<commit_message>
referencing added to intro
</commit_message>
<xml_diff>
--- a/REPORT.docx
+++ b/REPORT.docx
@@ -48,6 +48,37 @@
       </w:r>
       <w:r>
         <w:rPr>
+          <w:rStyle w:val="SubtitleChar"/>
+        </w:rPr>
+        <w:fldChar w:fldCharType="begin" w:fldLock="1"/>
+      </w:r>
+      <w:r>
+        <w:rPr>
+          <w:rStyle w:val="SubtitleChar"/>
+        </w:rPr>
+        <w:instrText>ADDIN CSL_CITATION {"citationItems":[{"id":"ITEM-1","itemData":{"DOI":"10.1109/COMITCon.2019.8862226","ISBN":"9781728102115","abstract":"Evaluating the growth of information transmission on online social network is a composite effort because of immense number of users and their friendship. This scope to outspread records rapidly has brought about excessive expectations for telling people about something and viral campaigns in online social networks. In this work, an SIR model is formulated on social networks which include growth of internet users', social users', mobile users' and mobile social users'. This model is reduced to a system of three ordinary differential equations for Social Networks. The work shows the study for parametric values estimated according to literature. Numerical results showed the unstable dynamic behavior of the social network.","author":[{"dropping-particle":"","family":"Khurana","given":"Pooja","non-dropping-particle":"","parse-names":false,"suffix":""},{"dropping-particle":"","family":"Kumar","given":"Deepak","non-dropping-particle":"","parse-names":false,"suffix":""}],"container-title":"Proceedings of the International Conference on Machine Learning, Big Data, Cloud and Parallel Computing: Trends, Prespectives and Prospects, COMITCon 2019","id":"ITEM-1","issued":{"date-parts":[["2019"]]},"page":"564-567","publisher":"IEEE","title":"Growth Analysis of Social, Mobile and Mobile Social Users through Internet","type":"article-journal"},"uris":["http://www.mendeley.com/documents/?uuid=58c01c5a-2aad-4a23-99b5-a653d6581e38"]}],"mendeley":{"formattedCitation":"(Khurana and Kumar, 2019)","plainTextFormattedCitation":"(Khurana and Kumar, 2019)","previouslyFormattedCitation":"(Khurana and Kumar, 2019)"},"properties":{"noteIndex":0},"schema":"https://github.com/citation-style-language/schema/raw/master/csl-citation.json"}</w:instrText>
+      </w:r>
+      <w:r>
+        <w:rPr>
+          <w:rStyle w:val="SubtitleChar"/>
+        </w:rPr>
+        <w:fldChar w:fldCharType="separate"/>
+      </w:r>
+      <w:r>
+        <w:rPr>
+          <w:rStyle w:val="SubtitleChar"/>
+          <w:noProof/>
+        </w:rPr>
+        <w:t>(Khurana and Kumar, 2019)</w:t>
+      </w:r>
+      <w:r>
+        <w:rPr>
+          <w:rStyle w:val="SubtitleChar"/>
+        </w:rPr>
+        <w:fldChar w:fldCharType="end"/>
+      </w:r>
+      <w:r>
+        <w:rPr>
           <w:lang w:val="en-US"/>
         </w:rPr>
         <w:t xml:space="preserve"> Smallest to smallest information is also available on the internet and websites are the only sources of that information.</w:t>
@@ -60,6 +91,37 @@
       </w:r>
       <w:r>
         <w:rPr>
+          <w:rStyle w:val="SubtitleChar"/>
+        </w:rPr>
+        <w:fldChar w:fldCharType="begin" w:fldLock="1"/>
+      </w:r>
+      <w:r>
+        <w:rPr>
+          <w:rStyle w:val="SubtitleChar"/>
+        </w:rPr>
+        <w:instrText>ADDIN CSL_CITATION {"citationItems":[{"id":"ITEM-1","itemData":{"DOI":"10.21427/D72890","abstract":"JavaScript programming language has been in existence for many years already and is one of the most widely known, if not, the most used front-end programming language in web development. However, JavaScript is still evolving and with the emergence of JavaScript Frameworks (JSF), there has been a major change in how developers develop software nowadays. Developers these days often use more than one framework in order to fulfil their job which has given rise to the problem for developers when it comes to choosing the right JavaScript framework to develop software which is partly due to the availability of countless numbers of JavaScript frameworks and libraries. Moreover, the use of JavaScript is getting more important for web development and thus, there has been major considerations done about the performance aspect of the JavaScript programming language. Thus, this work investigates current research regarding the comparison of JavaScript frameworks through the use of computer benchmarks. A benchmark reference application that simulates user events was developed which then incorporated the implementation of an application developed in each of the JavaScript frameworks chosen. In addition, software complexity metrics was introduced and experiments were conducted to measure these metrics. Overall, this research hopes to achieve a level of comparison which can further garner knowledge towards comparing JavaScript frameworks","author":[{"dropping-particle":"","family":"Lawrence","given":"Carl","non-dropping-particle":"","parse-names":false,"suffix":""}],"id":"ITEM-1","issued":{"date-parts":[["2017"]]},"page":"31 - 33","title":"Benchmarking JavaScript Frameworks","type":"article-journal"},"uris":["http://www.mendeley.com/documents/?uuid=04442505-3f95-4242-ba00-1f717f8b653a"]}],"mendeley":{"formattedCitation":"(Lawrence, 2017)","plainTextFormattedCitation":"(Lawrence, 2017)","previouslyFormattedCitation":"(Lawrence, 2017)"},"properties":{"noteIndex":0},"schema":"https://github.com/citation-style-language/schema/raw/master/csl-citation.json"}</w:instrText>
+      </w:r>
+      <w:r>
+        <w:rPr>
+          <w:rStyle w:val="SubtitleChar"/>
+        </w:rPr>
+        <w:fldChar w:fldCharType="separate"/>
+      </w:r>
+      <w:r>
+        <w:rPr>
+          <w:rStyle w:val="SubtitleChar"/>
+          <w:noProof/>
+        </w:rPr>
+        <w:t>(Lawrence, 2017)</w:t>
+      </w:r>
+      <w:r>
+        <w:rPr>
+          <w:rStyle w:val="SubtitleChar"/>
+        </w:rPr>
+        <w:fldChar w:fldCharType="end"/>
+      </w:r>
+      <w:r>
+        <w:rPr>
           <w:lang w:val="en-US"/>
         </w:rPr>
         <w:t xml:space="preserve"> </w:t>
@@ -74,7 +136,52 @@
         <w:rPr>
           <w:lang w:val="en-US"/>
         </w:rPr>
-        <w:t xml:space="preserve">But to full fill, the current market needs the traditional approach to build websites that are not considered good enough in terms of its efficiency, performance, etc. </w:t>
+        <w:t xml:space="preserve">But to full fill, the current market needs the traditional approach to build websites that are not considered good enough in terms of its efficiency, performance, </w:t>
+      </w:r>
+      <w:proofErr w:type="spellStart"/>
+      <w:r>
+        <w:rPr>
+          <w:lang w:val="en-US"/>
+        </w:rPr>
+        <w:t>etc</w:t>
+      </w:r>
+      <w:proofErr w:type="spellEnd"/>
+      <w:r>
+        <w:rPr>
+          <w:rStyle w:val="SubtitleChar"/>
+        </w:rPr>
+        <w:fldChar w:fldCharType="begin" w:fldLock="1"/>
+      </w:r>
+      <w:r>
+        <w:rPr>
+          <w:rStyle w:val="SubtitleChar"/>
+        </w:rPr>
+        <w:instrText>ADDIN CSL_CITATION {"citationItems":[{"id":"ITEM-1","itemData":{"ISBN":"0769528023","author":[{"dropping-particle":"","family":"Mesbah","given":"Ali","non-dropping-particle":"","parse-names":false,"suffix":""},{"dropping-particle":"Van","family":"Deursen","given":"Arie","non-dropping-particle":"","parse-names":false,"suffix":""}],"id":"ITEM-1","issued":{"date-parts":[["2007"]]},"title":"Migrating Multi-page Web Applications to Single-page A JAX Interfaces","type":"article-journal"},"uris":["http://www.mendeley.com/documents/?uuid=85a2aa8f-7195-4c0e-8b55-fc309829c551"]},{"id":"ITEM-2","itemData":{"DOI":"10.1109/NWeSP.2008.34","ISBN":"9780769534558","abstract":"Web applications are suffering from poor interactivity and responsiveness towards end users since the conventional browser-based Web applications follow a request-wait response-wait pattern. This pattern leads to high network latency, interface complexity and slow server responsiveness which impair the user experience, decrease customer satisfaction, cut down the number of visits, and, ultimately, reduce revenue to e-businesses. AJAX (Asynchronous JavaScript and XML) is a standardsbased programming technique designed to make Webbased applications more responsive, interactive, and customizable. It is becoming increasingly important to reengineer the traditional web project with AJAX. In this paper, we present a common process to reengineer the traditional web project with AJAX and develop a tool to do the work swiftly, automatically and efficiently. Compared to reengineer a traditional web site with AJAX of medium size, our method will save about 90% workload. This is not only useful for the project manager but also beneficial to the customers. © 2008 IEEE.","author":[{"dropping-particle":"","family":"Wang","given":"Qingling","non-dropping-particle":"","parse-names":false,"suffix":""},{"dropping-particle":"","family":"Liu","given":"Qin","non-dropping-particle":"","parse-names":false,"suffix":""},{"dropping-particle":"","family":"Li","given":"Na","non-dropping-particle":"","parse-names":false,"suffix":""},{"dropping-particle":"","family":"Liu","given":"Yan","non-dropping-particle":"","parse-names":false,"suffix":""}],"container-title":"Proceedings - International Conference on Next Generation Web Services Practices, NWeSP 2008","id":"ITEM-2","issued":{"date-parts":[["2008"]]},"page":"185-190","title":"An automatic approach to reengineering common website with AJAX","type":"article-journal"},"uris":["http://www.mendeley.com/documents/?uuid=5d0a40d1-0d7b-43ba-83e1-b8a7c9d38a05"]}],"mendeley":{"formattedCitation":"(Mesbah and Deursen, 2007; Wang &lt;i&gt;et al.&lt;/i&gt;, 2008)","plainTextFormattedCitation":"(Mesbah and Deursen, 2007; Wang et al., 2008)","previouslyFormattedCitation":"(Mesbah and Deursen, 2007; Wang &lt;i&gt;et al.&lt;/i&gt;, 2008)"},"properties":{"noteIndex":0},"schema":"https://github.com/citation-style-language/schema/raw/master/csl-citation.json"}</w:instrText>
+      </w:r>
+      <w:r>
+        <w:rPr>
+          <w:rStyle w:val="SubtitleChar"/>
+        </w:rPr>
+        <w:fldChar w:fldCharType="separate"/>
+      </w:r>
+      <w:r>
+        <w:rPr>
+          <w:rStyle w:val="SubtitleChar"/>
+          <w:noProof/>
+        </w:rPr>
+        <w:t>(Mesbah and Deursen, 2007; Wang et al., 2008)</w:t>
+      </w:r>
+      <w:r>
+        <w:rPr>
+          <w:rStyle w:val="SubtitleChar"/>
+        </w:rPr>
+        <w:fldChar w:fldCharType="end"/>
+      </w:r>
+      <w:r>
+        <w:rPr>
+          <w:lang w:val="en-US"/>
+        </w:rPr>
+        <w:t xml:space="preserve">. </w:t>
       </w:r>
       <w:proofErr w:type="gramStart"/>
       <w:r>
@@ -88,7 +195,44 @@
         <w:rPr>
           <w:lang w:val="en-US"/>
         </w:rPr>
-        <w:t xml:space="preserve"> to overcome this the new approach of web sometimes referred to as 2.0 has evolved. This approach is called Single Page Applications. Using this approach building websites has become much easier not just that but websites have become more responsive and efficient and resource savings.</w:t>
+        <w:t xml:space="preserve"> to overcome this the new approach of web sometimes referred to as 2.0 has evolved. This approach is called Single Page Applications</w:t>
+      </w:r>
+      <w:r>
+        <w:rPr>
+          <w:rStyle w:val="SubtitleChar"/>
+        </w:rPr>
+        <w:fldChar w:fldCharType="begin" w:fldLock="1"/>
+      </w:r>
+      <w:r>
+        <w:rPr>
+          <w:rStyle w:val="SubtitleChar"/>
+        </w:rPr>
+        <w:instrText>ADDIN CSL_CITATION {"citationItems":[{"id":"ITEM-1","itemData":{"abstract":"This degree project is a scientific study where the focus is to formulate a method of how to compare Single-Page Application (SPA) frameworks written in JavaScript. To solve the problem, an abstraction of SPA frameworks is required. This abstraction is completed using a criteria-based approach. Criteria are collected from literature and interviews with experienced developers. Every criterion is defined and has a set of questions evaluating it. In addition to the abstraction concepts are extracted from other comparative methods, such as performance testing and code comparison. The method is evolved into two separate parts, a theoretical and a practical. Finally, the method is tested on three different frameworks, AngularJS, Angular 2 and React, by implementing a prototype for each framework. From this prototype, code comparison and performance tests are conducted and evaluated. According to the method, AngularJS is suggested to be the best choice. However, the majority of the results from the theoretical part were more or less identical whereas practical part showed more differences. For future reference, this method could be evaluated to other comparative methods or be extended with more criteria and questions. ","author":[{"dropping-particle":"","family":"Molin","given":"Eric","non-dropping-particle":"","parse-names":false,"suffix":""}],"container-title":"Degree Project Computer Science and Engineering","id":"ITEM-1","issued":{"date-parts":[["2016"]]},"title":"Comparison of Single-Page Application Frameworks: A method of how to compare Single-Page Application frameworks written in JavaScript.","type":"article-journal"},"uris":["http://www.mendeley.com/documents/?uuid=06aa78bf-c04c-471b-a477-af07ce52620c"]}],"mendeley":{"formattedCitation":"(Molin, 2016)","plainTextFormattedCitation":"(Molin, 2016)","previouslyFormattedCitation":"(Molin, 2016)"},"properties":{"noteIndex":0},"schema":"https://github.com/citation-style-language/schema/raw/master/csl-citation.json"}</w:instrText>
+      </w:r>
+      <w:r>
+        <w:rPr>
+          <w:rStyle w:val="SubtitleChar"/>
+        </w:rPr>
+        <w:fldChar w:fldCharType="separate"/>
+      </w:r>
+      <w:r>
+        <w:rPr>
+          <w:rStyle w:val="SubtitleChar"/>
+          <w:noProof/>
+        </w:rPr>
+        <w:t>(Molin, 2016)</w:t>
+      </w:r>
+      <w:r>
+        <w:rPr>
+          <w:rStyle w:val="SubtitleChar"/>
+        </w:rPr>
+        <w:fldChar w:fldCharType="end"/>
+      </w:r>
+      <w:r>
+        <w:rPr>
+          <w:lang w:val="en-US"/>
+        </w:rPr>
+        <w:t>. Using this approach building websites has become much easier not just that but websites have become more responsive and efficient and resource savings.</w:t>
       </w:r>
     </w:p>
     <w:p>
@@ -201,6 +345,37 @@
         </w:rPr>
         <w:t xml:space="preserve"> This pattern is also called the request-wait pattern.</w:t>
       </w:r>
+      <w:r>
+        <w:rPr>
+          <w:rStyle w:val="SubtitleChar"/>
+        </w:rPr>
+        <w:fldChar w:fldCharType="begin" w:fldLock="1"/>
+      </w:r>
+      <w:r>
+        <w:rPr>
+          <w:rStyle w:val="SubtitleChar"/>
+        </w:rPr>
+        <w:instrText>ADDIN CSL_CITATION {"citationItems":[{"id":"ITEM-1","itemData":{"ISBN":"0769528023","author":[{"dropping-particle":"","family":"Mesbah","given":"Ali","non-dropping-particle":"","parse-names":false,"suffix":""},{"dropping-particle":"Van","family":"Deursen","given":"Arie","non-dropping-particle":"","parse-names":false,"suffix":""}],"id":"ITEM-1","issued":{"date-parts":[["2007"]]},"title":"Migrating Multi-page Web Applications to Single-page A JAX Interfaces","type":"article-journal"},"uris":["http://www.mendeley.com/documents/?uuid=85a2aa8f-7195-4c0e-8b55-fc309829c551"]},{"id":"ITEM-2","itemData":{"DOI":"10.1109/NWeSP.2008.34","ISBN":"9780769534558","abstract":"Web applications are suffering from poor interactivity and responsiveness towards end users since the conventional browser-based Web applications follow a request-wait response-wait pattern. This pattern leads to high network latency, interface complexity and slow server responsiveness which impair the user experience, decrease customer satisfaction, cut down the number of visits, and, ultimately, reduce revenue to e-businesses. AJAX (Asynchronous JavaScript and XML) is a standardsbased programming technique designed to make Webbased applications more responsive, interactive, and customizable. It is becoming increasingly important to reengineer the traditional web project with AJAX. In this paper, we present a common process to reengineer the traditional web project with AJAX and develop a tool to do the work swiftly, automatically and efficiently. Compared to reengineer a traditional web site with AJAX of medium size, our method will save about 90% workload. This is not only useful for the project manager but also beneficial to the customers. © 2008 IEEE.","author":[{"dropping-particle":"","family":"Wang","given":"Qingling","non-dropping-particle":"","parse-names":false,"suffix":""},{"dropping-particle":"","family":"Liu","given":"Qin","non-dropping-particle":"","parse-names":false,"suffix":""},{"dropping-particle":"","family":"Li","given":"Na","non-dropping-particle":"","parse-names":false,"suffix":""},{"dropping-particle":"","family":"Liu","given":"Yan","non-dropping-particle":"","parse-names":false,"suffix":""}],"container-title":"Proceedings - International Conference on Next Generation Web Services Practices, NWeSP 2008","id":"ITEM-2","issued":{"date-parts":[["2008"]]},"page":"185-190","title":"An automatic approach to reengineering common website with AJAX","type":"article-journal"},"uris":["http://www.mendeley.com/documents/?uuid=5d0a40d1-0d7b-43ba-83e1-b8a7c9d38a05"]}],"mendeley":{"formattedCitation":"(Mesbah and Deursen, 2007; Wang &lt;i&gt;et al.&lt;/i&gt;, 2008)","plainTextFormattedCitation":"(Mesbah and Deursen, 2007; Wang et al., 2008)","previouslyFormattedCitation":"(Mesbah and Deursen, 2007; Wang &lt;i&gt;et al.&lt;/i&gt;, 2008)"},"properties":{"noteIndex":0},"schema":"https://github.com/citation-style-language/schema/raw/master/csl-citation.json"}</w:instrText>
+      </w:r>
+      <w:r>
+        <w:rPr>
+          <w:rStyle w:val="SubtitleChar"/>
+        </w:rPr>
+        <w:fldChar w:fldCharType="separate"/>
+      </w:r>
+      <w:r>
+        <w:rPr>
+          <w:rStyle w:val="SubtitleChar"/>
+          <w:noProof/>
+        </w:rPr>
+        <w:t>(Mesbah and Deursen, 2007; Wang et al., 2008)</w:t>
+      </w:r>
+      <w:r>
+        <w:rPr>
+          <w:rStyle w:val="SubtitleChar"/>
+        </w:rPr>
+        <w:fldChar w:fldCharType="end"/>
+      </w:r>
     </w:p>
     <w:p>
       <w:pPr>
@@ -212,7 +387,50 @@
         <w:rPr>
           <w:lang w:val="en-US"/>
         </w:rPr>
-        <w:t>Also, while writing the code, code repetition should be avoided as much as possible. But in the older approach, the content which should be displayed on all the pages has to be written separately which is bad practice. To overcome issues like this, new technologies were introduced called a single page application SPA.</w:t>
+        <w:t>Also, while writing the code, code repetition should be avoided as much as possible. But in the older approach, the content which should be displayed on all the pages has to be written separately which is bad practice.</w:t>
+      </w:r>
+      <w:r>
+        <w:rPr>
+          <w:lang w:val="en-US"/>
+        </w:rPr>
+        <w:t xml:space="preserve"> </w:t>
+      </w:r>
+      <w:r>
+        <w:rPr>
+          <w:rStyle w:val="SubtitleChar"/>
+        </w:rPr>
+        <w:fldChar w:fldCharType="begin" w:fldLock="1"/>
+      </w:r>
+      <w:r>
+        <w:rPr>
+          <w:rStyle w:val="SubtitleChar"/>
+        </w:rPr>
+        <w:instrText>ADDIN CSL_CITATION {"citationItems":[{"id":"ITEM-1","itemData":{"DOI":"10.1109/FIE.2014.7044055","ISBN":"9781479939220","ISSN":"15394565","abstract":"Using the Scratch environment as a tool to teach programming skills or develop computational thinking is increasingly common in all levels of education, well-documented case studies from primary school to university can be found. However, there are reports that indicate that students learning to program in this environment show certain habits that are contrary to the basic programming recommendations. In our work as instructors with high school students, we have detected these and other bad practices, such as the repetition of code and object naming, on a regular basis. This paper focuses on verifying whether these issues can generally be found in the Scratch community, by analyzing a large number of projects available on the Scratch community website. To test this hypothesis, we downloaded 100 projects and analyzed them with two plug-ins we developed to automatically detect these bad practices. The plug-ins extend the functionality of the Hairball tool, a static code analyzer for Scratch projects. The results obtained show that, in general, projects in the repository also incur in the investigated malpractices. Along with suggestions for future work, some ideas that might assist to address such situations are proposed in the conclusions of the paper.","author":[{"dropping-particle":"","family":"Moreno","given":"Jesús","non-dropping-particle":"","parse-names":false,"suffix":""},{"dropping-particle":"","family":"Robles","given":"Gregorio","non-dropping-particle":"","parse-names":false,"suffix":""}],"container-title":"Proceedings - Frontiers in Education Conference, FIE","id":"ITEM-1","issue":"February","issued":{"date-parts":[["2015"]]},"page":"23-26","publisher":"IEEE","title":"Automatic detection of bad programming habits in scratch: A preliminary study","type":"article-journal","volume":"2015-February"},"uris":["http://www.mendeley.com/documents/?uuid=d27fe1a1-391e-4427-b849-2300e4a7a51f"]}],"mendeley":{"formattedCitation":"(Moreno and Robles, 2015)","plainTextFormattedCitation":"(Moreno and Robles, 2015)","previouslyFormattedCitation":"(Moreno and Robles, 2015)"},"properties":{"noteIndex":0},"schema":"https://github.com/citation-style-language/schema/raw/master/csl-citation.json"}</w:instrText>
+      </w:r>
+      <w:r>
+        <w:rPr>
+          <w:rStyle w:val="SubtitleChar"/>
+        </w:rPr>
+        <w:fldChar w:fldCharType="separate"/>
+      </w:r>
+      <w:r>
+        <w:rPr>
+          <w:rStyle w:val="SubtitleChar"/>
+          <w:noProof/>
+        </w:rPr>
+        <w:t>(Moreno and Robles, 2015)</w:t>
+      </w:r>
+      <w:r>
+        <w:rPr>
+          <w:rStyle w:val="SubtitleChar"/>
+        </w:rPr>
+        <w:fldChar w:fldCharType="end"/>
+      </w:r>
+      <w:r>
+        <w:rPr>
+          <w:lang w:val="en-US"/>
+        </w:rPr>
+        <w:t xml:space="preserve"> To overcome issues like this, new technologies were introduced called a single page application SPA.</w:t>
       </w:r>
     </w:p>
     <w:p>
@@ -255,7 +473,7 @@
         <w:rPr>
           <w:lang w:val="en-US"/>
         </w:rPr>
-        <w:t>Single-page applications are composed of several different independents components that can be updated or replaced dynamically</w:t>
+        <w:t>Single-page applications are composed of several different independent components that can be updated or replaced dynamically</w:t>
       </w:r>
       <w:r>
         <w:rPr>
@@ -330,14 +548,46 @@
           <w:lang w:val="en-US"/>
         </w:rPr>
         <w:t xml:space="preserve"> these days the user-friendly ness of websites cannot be ignored.</w:t>
+      </w:r>
+      <w:r>
+        <w:rPr>
+          <w:lang w:val="en-US"/>
+        </w:rPr>
+        <w:t xml:space="preserve"> </w:t>
+      </w:r>
+      <w:r>
+        <w:rPr>
+          <w:rStyle w:val="SubtitleChar"/>
+        </w:rPr>
+        <w:fldChar w:fldCharType="begin" w:fldLock="1"/>
+      </w:r>
+      <w:r>
+        <w:rPr>
+          <w:rStyle w:val="SubtitleChar"/>
+        </w:rPr>
+        <w:instrText>ADDIN CSL_CITATION {"citationItems":[{"id":"ITEM-1","itemData":{"abstract":"The purpose of this thesis was to evaluate the most significant JavaScript frameworks in terms of a master data management (MDM) application development, and select the most feasible option for use in FCG Prodacapo Group. In the study, modern web application architecture and the differences between multi-page applications and single-page applications were exploited. The structure of JavaScript frameworks and libraries was introduced, and three of the most popular technologies were selected into the evaluation process: React.js, Angular and Vue.js. The selected frameworks were evaluated focusing on relevant factors in the development of an MDM application. These factors included the frameworks' structure, such as components, data binding and state management. Other aspects related to efficient development were considered as well, such as frameworks' popularity and prospects, documentation and developer experience. The final selection was based on aspects seen as the most important considering the whole ensemble, such as frameworks' fulfillment of the general requirements for an MDM application, frameworks' continuation of development and high effectiveness. Considering these aspects, the evaluated factors were placed in order of significance, and on the basis of these aspects, Angular was chosen as the best choice for MDM application development. For verifying the feasibility of the selected framework (Angular), a test application was implemented. The test application included two pages, and functionalities for routing, data table and for server connections. The test application filled its objectives and verified the feasibility of the Angular framework. All evaluated frameworks were found to be suitable for fulling the needs. The evaluated factors were not equally important from the evaluation point-of-view, but the evaluation was based on aspects seen as the most important. The evaluation process is suitable on a more global scope as well, as the minimum requirements were not strictly MDM application specific. According to the company, this thesis achieved its objectives comprehensively. It is highly probable that Angular will be used in MDM application development and as the com-pany's main front-end development platform.","author":[{"dropping-particle":"","family":"Voutilainen","given":"Jaakko","non-dropping-particle":"","parse-names":false,"suffix":""}],"id":"ITEM-1","issue":"December","issued":{"date-parts":[["2017"]]},"page":"4-6","title":"Evaluation of Front-end JavaScript Frameworks for Master Data Management Application Development","type":"article-journal"},"uris":["http://www.mendeley.com/documents/?uuid=b3042f5e-ad21-4895-861c-65aac336301f"]},{"id":"ITEM-2","itemData":{"author":[{"dropping-particle":"","family":"Davila","given":"Hans Findel","non-dropping-particle":"","parse-names":false,"suffix":""},{"dropping-particle":"","family":"Navon","given":"Jaime","non-dropping-particle":"","parse-names":false,"suffix":""}],"id":"ITEM-2","issued":{"date-parts":[["2015"]]},"title":"Performance of Javascript Frameworks on Web Single Page Applications (Spa)","type":"article-journal"},"uris":["http://www.mendeley.com/documents/?uuid=406f90b0-b87b-45b9-9112-6837d111bcee"]}],"mendeley":{"formattedCitation":"(Davila and Navon, 2015; Voutilainen, 2017)","plainTextFormattedCitation":"(Davila and Navon, 2015; Voutilainen, 2017)","previouslyFormattedCitation":"(Davila and Navon, 2015; Voutilainen, 2017)"},"properties":{"noteIndex":0},"schema":"https://github.com/citation-style-language/schema/raw/master/csl-citation.json"}</w:instrText>
+      </w:r>
+      <w:r>
+        <w:rPr>
+          <w:rStyle w:val="SubtitleChar"/>
+        </w:rPr>
+        <w:fldChar w:fldCharType="separate"/>
+      </w:r>
+      <w:r>
+        <w:rPr>
+          <w:rStyle w:val="SubtitleChar"/>
+          <w:noProof/>
+        </w:rPr>
+        <w:t>(Davila and Navon, 2015; Voutilainen, 2017)</w:t>
+      </w:r>
+      <w:r>
+        <w:rPr>
+          <w:rStyle w:val="SubtitleChar"/>
+        </w:rPr>
+        <w:fldChar w:fldCharType="end"/>
       </w:r>
     </w:p>
     <w:p>
-      <w:pPr>
-        <w:rPr>
-          <w:lang w:val="en-US"/>
-        </w:rPr>
-      </w:pPr>
       <w:r>
         <w:rPr>
           <w:lang w:val="en-US"/>
@@ -390,6 +640,43 @@
           <w:lang w:val="en-US"/>
         </w:rPr>
         <w:t xml:space="preserve"> time is done by the ajax and it helps to improve the user experience. Traditionally XML was the choice of data format for the data to be transferred but Nowadays JSON is chosen.</w:t>
+      </w:r>
+      <w:r>
+        <w:rPr>
+          <w:lang w:val="en-US"/>
+        </w:rPr>
+        <w:t xml:space="preserve"> </w:t>
+      </w:r>
+      <w:r>
+        <w:rPr>
+          <w:rStyle w:val="SubtitleChar"/>
+        </w:rPr>
+        <w:fldChar w:fldCharType="begin" w:fldLock="1"/>
+      </w:r>
+      <w:r>
+        <w:rPr>
+          <w:rStyle w:val="SubtitleChar"/>
+        </w:rPr>
+        <w:instrText>ADDIN CSL_CITATION {"citationItems":[{"id":"ITEM-1","itemData":{"author":[{"dropping-particle":"","family":"Smith","given":"K","non-dropping-particle":"","parse-names":false,"suffix":""}],"id":"ITEM-1","issued":{"date-parts":[["0"]]},"page":"98-101","publisher":"IEEE","title":"Simplifying Ajax-style Web development","type":"article-journal"},"uris":["http://www.mendeley.com/documents/?uuid=7e203784-6ea9-4c7d-8746-d9561dee807e"]},{"id":"ITEM-2","itemData":{"abstract":"— Single Page Application (SPA) is composed of individual component that can be replaced or updated independently, without refreshing whole page so that the entire page does not need to be reloaded on each user action, which saves bandwidth as well as no loading of external files every time when page is loaded, such as images or CSS files, etc. The purpose behind this is to make the subsequent page loads very fast as compared to traditional Request-Response cycle. SPA's written by using JavaScript, HTML5, AJAX are getting the likes of developers to build their web applications and some frameworks like AngularJS which are built on top of the JavaScript are making the life of developers very easy. The idea behind using AngularJS in web application is to make your web application modular and easy to maintain. AngularJS brings MVC (Model View Controller) capability to your application. After using minified and compressed files in your application, the size reduces to some KBs which will results in faster loading of pages.","author":[{"dropping-particle":"","family":"Jadhav","given":"Madhuri A","non-dropping-particle":"","parse-names":false,"suffix":""},{"dropping-particle":"","family":"Sawant","given":"Balkrishna R","non-dropping-particle":"","parse-names":false,"suffix":""},{"dropping-particle":"","family":"Deshmukh","given":"Anushree","non-dropping-particle":"","parse-names":false,"suffix":""},{"dropping-particle":"","family":"Mumbai","given":"Navi","non-dropping-particle":"","parse-names":false,"suffix":""}],"container-title":"International Journal of Computer Science and Information Technologies","id":"ITEM-2","issue":"3","issued":{"date-parts":[["2015"]]},"page":"2876-2879","title":"Single Page Application using AngularJS","type":"article-journal","volume":"6"},"uris":["http://www.mendeley.com/documents/?uuid=4f8dde85-e2e2-4bcf-a17e-22b99a7d054c"]},{"id":"ITEM-3","itemData":{"id":"ITEM-3","issued":{"date-parts":[["0"]]},"title":"Ajax Comparison of Javascript Frameworks, Json, Xmlhttprequest, Comet, Ajax, Comparison of Javascript-Based Source Code EditorsSeptember 2010.pdf","type":"article"},"uris":["http://www.mendeley.com/documents/?uuid=3fb95950-6f11-4b7a-9b88-0fd00f06586a"]}],"mendeley":{"formattedCitation":"(‘Ajax Comparison of Javascript Frameworks, Json, Xmlhttprequest, Comet, Ajax, Comparison of Javascript-Based Source Code EditorsSeptember 2010.pdf’, no date; Smith, no date; Jadhav &lt;i&gt;et al.&lt;/i&gt;, 2015)","plainTextFormattedCitation":"(‘Ajax Comparison of Javascript Frameworks, Json, Xmlhttprequest, Comet, Ajax, Comparison of Javascript-Based Source Code EditorsSeptember 2010.pdf’, no date; Smith, no date; Jadhav et al., 2015)","previouslyFormattedCitation":"(‘Ajax Comparison of Javascript Frameworks, Json, Xmlhttprequest, Comet, Ajax, Comparison of Javascript-Based Source Code EditorsSeptember 2010.pdf’, no date; Smith, no date; Jadhav &lt;i&gt;et al.&lt;/i&gt;, 2015)"},"properties":{"noteIndex":0},"schema":"https://github.com/citation-style-language/schema/raw/master/csl-citation.json"}</w:instrText>
+      </w:r>
+      <w:r>
+        <w:rPr>
+          <w:rStyle w:val="SubtitleChar"/>
+        </w:rPr>
+        <w:fldChar w:fldCharType="separate"/>
+      </w:r>
+      <w:r>
+        <w:rPr>
+          <w:rStyle w:val="SubtitleChar"/>
+          <w:noProof/>
+        </w:rPr>
+        <w:t>(‘Ajax Comparison of Javascript Frameworks, Json, Xmlhttprequest, Comet, Ajax, Comparison of Javascript-Based Source Code EditorsSeptember 2010.pdf’, no date; Smith, no date; Jadhav et al., 2015)</w:t>
+      </w:r>
+      <w:r>
+        <w:rPr>
+          <w:rStyle w:val="SubtitleChar"/>
+        </w:rPr>
+        <w:fldChar w:fldCharType="end"/>
       </w:r>
     </w:p>
     <w:p>
@@ -589,6 +876,64 @@
       </w:r>
       <w:r>
         <w:rPr>
+          <w:rStyle w:val="SubtitleChar"/>
+        </w:rPr>
+        <w:fldChar w:fldCharType="begin" w:fldLock="1"/>
+      </w:r>
+      <w:r>
+        <w:rPr>
+          <w:rStyle w:val="SubtitleChar"/>
+        </w:rPr>
+        <w:instrText>ADDIN CSL_CITATION {"citationItems":[{"id":"ITEM-1","itemData":{"DOI":"10.1007/978-3-642-39259-7_28","abstract":"The field of Web development is entering the HTML5 and CSS3 era and JavaScript is becoming increasingly influential. A large number of Java-Script frameworks have been recently promoted. Practitioners applying the lat-est technologies need to choose a suitable JavaScript framework (JSF) in order to abstract the frustrating and complicated coding steps and to provide a cross-browser compatibility. Apart from benchmark suites and recommendation from experts, there is little research helping practitioners to select the most suitable JSF to a given situation. The few proposals employ software metrics on the JSF, but practitioners are driven by different concerns when choosing a JSF. As an answer to the critical needs, this paper is a call for action. It proposes a re-search design towards a comparative analysis framework of JSF, which merges researcher needs and practitioner needs.","author":[{"dropping-particle":"","family":"Graziotin","given":"Daniel","non-dropping-particle":"","parse-names":false,"suffix":""},{"dropping-particle":"","family":"Abrahamsson","given":"Pekka","non-dropping-particle":"","parse-names":false,"suffix":""}],"id":"ITEM-1","issued":{"date-parts":[["2013"]]},"page":"334-337","title":"Making Sense Out of a Jungle of JavaScript Frameworks","type":"article-journal"},"uris":["http://www.mendeley.com/documents/?uuid=5f484f95-9d49-4a7a-a627-3574b93030c6"]}],"mendeley":{"formattedCitation":"(Graziotin and Abrahamsson, 2013)","plainTextFormattedCitation":"(Graziotin and Abrahamsson, 2013)"},"properties":{"noteIndex":0},"schema":"https://github.com/citation-style-language/schema/raw/master/csl-citation.json"}</w:instrText>
+      </w:r>
+      <w:r>
+        <w:rPr>
+          <w:rStyle w:val="SubtitleChar"/>
+        </w:rPr>
+        <w:fldChar w:fldCharType="separate"/>
+      </w:r>
+      <w:r>
+        <w:rPr>
+          <w:rStyle w:val="SubtitleChar"/>
+        </w:rPr>
+        <w:t>(</w:t>
+      </w:r>
+      <w:proofErr w:type="spellStart"/>
+      <w:r>
+        <w:rPr>
+          <w:rStyle w:val="SubtitleChar"/>
+        </w:rPr>
+        <w:t>Graziotin</w:t>
+      </w:r>
+      <w:proofErr w:type="spellEnd"/>
+      <w:r>
+        <w:rPr>
+          <w:rStyle w:val="SubtitleChar"/>
+        </w:rPr>
+        <w:t xml:space="preserve"> and </w:t>
+      </w:r>
+      <w:proofErr w:type="spellStart"/>
+      <w:r>
+        <w:rPr>
+          <w:rStyle w:val="SubtitleChar"/>
+        </w:rPr>
+        <w:t>Abrahamsson</w:t>
+      </w:r>
+      <w:proofErr w:type="spellEnd"/>
+      <w:r>
+        <w:rPr>
+          <w:rStyle w:val="SubtitleChar"/>
+        </w:rPr>
+        <w:t>, 2013)</w:t>
+      </w:r>
+      <w:r>
+        <w:rPr>
+          <w:rStyle w:val="SubtitleChar"/>
+        </w:rPr>
+        <w:fldChar w:fldCharType="end"/>
+      </w:r>
+      <w:r>
+        <w:rPr>
           <w:lang w:val="en-US"/>
         </w:rPr>
         <w:t xml:space="preserve"> Also, it's not just about choosing the right framework but there are so many performance factors to be considered while choosing the framework.</w:t>
@@ -734,7 +1079,14 @@
         <w:rPr>
           <w:lang w:val="en-US"/>
         </w:rPr>
-        <w:t xml:space="preserve"> the websites display speed is one of the important factors.</w:t>
+        <w:t xml:space="preserve"> </w:t>
+      </w:r>
+      <w:r>
+        <w:rPr>
+          <w:lang w:val="en-US"/>
+        </w:rPr>
+        <w:lastRenderedPageBreak/>
+        <w:t>the websites display speed is one of the important factors.</w:t>
       </w:r>
       <w:r>
         <w:rPr>
@@ -772,7 +1124,6 @@
         <w:rPr>
           <w:lang w:val="en-US"/>
         </w:rPr>
-        <w:lastRenderedPageBreak/>
         <w:t>Evaluating h</w:t>
       </w:r>
       <w:r>
@@ -1191,12 +1542,6 @@
       </w:r>
     </w:p>
     <w:sectPr>
-      <w:headerReference w:type="even" r:id="rId13"/>
-      <w:headerReference w:type="default" r:id="rId14"/>
-      <w:footerReference w:type="even" r:id="rId15"/>
-      <w:footerReference w:type="default" r:id="rId16"/>
-      <w:headerReference w:type="first" r:id="rId17"/>
-      <w:footerReference w:type="first" r:id="rId18"/>
       <w:pgSz w:w="11906" w:h="16838"/>
       <w:pgMar w:top="1440" w:right="1440" w:bottom="1440" w:left="1440" w:header="708" w:footer="708" w:gutter="0"/>
       <w:cols w:space="708"/>
@@ -1231,36 +1576,6 @@
 </w:endnotes>
 </file>
 
-<file path=word/footer1.xml><?xml version="1.0" encoding="utf-8"?>
-<w:ftr xmlns:wpc="http://schemas.microsoft.com/office/word/2010/wordprocessingCanvas" xmlns:cx="http://schemas.microsoft.com/office/drawing/2014/chartex" xmlns:cx1="http://schemas.microsoft.com/office/drawing/2015/9/8/chartex" xmlns:cx2="http://schemas.microsoft.com/office/drawing/2015/10/21/chartex" xmlns:cx3="http://schemas.microsoft.com/office/drawing/2016/5/9/chartex" xmlns:cx4="http://schemas.microsoft.com/office/drawing/2016/5/10/chartex" xmlns:cx5="http://schemas.microsoft.com/office/drawing/2016/5/11/chartex" xmlns:cx6="http://schemas.microsoft.com/office/drawing/2016/5/12/chartex" xmlns:cx7="http://schemas.microsoft.com/office/drawing/2016/5/13/chartex" xmlns:cx8="http://schemas.microsoft.com/office/drawing/2016/5/14/chartex" xmlns:mc="http://schemas.openxmlformats.org/markup-compatibility/2006" xmlns:aink="http://schemas.microsoft.com/office/drawing/2016/ink" xmlns:am3d="http://schemas.microsoft.com/office/drawing/2017/model3d" xmlns:o="urn:schemas-microsoft-com:office:office" xmlns:r="http://schemas.openxmlformats.org/officeDocument/2006/relationships" xmlns:m="http://schemas.openxmlformats.org/officeDocument/2006/math" xmlns:v="urn:schemas-microsoft-com:vml" xmlns:wp14="http://schemas.microsoft.com/office/word/2010/wordprocessingDrawing" xmlns:wp="http://schemas.openxmlformats.org/drawingml/2006/wordprocessingDrawing" xmlns:w10="urn:schemas-microsoft-com:office:word" xmlns:w="http://schemas.openxmlformats.org/wordprocessingml/2006/main" xmlns:w14="http://schemas.microsoft.com/office/word/2010/wordml" xmlns:w15="http://schemas.microsoft.com/office/word/2012/wordml" xmlns:w16cex="http://schemas.microsoft.com/office/word/2018/wordml/cex" xmlns:w16cid="http://schemas.microsoft.com/office/word/2016/wordml/cid" xmlns:w16="http://schemas.microsoft.com/office/word/2018/wordml" xmlns:w16se="http://schemas.microsoft.com/office/word/2015/wordml/symex" xmlns:wpg="http://schemas.microsoft.com/office/word/2010/wordprocessingGroup" xmlns:wpi="http://schemas.microsoft.com/office/word/2010/wordprocessingInk" xmlns:wne="http://schemas.microsoft.com/office/word/2006/wordml" xmlns:wps="http://schemas.microsoft.com/office/word/2010/wordprocessingShape" mc:Ignorable="w14 w15 w16se w16cid w16 w16cex wp14">
-  <w:p>
-    <w:pPr>
-      <w:pStyle w:val="Footer"/>
-    </w:pPr>
-  </w:p>
-</w:ftr>
-</file>
-
-<file path=word/footer2.xml><?xml version="1.0" encoding="utf-8"?>
-<w:ftr xmlns:wpc="http://schemas.microsoft.com/office/word/2010/wordprocessingCanvas" xmlns:cx="http://schemas.microsoft.com/office/drawing/2014/chartex" xmlns:cx1="http://schemas.microsoft.com/office/drawing/2015/9/8/chartex" xmlns:cx2="http://schemas.microsoft.com/office/drawing/2015/10/21/chartex" xmlns:cx3="http://schemas.microsoft.com/office/drawing/2016/5/9/chartex" xmlns:cx4="http://schemas.microsoft.com/office/drawing/2016/5/10/chartex" xmlns:cx5="http://schemas.microsoft.com/office/drawing/2016/5/11/chartex" xmlns:cx6="http://schemas.microsoft.com/office/drawing/2016/5/12/chartex" xmlns:cx7="http://schemas.microsoft.com/office/drawing/2016/5/13/chartex" xmlns:cx8="http://schemas.microsoft.com/office/drawing/2016/5/14/chartex" xmlns:mc="http://schemas.openxmlformats.org/markup-compatibility/2006" xmlns:aink="http://schemas.microsoft.com/office/drawing/2016/ink" xmlns:am3d="http://schemas.microsoft.com/office/drawing/2017/model3d" xmlns:o="urn:schemas-microsoft-com:office:office" xmlns:r="http://schemas.openxmlformats.org/officeDocument/2006/relationships" xmlns:m="http://schemas.openxmlformats.org/officeDocument/2006/math" xmlns:v="urn:schemas-microsoft-com:vml" xmlns:wp14="http://schemas.microsoft.com/office/word/2010/wordprocessingDrawing" xmlns:wp="http://schemas.openxmlformats.org/drawingml/2006/wordprocessingDrawing" xmlns:w10="urn:schemas-microsoft-com:office:word" xmlns:w="http://schemas.openxmlformats.org/wordprocessingml/2006/main" xmlns:w14="http://schemas.microsoft.com/office/word/2010/wordml" xmlns:w15="http://schemas.microsoft.com/office/word/2012/wordml" xmlns:w16cex="http://schemas.microsoft.com/office/word/2018/wordml/cex" xmlns:w16cid="http://schemas.microsoft.com/office/word/2016/wordml/cid" xmlns:w16="http://schemas.microsoft.com/office/word/2018/wordml" xmlns:w16se="http://schemas.microsoft.com/office/word/2015/wordml/symex" xmlns:wpg="http://schemas.microsoft.com/office/word/2010/wordprocessingGroup" xmlns:wpi="http://schemas.microsoft.com/office/word/2010/wordprocessingInk" xmlns:wne="http://schemas.microsoft.com/office/word/2006/wordml" xmlns:wps="http://schemas.microsoft.com/office/word/2010/wordprocessingShape" mc:Ignorable="w14 w15 w16se w16cid w16 w16cex wp14">
-  <w:p>
-    <w:pPr>
-      <w:pStyle w:val="Footer"/>
-    </w:pPr>
-  </w:p>
-</w:ftr>
-</file>
-
-<file path=word/footer3.xml><?xml version="1.0" encoding="utf-8"?>
-<w:ftr xmlns:wpc="http://schemas.microsoft.com/office/word/2010/wordprocessingCanvas" xmlns:cx="http://schemas.microsoft.com/office/drawing/2014/chartex" xmlns:cx1="http://schemas.microsoft.com/office/drawing/2015/9/8/chartex" xmlns:cx2="http://schemas.microsoft.com/office/drawing/2015/10/21/chartex" xmlns:cx3="http://schemas.microsoft.com/office/drawing/2016/5/9/chartex" xmlns:cx4="http://schemas.microsoft.com/office/drawing/2016/5/10/chartex" xmlns:cx5="http://schemas.microsoft.com/office/drawing/2016/5/11/chartex" xmlns:cx6="http://schemas.microsoft.com/office/drawing/2016/5/12/chartex" xmlns:cx7="http://schemas.microsoft.com/office/drawing/2016/5/13/chartex" xmlns:cx8="http://schemas.microsoft.com/office/drawing/2016/5/14/chartex" xmlns:mc="http://schemas.openxmlformats.org/markup-compatibility/2006" xmlns:aink="http://schemas.microsoft.com/office/drawing/2016/ink" xmlns:am3d="http://schemas.microsoft.com/office/drawing/2017/model3d" xmlns:o="urn:schemas-microsoft-com:office:office" xmlns:r="http://schemas.openxmlformats.org/officeDocument/2006/relationships" xmlns:m="http://schemas.openxmlformats.org/officeDocument/2006/math" xmlns:v="urn:schemas-microsoft-com:vml" xmlns:wp14="http://schemas.microsoft.com/office/word/2010/wordprocessingDrawing" xmlns:wp="http://schemas.openxmlformats.org/drawingml/2006/wordprocessingDrawing" xmlns:w10="urn:schemas-microsoft-com:office:word" xmlns:w="http://schemas.openxmlformats.org/wordprocessingml/2006/main" xmlns:w14="http://schemas.microsoft.com/office/word/2010/wordml" xmlns:w15="http://schemas.microsoft.com/office/word/2012/wordml" xmlns:w16cex="http://schemas.microsoft.com/office/word/2018/wordml/cex" xmlns:w16cid="http://schemas.microsoft.com/office/word/2016/wordml/cid" xmlns:w16="http://schemas.microsoft.com/office/word/2018/wordml" xmlns:w16se="http://schemas.microsoft.com/office/word/2015/wordml/symex" xmlns:wpg="http://schemas.microsoft.com/office/word/2010/wordprocessingGroup" xmlns:wpi="http://schemas.microsoft.com/office/word/2010/wordprocessingInk" xmlns:wne="http://schemas.microsoft.com/office/word/2006/wordml" xmlns:wps="http://schemas.microsoft.com/office/word/2010/wordprocessingShape" mc:Ignorable="w14 w15 w16se w16cid w16 w16cex wp14">
-  <w:p>
-    <w:pPr>
-      <w:pStyle w:val="Footer"/>
-    </w:pPr>
-  </w:p>
-</w:ftr>
-</file>
-
 <file path=word/footnotes.xml><?xml version="1.0" encoding="utf-8"?>
 <w:footnotes xmlns:wpc="http://schemas.microsoft.com/office/word/2010/wordprocessingCanvas" xmlns:cx="http://schemas.microsoft.com/office/drawing/2014/chartex" xmlns:cx1="http://schemas.microsoft.com/office/drawing/2015/9/8/chartex" xmlns:cx2="http://schemas.microsoft.com/office/drawing/2015/10/21/chartex" xmlns:cx3="http://schemas.microsoft.com/office/drawing/2016/5/9/chartex" xmlns:cx4="http://schemas.microsoft.com/office/drawing/2016/5/10/chartex" xmlns:cx5="http://schemas.microsoft.com/office/drawing/2016/5/11/chartex" xmlns:cx6="http://schemas.microsoft.com/office/drawing/2016/5/12/chartex" xmlns:cx7="http://schemas.microsoft.com/office/drawing/2016/5/13/chartex" xmlns:cx8="http://schemas.microsoft.com/office/drawing/2016/5/14/chartex" xmlns:mc="http://schemas.openxmlformats.org/markup-compatibility/2006" xmlns:aink="http://schemas.microsoft.com/office/drawing/2016/ink" xmlns:am3d="http://schemas.microsoft.com/office/drawing/2017/model3d" xmlns:o="urn:schemas-microsoft-com:office:office" xmlns:r="http://schemas.openxmlformats.org/officeDocument/2006/relationships" xmlns:m="http://schemas.openxmlformats.org/officeDocument/2006/math" xmlns:v="urn:schemas-microsoft-com:vml" xmlns:wp14="http://schemas.microsoft.com/office/word/2010/wordprocessingDrawing" xmlns:wp="http://schemas.openxmlformats.org/drawingml/2006/wordprocessingDrawing" xmlns:w10="urn:schemas-microsoft-com:office:word" xmlns:w="http://schemas.openxmlformats.org/wordprocessingml/2006/main" xmlns:w14="http://schemas.microsoft.com/office/word/2010/wordml" xmlns:w15="http://schemas.microsoft.com/office/word/2012/wordml" xmlns:w16cex="http://schemas.microsoft.com/office/word/2018/wordml/cex" xmlns:w16cid="http://schemas.microsoft.com/office/word/2016/wordml/cid" xmlns:w16="http://schemas.microsoft.com/office/word/2018/wordml" xmlns:w16se="http://schemas.microsoft.com/office/word/2015/wordml/symex" xmlns:wpg="http://schemas.microsoft.com/office/word/2010/wordprocessingGroup" xmlns:wpi="http://schemas.microsoft.com/office/word/2010/wordprocessingInk" xmlns:wne="http://schemas.microsoft.com/office/word/2006/wordml" xmlns:wps="http://schemas.microsoft.com/office/word/2010/wordprocessingShape" mc:Ignorable="w14 w15 w16se w16cid w16 w16cex wp14">
   <w:footnote w:type="separator" w:id="-1">
@@ -1284,36 +1599,6 @@
     </w:p>
   </w:footnote>
 </w:footnotes>
-</file>
-
-<file path=word/header1.xml><?xml version="1.0" encoding="utf-8"?>
-<w:hdr xmlns:wpc="http://schemas.microsoft.com/office/word/2010/wordprocessingCanvas" xmlns:cx="http://schemas.microsoft.com/office/drawing/2014/chartex" xmlns:cx1="http://schemas.microsoft.com/office/drawing/2015/9/8/chartex" xmlns:cx2="http://schemas.microsoft.com/office/drawing/2015/10/21/chartex" xmlns:cx3="http://schemas.microsoft.com/office/drawing/2016/5/9/chartex" xmlns:cx4="http://schemas.microsoft.com/office/drawing/2016/5/10/chartex" xmlns:cx5="http://schemas.microsoft.com/office/drawing/2016/5/11/chartex" xmlns:cx6="http://schemas.microsoft.com/office/drawing/2016/5/12/chartex" xmlns:cx7="http://schemas.microsoft.com/office/drawing/2016/5/13/chartex" xmlns:cx8="http://schemas.microsoft.com/office/drawing/2016/5/14/chartex" xmlns:mc="http://schemas.openxmlformats.org/markup-compatibility/2006" xmlns:aink="http://schemas.microsoft.com/office/drawing/2016/ink" xmlns:am3d="http://schemas.microsoft.com/office/drawing/2017/model3d" xmlns:o="urn:schemas-microsoft-com:office:office" xmlns:r="http://schemas.openxmlformats.org/officeDocument/2006/relationships" xmlns:m="http://schemas.openxmlformats.org/officeDocument/2006/math" xmlns:v="urn:schemas-microsoft-com:vml" xmlns:wp14="http://schemas.microsoft.com/office/word/2010/wordprocessingDrawing" xmlns:wp="http://schemas.openxmlformats.org/drawingml/2006/wordprocessingDrawing" xmlns:w10="urn:schemas-microsoft-com:office:word" xmlns:w="http://schemas.openxmlformats.org/wordprocessingml/2006/main" xmlns:w14="http://schemas.microsoft.com/office/word/2010/wordml" xmlns:w15="http://schemas.microsoft.com/office/word/2012/wordml" xmlns:w16cex="http://schemas.microsoft.com/office/word/2018/wordml/cex" xmlns:w16cid="http://schemas.microsoft.com/office/word/2016/wordml/cid" xmlns:w16="http://schemas.microsoft.com/office/word/2018/wordml" xmlns:w16se="http://schemas.microsoft.com/office/word/2015/wordml/symex" xmlns:wpg="http://schemas.microsoft.com/office/word/2010/wordprocessingGroup" xmlns:wpi="http://schemas.microsoft.com/office/word/2010/wordprocessingInk" xmlns:wne="http://schemas.microsoft.com/office/word/2006/wordml" xmlns:wps="http://schemas.microsoft.com/office/word/2010/wordprocessingShape" mc:Ignorable="w14 w15 w16se w16cid w16 w16cex wp14">
-  <w:p>
-    <w:pPr>
-      <w:pStyle w:val="Header"/>
-    </w:pPr>
-  </w:p>
-</w:hdr>
-</file>
-
-<file path=word/header2.xml><?xml version="1.0" encoding="utf-8"?>
-<w:hdr xmlns:wpc="http://schemas.microsoft.com/office/word/2010/wordprocessingCanvas" xmlns:cx="http://schemas.microsoft.com/office/drawing/2014/chartex" xmlns:cx1="http://schemas.microsoft.com/office/drawing/2015/9/8/chartex" xmlns:cx2="http://schemas.microsoft.com/office/drawing/2015/10/21/chartex" xmlns:cx3="http://schemas.microsoft.com/office/drawing/2016/5/9/chartex" xmlns:cx4="http://schemas.microsoft.com/office/drawing/2016/5/10/chartex" xmlns:cx5="http://schemas.microsoft.com/office/drawing/2016/5/11/chartex" xmlns:cx6="http://schemas.microsoft.com/office/drawing/2016/5/12/chartex" xmlns:cx7="http://schemas.microsoft.com/office/drawing/2016/5/13/chartex" xmlns:cx8="http://schemas.microsoft.com/office/drawing/2016/5/14/chartex" xmlns:mc="http://schemas.openxmlformats.org/markup-compatibility/2006" xmlns:aink="http://schemas.microsoft.com/office/drawing/2016/ink" xmlns:am3d="http://schemas.microsoft.com/office/drawing/2017/model3d" xmlns:o="urn:schemas-microsoft-com:office:office" xmlns:r="http://schemas.openxmlformats.org/officeDocument/2006/relationships" xmlns:m="http://schemas.openxmlformats.org/officeDocument/2006/math" xmlns:v="urn:schemas-microsoft-com:vml" xmlns:wp14="http://schemas.microsoft.com/office/word/2010/wordprocessingDrawing" xmlns:wp="http://schemas.openxmlformats.org/drawingml/2006/wordprocessingDrawing" xmlns:w10="urn:schemas-microsoft-com:office:word" xmlns:w="http://schemas.openxmlformats.org/wordprocessingml/2006/main" xmlns:w14="http://schemas.microsoft.com/office/word/2010/wordml" xmlns:w15="http://schemas.microsoft.com/office/word/2012/wordml" xmlns:w16cex="http://schemas.microsoft.com/office/word/2018/wordml/cex" xmlns:w16cid="http://schemas.microsoft.com/office/word/2016/wordml/cid" xmlns:w16="http://schemas.microsoft.com/office/word/2018/wordml" xmlns:w16se="http://schemas.microsoft.com/office/word/2015/wordml/symex" xmlns:wpg="http://schemas.microsoft.com/office/word/2010/wordprocessingGroup" xmlns:wpi="http://schemas.microsoft.com/office/word/2010/wordprocessingInk" xmlns:wne="http://schemas.microsoft.com/office/word/2006/wordml" xmlns:wps="http://schemas.microsoft.com/office/word/2010/wordprocessingShape" mc:Ignorable="w14 w15 w16se w16cid w16 w16cex wp14">
-  <w:p>
-    <w:pPr>
-      <w:pStyle w:val="Header"/>
-    </w:pPr>
-  </w:p>
-</w:hdr>
-</file>
-
-<file path=word/header3.xml><?xml version="1.0" encoding="utf-8"?>
-<w:hdr xmlns:wpc="http://schemas.microsoft.com/office/word/2010/wordprocessingCanvas" xmlns:cx="http://schemas.microsoft.com/office/drawing/2014/chartex" xmlns:cx1="http://schemas.microsoft.com/office/drawing/2015/9/8/chartex" xmlns:cx2="http://schemas.microsoft.com/office/drawing/2015/10/21/chartex" xmlns:cx3="http://schemas.microsoft.com/office/drawing/2016/5/9/chartex" xmlns:cx4="http://schemas.microsoft.com/office/drawing/2016/5/10/chartex" xmlns:cx5="http://schemas.microsoft.com/office/drawing/2016/5/11/chartex" xmlns:cx6="http://schemas.microsoft.com/office/drawing/2016/5/12/chartex" xmlns:cx7="http://schemas.microsoft.com/office/drawing/2016/5/13/chartex" xmlns:cx8="http://schemas.microsoft.com/office/drawing/2016/5/14/chartex" xmlns:mc="http://schemas.openxmlformats.org/markup-compatibility/2006" xmlns:aink="http://schemas.microsoft.com/office/drawing/2016/ink" xmlns:am3d="http://schemas.microsoft.com/office/drawing/2017/model3d" xmlns:o="urn:schemas-microsoft-com:office:office" xmlns:r="http://schemas.openxmlformats.org/officeDocument/2006/relationships" xmlns:m="http://schemas.openxmlformats.org/officeDocument/2006/math" xmlns:v="urn:schemas-microsoft-com:vml" xmlns:wp14="http://schemas.microsoft.com/office/word/2010/wordprocessingDrawing" xmlns:wp="http://schemas.openxmlformats.org/drawingml/2006/wordprocessingDrawing" xmlns:w10="urn:schemas-microsoft-com:office:word" xmlns:w="http://schemas.openxmlformats.org/wordprocessingml/2006/main" xmlns:w14="http://schemas.microsoft.com/office/word/2010/wordml" xmlns:w15="http://schemas.microsoft.com/office/word/2012/wordml" xmlns:w16cex="http://schemas.microsoft.com/office/word/2018/wordml/cex" xmlns:w16cid="http://schemas.microsoft.com/office/word/2016/wordml/cid" xmlns:w16="http://schemas.microsoft.com/office/word/2018/wordml" xmlns:w16se="http://schemas.microsoft.com/office/word/2015/wordml/symex" xmlns:wpg="http://schemas.microsoft.com/office/word/2010/wordprocessingGroup" xmlns:wpi="http://schemas.microsoft.com/office/word/2010/wordprocessingInk" xmlns:wne="http://schemas.microsoft.com/office/word/2006/wordml" xmlns:wps="http://schemas.microsoft.com/office/word/2010/wordprocessingShape" mc:Ignorable="w14 w15 w16se w16cid w16 w16cex wp14">
-  <w:p>
-    <w:pPr>
-      <w:pStyle w:val="Header"/>
-    </w:pPr>
-  </w:p>
-</w:hdr>
 </file>
 
 <file path=word/numbering.xml><?xml version="1.0" encoding="utf-8"?>
@@ -2420,6 +2705,44 @@
     <w:rPr>
       <w:rFonts w:ascii="Times New Roman" w:hAnsi="Times New Roman"/>
       <w:sz w:val="24"/>
+    </w:rPr>
+  </w:style>
+  <w:style w:type="paragraph" w:styleId="Subtitle">
+    <w:name w:val="Subtitle"/>
+    <w:aliases w:val="REFERENCING"/>
+    <w:basedOn w:val="Normal"/>
+    <w:next w:val="Normal"/>
+    <w:link w:val="SubtitleChar"/>
+    <w:uiPriority w:val="11"/>
+    <w:qFormat/>
+    <w:rsid w:val="00BD6C8C"/>
+    <w:pPr>
+      <w:numPr>
+        <w:ilvl w:val="1"/>
+      </w:numPr>
+      <w:spacing w:after="160"/>
+    </w:pPr>
+    <w:rPr>
+      <w:rFonts w:eastAsiaTheme="minorEastAsia"/>
+      <w:i/>
+      <w:color w:val="000000" w:themeColor="text1"/>
+      <w:spacing w:val="15"/>
+      <w:sz w:val="20"/>
+    </w:rPr>
+  </w:style>
+  <w:style w:type="character" w:customStyle="1" w:styleId="SubtitleChar">
+    <w:name w:val="Subtitle Char"/>
+    <w:aliases w:val="REFERENCING Char"/>
+    <w:basedOn w:val="DefaultParagraphFont"/>
+    <w:link w:val="Subtitle"/>
+    <w:uiPriority w:val="11"/>
+    <w:rsid w:val="00BD6C8C"/>
+    <w:rPr>
+      <w:rFonts w:ascii="Times New Roman" w:eastAsiaTheme="minorEastAsia" w:hAnsi="Times New Roman"/>
+      <w:i/>
+      <w:color w:val="000000" w:themeColor="text1"/>
+      <w:spacing w:val="15"/>
+      <w:sz w:val="20"/>
     </w:rPr>
   </w:style>
 </w:styles>

</xml_diff>

<commit_message>
related previous work done
</commit_message>
<xml_diff>
--- a/REPORT.docx
+++ b/REPORT.docx
@@ -2252,7 +2252,13 @@
       </w:pPr>
       <w:r>
         <w:lastRenderedPageBreak/>
-        <w:t xml:space="preserve">2.1 Frameworks &amp; </w:t>
+        <w:t>2.</w:t>
+      </w:r>
+      <w:r>
+        <w:t>2</w:t>
+      </w:r>
+      <w:r>
+        <w:t xml:space="preserve"> Frameworks &amp; </w:t>
       </w:r>
       <w:proofErr w:type="spellStart"/>
       <w:r>
@@ -2288,7 +2294,21 @@
           <w:b/>
           <w:bCs/>
         </w:rPr>
-        <w:t>2.1.1 Frameworks</w:t>
+        <w:t>2.</w:t>
+      </w:r>
+      <w:r>
+        <w:rPr>
+          <w:b/>
+          <w:bCs/>
+        </w:rPr>
+        <w:t>2</w:t>
+      </w:r>
+      <w:r>
+        <w:rPr>
+          <w:b/>
+          <w:bCs/>
+        </w:rPr>
+        <w:t>.1 Frameworks</w:t>
       </w:r>
     </w:p>
     <w:p>
@@ -2457,13 +2477,8 @@
         </w:rPr>
         <w:t xml:space="preserve">. </w:t>
       </w:r>
-      <w:proofErr w:type="gramStart"/>
-      <w:r>
-        <w:t>Therefore</w:t>
-      </w:r>
-      <w:proofErr w:type="gramEnd"/>
-      <w:r>
-        <w:t xml:space="preserve"> it can be said that frameworks are </w:t>
+      <w:r>
+        <w:t xml:space="preserve">Therefore it can be said that frameworks are </w:t>
       </w:r>
       <w:proofErr w:type="spellStart"/>
       <w:r>
@@ -2675,7 +2690,7 @@
         <w:rPr>
           <w:rStyle w:val="SubtitleChar"/>
         </w:rPr>
-        <w:instrText>ADDIN CSL_CITATION {"citationItems":[{"id":"ITEM-1","itemData":{"DOI":"10.1109/ICSE.2003.1201256","ISSN":"0270-5257","abstract":"The knowledge required to develop complex software has historically existed in programming folklore, the heads of experienced developers, or buried deep in the code. These locations are not ideal since the effort required to capture and evolve this knowledge is expensive, time-consuming, and error-prone. Many popular software modeling methods and tools address certain aspects of these problems by documenting how a system is designed However they only support limited portions of software development and do not articulate why a system is designed in a particular way, which complicates subsequent software reuse and evolution. Patterns, frameworks, and middleware are increasingly popular techniques for addressing key aspects of the challenges outlined above. Patterns codify reusable design expertise that provides time-proven solutions to commonly occurring software problems that arise in particular contexts and domains. Frameworks provide both a reusable product-line architecture [1] - guided by patterns - for a family of related applications and an integrated set of collaborating components that implement concrete realizations of the architecture. Middleware is reusable software that leverages patterns and frameworks to bridge the gap between the functional requirements of applications and the underlying operating systems, network protocol stacks, and databases. This paper presents an overview of patterns, frameworks, and middleware, describes how these technologies complement each other to enhance reuse and productivity, and then illustrates how they have been applied successfully in practice to improve the reusability and quality of complex software systems.","author":[{"dropping-particle":"","family":"Schmidt","given":"D C","non-dropping-particle":"","parse-names":false,"suffix":""},{"dropping-particle":"","family":"Buschmann","given":"F","non-dropping-particle":"","parse-names":false,"suffix":""}],"container-title":"25th International Conference on Software Engineering, 2003. Proceedings.","id":"ITEM-1","issued":{"date-parts":[["2003","5"]]},"page":"694-704","title":"Patterns, frameworks, and middleware: their synergistic relationships","type":"paper-conference"},"uris":["http://www.mendeley.com/documents/?uuid=4044e468-e3a9-4790-98eb-d50ac5cdccba"]}],"mendeley":{"formattedCitation":"(Schmidt and Buschmann, 2003)","plainTextFormattedCitation":"(Schmidt and Buschmann, 2003)"},"properties":{"noteIndex":0},"schema":"https://github.com/citation-style-language/schema/raw/master/csl-citation.json"}</w:instrText>
+        <w:instrText>ADDIN CSL_CITATION {"citationItems":[{"id":"ITEM-1","itemData":{"DOI":"10.1109/ICSE.2003.1201256","ISSN":"0270-5257","abstract":"The knowledge required to develop complex software has historically existed in programming folklore, the heads of experienced developers, or buried deep in the code. These locations are not ideal since the effort required to capture and evolve this knowledge is expensive, time-consuming, and error-prone. Many popular software modeling methods and tools address certain aspects of these problems by documenting how a system is designed However they only support limited portions of software development and do not articulate why a system is designed in a particular way, which complicates subsequent software reuse and evolution. Patterns, frameworks, and middleware are increasingly popular techniques for addressing key aspects of the challenges outlined above. Patterns codify reusable design expertise that provides time-proven solutions to commonly occurring software problems that arise in particular contexts and domains. Frameworks provide both a reusable product-line architecture [1] - guided by patterns - for a family of related applications and an integrated set of collaborating components that implement concrete realizations of the architecture. Middleware is reusable software that leverages patterns and frameworks to bridge the gap between the functional requirements of applications and the underlying operating systems, network protocol stacks, and databases. This paper presents an overview of patterns, frameworks, and middleware, describes how these technologies complement each other to enhance reuse and productivity, and then illustrates how they have been applied successfully in practice to improve the reusability and quality of complex software systems.","author":[{"dropping-particle":"","family":"Schmidt","given":"D C","non-dropping-particle":"","parse-names":false,"suffix":""},{"dropping-particle":"","family":"Buschmann","given":"F","non-dropping-particle":"","parse-names":false,"suffix":""}],"container-title":"25th International Conference on Software Engineering, 2003. Proceedings.","id":"ITEM-1","issued":{"date-parts":[["2003","5"]]},"page":"694-704","title":"Patterns, frameworks, and middleware: their synergistic relationships","type":"paper-conference"},"uris":["http://www.mendeley.com/documents/?uuid=4044e468-e3a9-4790-98eb-d50ac5cdccba"]}],"mendeley":{"formattedCitation":"(Schmidt and Buschmann, 2003)","plainTextFormattedCitation":"(Schmidt and Buschmann, 2003)","previouslyFormattedCitation":"(Schmidt and Buschmann, 2003)"},"properties":{"noteIndex":0},"schema":"https://github.com/citation-style-language/schema/raw/master/csl-citation.json"}</w:instrText>
       </w:r>
       <w:r>
         <w:rPr>
@@ -2686,44 +2701,538 @@
       <w:r>
         <w:rPr>
           <w:rStyle w:val="SubtitleChar"/>
-        </w:rPr>
-        <w:t xml:space="preserve">(Schmidt and </w:t>
-      </w:r>
-      <w:proofErr w:type="spellStart"/>
-      <w:r>
-        <w:rPr>
-          <w:rStyle w:val="SubtitleChar"/>
-        </w:rPr>
-        <w:t>Buschmann</w:t>
-      </w:r>
-      <w:proofErr w:type="spellEnd"/>
-      <w:r>
-        <w:rPr>
-          <w:rStyle w:val="SubtitleChar"/>
-        </w:rPr>
-        <w:t>, 2003)</w:t>
+          <w:noProof/>
+        </w:rPr>
+        <w:t>(Schmidt and Buschmann, 2003)</w:t>
       </w:r>
       <w:r>
         <w:rPr>
           <w:rStyle w:val="SubtitleChar"/>
         </w:rPr>
         <w:fldChar w:fldCharType="end"/>
+      </w:r>
+      <w:r>
+        <w:rPr>
+          <w:rStyle w:val="SubtitleChar"/>
+        </w:rPr>
+        <w:t xml:space="preserve"> </w:t>
       </w:r>
     </w:p>
     <w:p>
       <w:pPr>
-        <w:ind w:left="360"/>
-      </w:pPr>
-      <w:r>
-        <w:t xml:space="preserve">Write about </w:t>
+        <w:pStyle w:val="Heading2"/>
+      </w:pPr>
+      <w:r>
+        <w:t>2.2.2 JavaScript,</w:t>
+      </w:r>
+      <w:r>
+        <w:t xml:space="preserve"> </w:t>
+      </w:r>
+      <w:r>
+        <w:t>JavaScript Frameworks &amp; SPA frameworks</w:t>
+      </w:r>
+    </w:p>
+    <w:p>
+      <w:r>
+        <w:t xml:space="preserve">JavaScript was designed by Brendan </w:t>
       </w:r>
       <w:proofErr w:type="spellStart"/>
       <w:r>
+        <w:t>Eich</w:t>
+      </w:r>
+      <w:proofErr w:type="spellEnd"/>
+      <w:r>
+        <w:t xml:space="preserve"> at Netscape. It is an object-oriented programming language focused </w:t>
+      </w:r>
+      <w:r>
+        <w:t>on</w:t>
+      </w:r>
+      <w:r>
+        <w:t xml:space="preserve"> nonprogrammers to extend the support for client-side code execution.</w:t>
+      </w:r>
+      <w:r>
+        <w:t xml:space="preserve"> It does not concept of classes and does not support encapsulation. It does not even have structured programming like other programming languages like JAVA, C, C++</w:t>
+      </w:r>
+      <w:r>
+        <w:t>. JavaScript believes in flexibility.</w:t>
+      </w:r>
+      <w:r>
+        <w:t xml:space="preserve"> No one can deny the success of JavaScript, if we talk about the numbers 97 out of 100 websites use JavaScript as their client-side scripting.</w:t>
+      </w:r>
+      <w:r>
+        <w:t xml:space="preserve"> Sometimes this language is also referred to as general-purpose programming language.</w:t>
+      </w:r>
+      <w:r>
+        <w:t xml:space="preserve"> </w:t>
+      </w:r>
+      <w:r>
+        <w:rPr>
+          <w:rStyle w:val="SubtitleChar"/>
+        </w:rPr>
+        <w:fldChar w:fldCharType="begin" w:fldLock="1"/>
+      </w:r>
+      <w:r>
+        <w:rPr>
+          <w:rStyle w:val="SubtitleChar"/>
+        </w:rPr>
+        <w:instrText>ADDIN CSL_CITATION {"citationItems":[{"id":"ITEM-1","itemData":{"DOI":"10.1145/1806596.1806598","ISBN":"9781450300193","ISSN":"1523-2867","abstract":"The JavaScript programming language is widely used for web programming and, increasingly, for general purpose computing. As such, improving the correctness, security and performance of JavaScript applications has been the driving force for research in type systems, static analysis and compiler techniques for this language. Many of these techniques aim to reign in some of the most dynamic features of the language, yet little seems to be known about how programmers actually utilize the language or these features. In this paper we perform an empirical study of the dynamic behavior of a corpus of widely-used JavaScript programs, and analyze how and why the dynamic features are used. We report on the degree of dynamism that is exhibited by these JavaScript programs and compare that with assumptions commonly made in the literature and accepted industry benchmark suites. © 2010 ACM.","author":[{"dropping-particle":"","family":"Richards","given":"Gregor","non-dropping-particle":"","parse-names":false,"suffix":""},{"dropping-particle":"","family":"Lebresne","given":"Sylvain","non-dropping-particle":"","parse-names":false,"suffix":""},{"dropping-particle":"","family":"Burg","given":"Brian","non-dropping-particle":"","parse-names":false,"suffix":""},{"dropping-particle":"","family":"Vitek","given":"Jan","non-dropping-particle":"","parse-names":false,"suffix":""}],"container-title":"Proceedings of the ACM SIGPLAN Conference on Programming Language Design and Implementation (PLDI)","id":"ITEM-1","issue":"June","issued":{"date-parts":[["2010"]]},"page":"1-12","title":"An analysis of the dynamic behavior of JavaScript programs","type":"article-journal"},"uris":["http://www.mendeley.com/documents/?uuid=4bb1abac-7ab9-40c5-a56f-dbb566b4ce97"]}],"mendeley":{"formattedCitation":"(Richards &lt;i&gt;et al.&lt;/i&gt;, 2010)","plainTextFormattedCitation":"(Richards et al., 2010)","previouslyFormattedCitation":"(Richards &lt;i&gt;et al.&lt;/i&gt;, 2010)"},"properties":{"noteIndex":0},"schema":"https://github.com/citation-style-language/schema/raw/master/csl-citation.json"}</w:instrText>
+      </w:r>
+      <w:r>
+        <w:rPr>
+          <w:rStyle w:val="SubtitleChar"/>
+        </w:rPr>
+        <w:fldChar w:fldCharType="separate"/>
+      </w:r>
+      <w:r>
+        <w:rPr>
+          <w:rStyle w:val="SubtitleChar"/>
+          <w:noProof/>
+        </w:rPr>
+        <w:t>(Richards et al., 2010)</w:t>
+      </w:r>
+      <w:r>
+        <w:rPr>
+          <w:rStyle w:val="SubtitleChar"/>
+        </w:rPr>
+        <w:fldChar w:fldCharType="end"/>
+      </w:r>
+      <w:r>
+        <w:rPr>
+          <w:rStyle w:val="SubtitleChar"/>
+        </w:rPr>
+        <w:t xml:space="preserve">. </w:t>
+      </w:r>
+      <w:r>
+        <w:t xml:space="preserve">Initially, it was named </w:t>
+      </w:r>
+      <w:proofErr w:type="spellStart"/>
+      <w:r>
+        <w:t>LiveScript</w:t>
+      </w:r>
+      <w:proofErr w:type="spellEnd"/>
+      <w:r>
+        <w:t xml:space="preserve"> but later it got renamed to JavaScript fun sun and Netscape started shipping JavaScript with the Netscape browser</w:t>
+      </w:r>
+      <w:r>
+        <w:t xml:space="preserve"> in </w:t>
+      </w:r>
+      <w:r>
+        <w:t>D</w:t>
+      </w:r>
+      <w:r>
+        <w:t>ec 1995</w:t>
+      </w:r>
+      <w:r>
+        <w:t>.</w:t>
+      </w:r>
+      <w:r>
+        <w:t xml:space="preserve"> JAVA was the only language </w:t>
+      </w:r>
+      <w:r>
+        <w:t>that</w:t>
+      </w:r>
+      <w:r>
+        <w:t xml:space="preserve"> used to </w:t>
+      </w:r>
+      <w:r>
+        <w:lastRenderedPageBreak/>
+        <w:t>run in the browser, but it was very heavy to execute, so JavaScript came as an alternative</w:t>
+      </w:r>
+      <w:r>
+        <w:t>. Also</w:t>
+      </w:r>
+      <w:r>
+        <w:t>,</w:t>
+      </w:r>
+      <w:r>
+        <w:t xml:space="preserve"> it was targeted for the less experienced</w:t>
+      </w:r>
+      <w:r>
+        <w:t xml:space="preserve"> developers</w:t>
+      </w:r>
+      <w:r>
+        <w:t>.</w:t>
+      </w:r>
+      <w:r>
+        <w:t xml:space="preserve"> </w:t>
+      </w:r>
+      <w:r>
+        <w:rPr>
+          <w:rStyle w:val="SubtitleChar"/>
+        </w:rPr>
+        <w:fldChar w:fldCharType="begin" w:fldLock="1"/>
+      </w:r>
+      <w:r>
+        <w:rPr>
+          <w:rStyle w:val="SubtitleChar"/>
+        </w:rPr>
+        <w:instrText>ADDIN CSL_CITATION {"citationItems":[{"id":"ITEM-1","itemData":{"abstract":"The purpose of this thesis was to evaluate the most significant JavaScript frameworks in terms of a master data management (MDM) application development, and select the most feasible option for use in FCG Prodacapo Group. In the study, modern web application architecture and the differences between multi-page applications and single-page applications were exploited. The structure of JavaScript frameworks and libraries was introduced, and three of the most popular technologies were selected into the evaluation process: React.js, Angular and Vue.js. The selected frameworks were evaluated focusing on relevant factors in the development of an MDM application. These factors included the frameworks' structure, such as components, data binding and state management. Other aspects related to efficient development were considered as well, such as frameworks' popularity and prospects, documentation and developer experience. The final selection was based on aspects seen as the most important considering the whole ensemble, such as frameworks' fulfillment of the general requirements for an MDM application, frameworks' continuation of development and high effectiveness. Considering these aspects, the evaluated factors were placed in order of significance, and on the basis of these aspects, Angular was chosen as the best choice for MDM application development. For verifying the feasibility of the selected framework (Angular), a test application was implemented. The test application included two pages, and functionalities for routing, data table and for server connections. The test application filled its objectives and verified the feasibility of the Angular framework. All evaluated frameworks were found to be suitable for fulling the needs. The evaluated factors were not equally important from the evaluation point-of-view, but the evaluation was based on aspects seen as the most important. The evaluation process is suitable on a more global scope as well, as the minimum requirements were not strictly MDM application specific. According to the company, this thesis achieved its objectives comprehensively. It is highly probable that Angular will be used in MDM application development and as the com-pany's main front-end development platform.","author":[{"dropping-particle":"","family":"Voutilainen","given":"Jaakko","non-dropping-particle":"","parse-names":false,"suffix":""}],"id":"ITEM-1","issue":"December","issued":{"date-parts":[["2017"]]},"page":"4-6","title":"Evaluation of Front-end JavaScript Frameworks for Master Data Management Application Development","type":"article-journal"},"uris":["http://www.mendeley.com/documents/?uuid=b3042f5e-ad21-4895-861c-65aac336301f"]}],"mendeley":{"formattedCitation":"(Voutilainen, 2017)","plainTextFormattedCitation":"(Voutilainen, 2017)","previouslyFormattedCitation":"(Voutilainen, 2017)"},"properties":{"noteIndex":0},"schema":"https://github.com/citation-style-language/schema/raw/master/csl-citation.json"}</w:instrText>
+      </w:r>
+      <w:r>
+        <w:rPr>
+          <w:rStyle w:val="SubtitleChar"/>
+        </w:rPr>
+        <w:fldChar w:fldCharType="separate"/>
+      </w:r>
+      <w:r>
+        <w:rPr>
+          <w:rStyle w:val="SubtitleChar"/>
+          <w:noProof/>
+        </w:rPr>
+        <w:t>(Voutilainen, 2017)</w:t>
+      </w:r>
+      <w:r>
+        <w:rPr>
+          <w:rStyle w:val="SubtitleChar"/>
+        </w:rPr>
+        <w:fldChar w:fldCharType="end"/>
+      </w:r>
+      <w:r>
+        <w:rPr>
+          <w:rStyle w:val="SubtitleChar"/>
+        </w:rPr>
+        <w:t>.</w:t>
+      </w:r>
+      <w:r>
+        <w:rPr>
+          <w:rStyle w:val="SubtitleChar"/>
+        </w:rPr>
+        <w:t xml:space="preserve"> </w:t>
+      </w:r>
+      <w:r>
+        <w:t xml:space="preserve">JavaScript may look like other languages by syntactically for </w:t>
+      </w:r>
+      <w:proofErr w:type="spellStart"/>
+      <w:r>
+        <w:t>eg</w:t>
+      </w:r>
+      <w:proofErr w:type="spellEnd"/>
+      <w:r>
+        <w:t xml:space="preserve"> C, C++, or JAVA but it is lo</w:t>
+      </w:r>
+      <w:r>
+        <w:t>o</w:t>
+      </w:r>
+      <w:r>
+        <w:t>sely typed language.</w:t>
+      </w:r>
+      <w:r>
+        <w:t xml:space="preserve"> For example, while defining any variable in </w:t>
+      </w:r>
+      <w:proofErr w:type="spellStart"/>
+      <w:r>
         <w:t>javascript</w:t>
       </w:r>
       <w:proofErr w:type="spellEnd"/>
       <w:r>
-        <w:t xml:space="preserve"> frameworks and single page frameworks then previous research of this topic</w:t>
+        <w:t xml:space="preserve"> you don’t have to type the data type like Integer or String you can just type ‘var’ and there you go, your variable is defined.</w:t>
+      </w:r>
+    </w:p>
+    <w:p>
+      <w:pPr>
+        <w:rPr>
+          <w:rStyle w:val="SubtitleChar"/>
+        </w:rPr>
+      </w:pPr>
+      <w:r>
+        <w:t xml:space="preserve">The popularity of JavaScript has grown over the years with the development of </w:t>
+      </w:r>
+      <w:r>
+        <w:t xml:space="preserve">the </w:t>
+      </w:r>
+      <w:r>
+        <w:t>web.</w:t>
+      </w:r>
+      <w:r>
+        <w:t xml:space="preserve"> The scripting of webpages has become more complex due to evolution for a technology called AJAX as the webpages have become more complex, unlike static pages in older times.</w:t>
+      </w:r>
+      <w:r>
+        <w:t xml:space="preserve"> Web giants such as Amazon, Facebook, Gmail contains a significant amount of JavaScript code.</w:t>
+      </w:r>
+      <w:r>
+        <w:t xml:space="preserve"> Web Apps have become more popular because they don’t need any additional information software </w:t>
+      </w:r>
+      <w:proofErr w:type="gramStart"/>
+      <w:r>
+        <w:t>mechanism</w:t>
+      </w:r>
+      <w:proofErr w:type="gramEnd"/>
+      <w:r>
+        <w:t xml:space="preserve"> they are OS independent </w:t>
+      </w:r>
+      <w:proofErr w:type="spellStart"/>
+      <w:r>
+        <w:t>i.e</w:t>
+      </w:r>
+      <w:proofErr w:type="spellEnd"/>
+      <w:r>
+        <w:t xml:space="preserve"> they can work on any platform like Windows, Android, Linux all they need is one browser with </w:t>
+      </w:r>
+      <w:r>
+        <w:t xml:space="preserve">an </w:t>
+      </w:r>
+      <w:r>
+        <w:t>active internet connection.</w:t>
+      </w:r>
+      <w:r>
+        <w:t xml:space="preserve"> </w:t>
+      </w:r>
+      <w:r>
+        <w:rPr>
+          <w:rStyle w:val="SubtitleChar"/>
+        </w:rPr>
+        <w:fldChar w:fldCharType="begin" w:fldLock="1"/>
+      </w:r>
+      <w:r>
+        <w:rPr>
+          <w:rStyle w:val="SubtitleChar"/>
+        </w:rPr>
+        <w:instrText>ADDIN CSL_CITATION {"citationItems":[{"id":"ITEM-1","itemData":{"abstract":"JavaScript is widely used in web-based applications and is increasingly popular with developers. So-called browser wars in recent years have focused on JavaScript performance, specifically claiming comparative results based on benchmark suites such as SunSpider and V8. In this paper we evaluate the behavior of JavaScript web applications from commercial web sites and compare this behavior with the benchmarks. We measure two specific areas of JavaScript runtime behavior: 1) functions and code and 2) events and handlers. We find that the benchmarks are not representative of many real web sites and that conclusions reached from measuring the benchmarks may be misleading. Specific common behaviors of real web sites that are underem-phasized in the benchmarks include event-driven execution, instruction mix similarity, cold-code dominance, and the prevalence of short functions. We hope our results will convince the JavaScript community to develop and adopt benchmarks that are more representative of real web applications.","author":[{"dropping-particle":"","family":"Ratanaworabhan","given":"Paruj","non-dropping-particle":"","parse-names":false,"suffix":""},{"dropping-particle":"","family":"Livshits","given":"Benjamin","non-dropping-particle":"","parse-names":false,"suffix":""},{"dropping-particle":"","family":"Zorn","given":"BG","non-dropping-particle":"","parse-names":false,"suffix":""}],"container-title":"Conference on Web applications","id":"ITEM-1","issued":{"date-parts":[["2010"]]},"title":"JSMeter: Comparing the behavior of JavaScript benchmarks with real web applications","type":"article-journal"},"uris":["http://www.mendeley.com/documents/?uuid=7f1e886c-5383-4fd7-b8a7-bef78fb93d4c"]}],"mendeley":{"formattedCitation":"(Ratanaworabhan, Livshits and Zorn, 2010)","plainTextFormattedCitation":"(Ratanaworabhan, Livshits and Zorn, 2010)","previouslyFormattedCitation":"(Ratanaworabhan, Livshits and Zorn, 2010)"},"properties":{"noteIndex":0},"schema":"https://github.com/citation-style-language/schema/raw/master/csl-citation.json"}</w:instrText>
+      </w:r>
+      <w:r>
+        <w:rPr>
+          <w:rStyle w:val="SubtitleChar"/>
+        </w:rPr>
+        <w:fldChar w:fldCharType="separate"/>
+      </w:r>
+      <w:r>
+        <w:rPr>
+          <w:rStyle w:val="SubtitleChar"/>
+          <w:noProof/>
+        </w:rPr>
+        <w:t>(Ratanaworabhan, Livshits and Zorn, 2010)</w:t>
+      </w:r>
+      <w:r>
+        <w:rPr>
+          <w:rStyle w:val="SubtitleChar"/>
+        </w:rPr>
+        <w:fldChar w:fldCharType="end"/>
+      </w:r>
+      <w:r>
+        <w:rPr>
+          <w:rStyle w:val="SubtitleChar"/>
+        </w:rPr>
+        <w:t>.</w:t>
+      </w:r>
+    </w:p>
+    <w:p>
+      <w:r>
+        <w:t>When ajax evolved and with the help of jQuery it became easy to update certain parts of the webpage dynamically.</w:t>
+      </w:r>
+      <w:r>
+        <w:t xml:space="preserve"> Because of jQuery, it </w:t>
+      </w:r>
+      <w:r>
+        <w:t>became</w:t>
+      </w:r>
+      <w:r>
+        <w:t xml:space="preserve"> easy to manipulate </w:t>
+      </w:r>
+      <w:r>
+        <w:t>the DOM and update the data fetched from the server.</w:t>
+      </w:r>
+      <w:r>
+        <w:t xml:space="preserve"> These pages were interactive but it is nothing like </w:t>
+      </w:r>
+      <w:r>
+        <w:t xml:space="preserve">a </w:t>
+      </w:r>
+      <w:r>
+        <w:t>single page application that exists today.</w:t>
+      </w:r>
+      <w:r>
+        <w:t xml:space="preserve"> In jQuery, one has to find every element on the DOM to manipulate it with the help of either CSS class or with the element id or with the element name. It was not that efficient. </w:t>
+      </w:r>
+      <w:r>
+        <w:t xml:space="preserve"> </w:t>
+      </w:r>
+      <w:r>
+        <w:rPr>
+          <w:rStyle w:val="SubtitleChar"/>
+        </w:rPr>
+        <w:fldChar w:fldCharType="begin" w:fldLock="1"/>
+      </w:r>
+      <w:r>
+        <w:rPr>
+          <w:rStyle w:val="SubtitleChar"/>
+        </w:rPr>
+        <w:instrText>ADDIN CSL_CITATION {"citationItems":[{"id":"ITEM-1","itemData":{"abstract":"The purpose of this thesis was to evaluate the most significant JavaScript frameworks in terms of a master data management (MDM) application development, and select the most feasible option for use in FCG Prodacapo Group. In the study, modern web application architecture and the differences between multi-page applications and single-page applications were exploited. The structure of JavaScript frameworks and libraries was introduced, and three of the most popular technologies were selected into the evaluation process: React.js, Angular and Vue.js. The selected frameworks were evaluated focusing on relevant factors in the development of an MDM application. These factors included the frameworks' structure, such as components, data binding and state management. Other aspects related to efficient development were considered as well, such as frameworks' popularity and prospects, documentation and developer experience. The final selection was based on aspects seen as the most important considering the whole ensemble, such as frameworks' fulfillment of the general requirements for an MDM application, frameworks' continuation of development and high effectiveness. Considering these aspects, the evaluated factors were placed in order of significance, and on the basis of these aspects, Angular was chosen as the best choice for MDM application development. For verifying the feasibility of the selected framework (Angular), a test application was implemented. The test application included two pages, and functionalities for routing, data table and for server connections. The test application filled its objectives and verified the feasibility of the Angular framework. All evaluated frameworks were found to be suitable for fulling the needs. The evaluated factors were not equally important from the evaluation point-of-view, but the evaluation was based on aspects seen as the most important. The evaluation process is suitable on a more global scope as well, as the minimum requirements were not strictly MDM application specific. According to the company, this thesis achieved its objectives comprehensively. It is highly probable that Angular will be used in MDM application development and as the com-pany's main front-end development platform.","author":[{"dropping-particle":"","family":"Voutilainen","given":"Jaakko","non-dropping-particle":"","parse-names":false,"suffix":""}],"id":"ITEM-1","issue":"December","issued":{"date-parts":[["2017"]]},"page":"4-6","title":"Evaluation of Front-end JavaScript Frameworks for Master Data Management Application Development","type":"article-journal"},"uris":["http://www.mendeley.com/documents/?uuid=b3042f5e-ad21-4895-861c-65aac336301f"]}],"mendeley":{"formattedCitation":"(Voutilainen, 2017)","plainTextFormattedCitation":"(Voutilainen, 2017)"},"properties":{"noteIndex":0},"schema":"https://github.com/citation-style-language/schema/raw/master/csl-citation.json"}</w:instrText>
+      </w:r>
+      <w:r>
+        <w:rPr>
+          <w:rStyle w:val="SubtitleChar"/>
+        </w:rPr>
+        <w:fldChar w:fldCharType="separate"/>
+      </w:r>
+      <w:r>
+        <w:rPr>
+          <w:rStyle w:val="SubtitleChar"/>
+        </w:rPr>
+        <w:t>(</w:t>
+      </w:r>
+      <w:proofErr w:type="spellStart"/>
+      <w:r>
+        <w:rPr>
+          <w:rStyle w:val="SubtitleChar"/>
+        </w:rPr>
+        <w:t>Voutilainen</w:t>
+      </w:r>
+      <w:proofErr w:type="spellEnd"/>
+      <w:r>
+        <w:rPr>
+          <w:rStyle w:val="SubtitleChar"/>
+        </w:rPr>
+        <w:t>, 2017)</w:t>
+      </w:r>
+      <w:r>
+        <w:rPr>
+          <w:rStyle w:val="SubtitleChar"/>
+        </w:rPr>
+        <w:fldChar w:fldCharType="end"/>
+      </w:r>
+    </w:p>
+    <w:p>
+      <w:r>
+        <w:t>Therefore, the concept of client</w:t>
+      </w:r>
+      <w:r>
+        <w:t>-</w:t>
+      </w:r>
+      <w:r>
+        <w:t xml:space="preserve">side </w:t>
+      </w:r>
+      <w:proofErr w:type="spellStart"/>
+      <w:r>
+        <w:t>javascript</w:t>
+      </w:r>
+      <w:proofErr w:type="spellEnd"/>
+      <w:r>
+        <w:t xml:space="preserve"> frameworks became popular around 2009.</w:t>
+      </w:r>
+      <w:r>
+        <w:t xml:space="preserve"> JSF helps in binding the HTML page with the </w:t>
+      </w:r>
+      <w:proofErr w:type="spellStart"/>
+      <w:r>
+        <w:t>javascript</w:t>
+      </w:r>
+      <w:proofErr w:type="spellEnd"/>
+      <w:r>
+        <w:t xml:space="preserve"> code with the help of data binding so we don’t have to do this explicitly as we do in jQuery. Also, JSF’s make the processing of fetching data from the server and updating it in DOM a lot easier.</w:t>
+      </w:r>
+      <w:r>
+        <w:t xml:space="preserve"> It takes care of all the routing needed in the application.</w:t>
+      </w:r>
+      <w:r>
+        <w:t xml:space="preserve"> Also, it helps in managing the code structure, plus the separation of codes this all makes the frameworks very important.</w:t>
+      </w:r>
+      <w:r>
+        <w:t xml:space="preserve"> These frameworks are called SPA frameworks.</w:t>
+      </w:r>
+      <w:r>
+        <w:t xml:space="preserve"> The definition of SPA is already mentioned in the introduction section here we will see what are the basic </w:t>
+      </w:r>
+      <w:r>
+        <w:t>attributes</w:t>
+      </w:r>
+      <w:r>
+        <w:t xml:space="preserve"> of </w:t>
+      </w:r>
+      <w:r>
+        <w:t xml:space="preserve">the </w:t>
+      </w:r>
+      <w:r>
+        <w:t>SPA’s.</w:t>
+      </w:r>
+    </w:p>
+    <w:p>
+      <w:pPr>
+        <w:pStyle w:val="ListParagraph"/>
+        <w:numPr>
+          <w:ilvl w:val="0"/>
+          <w:numId w:val="8"/>
+        </w:numPr>
+      </w:pPr>
+      <w:r>
+        <w:rPr>
+          <w:b/>
+          <w:bCs/>
+        </w:rPr>
+        <w:t>Components</w:t>
+      </w:r>
+      <w:r>
+        <w:t>: The page to be displayed is divided into different parts while developing called components, but while rendering it shows all as one page.</w:t>
+      </w:r>
+    </w:p>
+    <w:p>
+      <w:pPr>
+        <w:pStyle w:val="ListParagraph"/>
+        <w:numPr>
+          <w:ilvl w:val="0"/>
+          <w:numId w:val="8"/>
+        </w:numPr>
+      </w:pPr>
+      <w:r>
+        <w:rPr>
+          <w:b/>
+          <w:bCs/>
+        </w:rPr>
+        <w:t>Web interface</w:t>
+      </w:r>
+      <w:r>
+        <w:t>: The interaction between a user and a web server.</w:t>
+      </w:r>
+    </w:p>
+    <w:p>
+      <w:pPr>
+        <w:pStyle w:val="ListParagraph"/>
+        <w:numPr>
+          <w:ilvl w:val="0"/>
+          <w:numId w:val="8"/>
+        </w:numPr>
+      </w:pPr>
+      <w:r>
+        <w:rPr>
+          <w:b/>
+          <w:bCs/>
+        </w:rPr>
+        <w:t>Update</w:t>
+      </w:r>
+      <w:r>
+        <w:t>: It is possible to update, delete, or replace one component with another component dynamically.</w:t>
+      </w:r>
+    </w:p>
+    <w:p>
+      <w:pPr>
+        <w:pStyle w:val="ListParagraph"/>
+        <w:numPr>
+          <w:ilvl w:val="0"/>
+          <w:numId w:val="8"/>
+        </w:numPr>
+      </w:pPr>
+      <w:r>
+        <w:rPr>
+          <w:b/>
+          <w:bCs/>
+        </w:rPr>
+        <w:t>User action</w:t>
+      </w:r>
+      <w:r>
+        <w:t>: User can interact with the page by doing any action with the use of an input-output device, for some action to take place.</w:t>
+      </w:r>
+    </w:p>
+    <w:p>
+      <w:pPr>
+        <w:pStyle w:val="Heading2"/>
+        <w:rPr>
+          <w:rFonts w:eastAsiaTheme="minorEastAsia"/>
+        </w:rPr>
+      </w:pPr>
+      <w:r>
+        <w:t>2.3 Previous work</w:t>
+      </w:r>
+      <w:r>
+        <w:t xml:space="preserve"> </w:t>
       </w:r>
     </w:p>
     <w:sectPr>
@@ -3169,6 +3678,92 @@
     </w:lvl>
   </w:abstractNum>
   <w:abstractNum w:abstractNumId="4" w15:restartNumberingAfterBreak="0">
+    <w:nsid w:val="320A6A52"/>
+    <w:multiLevelType w:val="hybridMultilevel"/>
+    <w:tmpl w:val="0DBA181A"/>
+    <w:lvl w:ilvl="0" w:tplc="4009000F">
+      <w:start w:val="1"/>
+      <w:numFmt w:val="decimal"/>
+      <w:lvlText w:val="%1."/>
+      <w:lvlJc w:val="left"/>
+      <w:pPr>
+        <w:ind w:left="720" w:hanging="360"/>
+      </w:pPr>
+    </w:lvl>
+    <w:lvl w:ilvl="1" w:tplc="40090019" w:tentative="1">
+      <w:start w:val="1"/>
+      <w:numFmt w:val="lowerLetter"/>
+      <w:lvlText w:val="%2."/>
+      <w:lvlJc w:val="left"/>
+      <w:pPr>
+        <w:ind w:left="1440" w:hanging="360"/>
+      </w:pPr>
+    </w:lvl>
+    <w:lvl w:ilvl="2" w:tplc="4009001B" w:tentative="1">
+      <w:start w:val="1"/>
+      <w:numFmt w:val="lowerRoman"/>
+      <w:lvlText w:val="%3."/>
+      <w:lvlJc w:val="right"/>
+      <w:pPr>
+        <w:ind w:left="2160" w:hanging="180"/>
+      </w:pPr>
+    </w:lvl>
+    <w:lvl w:ilvl="3" w:tplc="4009000F" w:tentative="1">
+      <w:start w:val="1"/>
+      <w:numFmt w:val="decimal"/>
+      <w:lvlText w:val="%4."/>
+      <w:lvlJc w:val="left"/>
+      <w:pPr>
+        <w:ind w:left="2880" w:hanging="360"/>
+      </w:pPr>
+    </w:lvl>
+    <w:lvl w:ilvl="4" w:tplc="40090019" w:tentative="1">
+      <w:start w:val="1"/>
+      <w:numFmt w:val="lowerLetter"/>
+      <w:lvlText w:val="%5."/>
+      <w:lvlJc w:val="left"/>
+      <w:pPr>
+        <w:ind w:left="3600" w:hanging="360"/>
+      </w:pPr>
+    </w:lvl>
+    <w:lvl w:ilvl="5" w:tplc="4009001B" w:tentative="1">
+      <w:start w:val="1"/>
+      <w:numFmt w:val="lowerRoman"/>
+      <w:lvlText w:val="%6."/>
+      <w:lvlJc w:val="right"/>
+      <w:pPr>
+        <w:ind w:left="4320" w:hanging="180"/>
+      </w:pPr>
+    </w:lvl>
+    <w:lvl w:ilvl="6" w:tplc="4009000F" w:tentative="1">
+      <w:start w:val="1"/>
+      <w:numFmt w:val="decimal"/>
+      <w:lvlText w:val="%7."/>
+      <w:lvlJc w:val="left"/>
+      <w:pPr>
+        <w:ind w:left="5040" w:hanging="360"/>
+      </w:pPr>
+    </w:lvl>
+    <w:lvl w:ilvl="7" w:tplc="40090019" w:tentative="1">
+      <w:start w:val="1"/>
+      <w:numFmt w:val="lowerLetter"/>
+      <w:lvlText w:val="%8."/>
+      <w:lvlJc w:val="left"/>
+      <w:pPr>
+        <w:ind w:left="5760" w:hanging="360"/>
+      </w:pPr>
+    </w:lvl>
+    <w:lvl w:ilvl="8" w:tplc="4009001B" w:tentative="1">
+      <w:start w:val="1"/>
+      <w:numFmt w:val="lowerRoman"/>
+      <w:lvlText w:val="%9."/>
+      <w:lvlJc w:val="right"/>
+      <w:pPr>
+        <w:ind w:left="6480" w:hanging="180"/>
+      </w:pPr>
+    </w:lvl>
+  </w:abstractNum>
+  <w:abstractNum w:abstractNumId="5" w15:restartNumberingAfterBreak="0">
     <w:nsid w:val="44082B2C"/>
     <w:multiLevelType w:val="multilevel"/>
     <w:tmpl w:val="C1A6744C"/>
@@ -3281,10 +3876,96 @@
       </w:rPr>
     </w:lvl>
   </w:abstractNum>
-  <w:abstractNum w:abstractNumId="5" w15:restartNumberingAfterBreak="0">
+  <w:abstractNum w:abstractNumId="6" w15:restartNumberingAfterBreak="0">
     <w:nsid w:val="52C34117"/>
     <w:multiLevelType w:val="hybridMultilevel"/>
     <w:tmpl w:val="C6C0351A"/>
+    <w:lvl w:ilvl="0" w:tplc="4009000F">
+      <w:start w:val="1"/>
+      <w:numFmt w:val="decimal"/>
+      <w:lvlText w:val="%1."/>
+      <w:lvlJc w:val="left"/>
+      <w:pPr>
+        <w:ind w:left="720" w:hanging="360"/>
+      </w:pPr>
+    </w:lvl>
+    <w:lvl w:ilvl="1" w:tplc="40090019" w:tentative="1">
+      <w:start w:val="1"/>
+      <w:numFmt w:val="lowerLetter"/>
+      <w:lvlText w:val="%2."/>
+      <w:lvlJc w:val="left"/>
+      <w:pPr>
+        <w:ind w:left="1440" w:hanging="360"/>
+      </w:pPr>
+    </w:lvl>
+    <w:lvl w:ilvl="2" w:tplc="4009001B" w:tentative="1">
+      <w:start w:val="1"/>
+      <w:numFmt w:val="lowerRoman"/>
+      <w:lvlText w:val="%3."/>
+      <w:lvlJc w:val="right"/>
+      <w:pPr>
+        <w:ind w:left="2160" w:hanging="180"/>
+      </w:pPr>
+    </w:lvl>
+    <w:lvl w:ilvl="3" w:tplc="4009000F" w:tentative="1">
+      <w:start w:val="1"/>
+      <w:numFmt w:val="decimal"/>
+      <w:lvlText w:val="%4."/>
+      <w:lvlJc w:val="left"/>
+      <w:pPr>
+        <w:ind w:left="2880" w:hanging="360"/>
+      </w:pPr>
+    </w:lvl>
+    <w:lvl w:ilvl="4" w:tplc="40090019" w:tentative="1">
+      <w:start w:val="1"/>
+      <w:numFmt w:val="lowerLetter"/>
+      <w:lvlText w:val="%5."/>
+      <w:lvlJc w:val="left"/>
+      <w:pPr>
+        <w:ind w:left="3600" w:hanging="360"/>
+      </w:pPr>
+    </w:lvl>
+    <w:lvl w:ilvl="5" w:tplc="4009001B" w:tentative="1">
+      <w:start w:val="1"/>
+      <w:numFmt w:val="lowerRoman"/>
+      <w:lvlText w:val="%6."/>
+      <w:lvlJc w:val="right"/>
+      <w:pPr>
+        <w:ind w:left="4320" w:hanging="180"/>
+      </w:pPr>
+    </w:lvl>
+    <w:lvl w:ilvl="6" w:tplc="4009000F" w:tentative="1">
+      <w:start w:val="1"/>
+      <w:numFmt w:val="decimal"/>
+      <w:lvlText w:val="%7."/>
+      <w:lvlJc w:val="left"/>
+      <w:pPr>
+        <w:ind w:left="5040" w:hanging="360"/>
+      </w:pPr>
+    </w:lvl>
+    <w:lvl w:ilvl="7" w:tplc="40090019" w:tentative="1">
+      <w:start w:val="1"/>
+      <w:numFmt w:val="lowerLetter"/>
+      <w:lvlText w:val="%8."/>
+      <w:lvlJc w:val="left"/>
+      <w:pPr>
+        <w:ind w:left="5760" w:hanging="360"/>
+      </w:pPr>
+    </w:lvl>
+    <w:lvl w:ilvl="8" w:tplc="4009001B" w:tentative="1">
+      <w:start w:val="1"/>
+      <w:numFmt w:val="lowerRoman"/>
+      <w:lvlText w:val="%9."/>
+      <w:lvlJc w:val="right"/>
+      <w:pPr>
+        <w:ind w:left="6480" w:hanging="180"/>
+      </w:pPr>
+    </w:lvl>
+  </w:abstractNum>
+  <w:abstractNum w:abstractNumId="7" w15:restartNumberingAfterBreak="0">
+    <w:nsid w:val="5A483D7D"/>
+    <w:multiLevelType w:val="hybridMultilevel"/>
+    <w:tmpl w:val="27C05238"/>
     <w:lvl w:ilvl="0" w:tplc="4009000F">
       <w:start w:val="1"/>
       <w:numFmt w:val="decimal"/>
@@ -3380,10 +4061,16 @@
     <w:abstractNumId w:val="3"/>
   </w:num>
   <w:num w:numId="5">
+    <w:abstractNumId w:val="5"/>
+  </w:num>
+  <w:num w:numId="6">
+    <w:abstractNumId w:val="6"/>
+  </w:num>
+  <w:num w:numId="7">
     <w:abstractNumId w:val="4"/>
   </w:num>
-  <w:num w:numId="6">
-    <w:abstractNumId w:val="5"/>
+  <w:num w:numId="8">
+    <w:abstractNumId w:val="7"/>
   </w:num>
 </w:numbering>
 </file>
@@ -3846,6 +4533,7 @@
   <w:style w:type="character" w:default="1" w:styleId="DefaultParagraphFont">
     <w:name w:val="Default Paragraph Font"/>
     <w:uiPriority w:val="1"/>
+    <w:semiHidden/>
     <w:unhideWhenUsed/>
   </w:style>
   <w:style w:type="table" w:default="1" w:styleId="TableNormal">

</xml_diff>

<commit_message>
sent to mam for 2 time
</commit_message>
<xml_diff>
--- a/REPORT.docx
+++ b/REPORT.docx
@@ -2,28 +2,1176 @@
 <file path=word/document.xml><?xml version="1.0" encoding="utf-8"?>
 <w:document xmlns:wpc="http://schemas.microsoft.com/office/word/2010/wordprocessingCanvas" xmlns:cx="http://schemas.microsoft.com/office/drawing/2014/chartex" xmlns:cx1="http://schemas.microsoft.com/office/drawing/2015/9/8/chartex" xmlns:cx2="http://schemas.microsoft.com/office/drawing/2015/10/21/chartex" xmlns:cx3="http://schemas.microsoft.com/office/drawing/2016/5/9/chartex" xmlns:cx4="http://schemas.microsoft.com/office/drawing/2016/5/10/chartex" xmlns:cx5="http://schemas.microsoft.com/office/drawing/2016/5/11/chartex" xmlns:cx6="http://schemas.microsoft.com/office/drawing/2016/5/12/chartex" xmlns:cx7="http://schemas.microsoft.com/office/drawing/2016/5/13/chartex" xmlns:cx8="http://schemas.microsoft.com/office/drawing/2016/5/14/chartex" xmlns:mc="http://schemas.openxmlformats.org/markup-compatibility/2006" xmlns:aink="http://schemas.microsoft.com/office/drawing/2016/ink" xmlns:am3d="http://schemas.microsoft.com/office/drawing/2017/model3d" xmlns:o="urn:schemas-microsoft-com:office:office" xmlns:r="http://schemas.openxmlformats.org/officeDocument/2006/relationships" xmlns:m="http://schemas.openxmlformats.org/officeDocument/2006/math" xmlns:v="urn:schemas-microsoft-com:vml" xmlns:wp14="http://schemas.microsoft.com/office/word/2010/wordprocessingDrawing" xmlns:wp="http://schemas.openxmlformats.org/drawingml/2006/wordprocessingDrawing" xmlns:w10="urn:schemas-microsoft-com:office:word" xmlns:w="http://schemas.openxmlformats.org/wordprocessingml/2006/main" xmlns:w14="http://schemas.microsoft.com/office/word/2010/wordml" xmlns:w15="http://schemas.microsoft.com/office/word/2012/wordml" xmlns:w16cex="http://schemas.microsoft.com/office/word/2018/wordml/cex" xmlns:w16cid="http://schemas.microsoft.com/office/word/2016/wordml/cid" xmlns:w16="http://schemas.microsoft.com/office/word/2018/wordml" xmlns:w16se="http://schemas.microsoft.com/office/word/2015/wordml/symex" xmlns:wpg="http://schemas.microsoft.com/office/word/2010/wordprocessingGroup" xmlns:wpi="http://schemas.microsoft.com/office/word/2010/wordprocessingInk" xmlns:wne="http://schemas.microsoft.com/office/word/2006/wordml" xmlns:wps="http://schemas.microsoft.com/office/word/2010/wordprocessingShape" mc:Ignorable="w14 w15 w16se w16cid w16 w16cex wp14">
   <w:body>
+    <w:sdt>
+      <w:sdtPr>
+        <w:id w:val="180939332"/>
+        <w:docPartObj>
+          <w:docPartGallery w:val="Table of Contents"/>
+          <w:docPartUnique/>
+        </w:docPartObj>
+      </w:sdtPr>
+      <w:sdtEndPr>
+        <w:rPr>
+          <w:rFonts w:eastAsiaTheme="minorHAnsi" w:cstheme="minorBidi"/>
+          <w:bCs/>
+          <w:caps w:val="0"/>
+          <w:noProof/>
+          <w:color w:val="auto"/>
+          <w:sz w:val="24"/>
+          <w:szCs w:val="22"/>
+        </w:rPr>
+      </w:sdtEndPr>
+      <w:sdtContent>
+        <w:p>
+          <w:pPr>
+            <w:pStyle w:val="Heading1"/>
+          </w:pPr>
+          <w:r>
+            <w:t>Table of Contents</w:t>
+          </w:r>
+        </w:p>
+        <w:p>
+          <w:pPr>
+            <w:pStyle w:val="TOC1"/>
+            <w:tabs>
+              <w:tab w:val="right" w:leader="dot" w:pos="9016"/>
+            </w:tabs>
+            <w:rPr>
+              <w:noProof/>
+            </w:rPr>
+          </w:pPr>
+          <w:r>
+            <w:fldChar w:fldCharType="begin"/>
+          </w:r>
+          <w:r>
+            <w:instrText xml:space="preserve"> TOC \o "1-3" \h \z \u </w:instrText>
+          </w:r>
+          <w:r>
+            <w:fldChar w:fldCharType="separate"/>
+          </w:r>
+          <w:hyperlink w:anchor="_Toc48767201" w:history="1">
+            <w:r>
+              <w:rPr>
+                <w:rStyle w:val="Hyperlink"/>
+                <w:noProof/>
+                <w:lang w:val="en-US"/>
+              </w:rPr>
+              <w:t>CHAPTER 1: Introduction</w:t>
+            </w:r>
+            <w:r>
+              <w:rPr>
+                <w:noProof/>
+                <w:webHidden/>
+              </w:rPr>
+              <w:tab/>
+            </w:r>
+            <w:r>
+              <w:rPr>
+                <w:noProof/>
+                <w:webHidden/>
+              </w:rPr>
+              <w:fldChar w:fldCharType="begin"/>
+            </w:r>
+            <w:r>
+              <w:rPr>
+                <w:noProof/>
+                <w:webHidden/>
+              </w:rPr>
+              <w:instrText xml:space="preserve"> PAGEREF _Toc48767201 \h </w:instrText>
+            </w:r>
+            <w:r>
+              <w:rPr>
+                <w:noProof/>
+                <w:webHidden/>
+              </w:rPr>
+            </w:r>
+            <w:r>
+              <w:rPr>
+                <w:noProof/>
+                <w:webHidden/>
+              </w:rPr>
+              <w:fldChar w:fldCharType="separate"/>
+            </w:r>
+            <w:r>
+              <w:rPr>
+                <w:noProof/>
+                <w:webHidden/>
+              </w:rPr>
+              <w:t>2</w:t>
+            </w:r>
+            <w:r>
+              <w:rPr>
+                <w:noProof/>
+                <w:webHidden/>
+              </w:rPr>
+              <w:fldChar w:fldCharType="end"/>
+            </w:r>
+          </w:hyperlink>
+        </w:p>
+        <w:p>
+          <w:pPr>
+            <w:pStyle w:val="TOC2"/>
+            <w:tabs>
+              <w:tab w:val="left" w:pos="880"/>
+              <w:tab w:val="right" w:leader="dot" w:pos="9016"/>
+            </w:tabs>
+            <w:rPr>
+              <w:noProof/>
+            </w:rPr>
+          </w:pPr>
+          <w:hyperlink w:anchor="_Toc48767202" w:history="1">
+            <w:r>
+              <w:rPr>
+                <w:rStyle w:val="Hyperlink"/>
+                <w:noProof/>
+                <w:lang w:val="en-US"/>
+              </w:rPr>
+              <w:t>1.1</w:t>
+            </w:r>
+            <w:r>
+              <w:rPr>
+                <w:noProof/>
+              </w:rPr>
+              <w:tab/>
+            </w:r>
+            <w:r>
+              <w:rPr>
+                <w:rStyle w:val="Hyperlink"/>
+                <w:noProof/>
+                <w:lang w:val="en-US"/>
+              </w:rPr>
+              <w:t>Conventional Approach</w:t>
+            </w:r>
+            <w:r>
+              <w:rPr>
+                <w:noProof/>
+                <w:webHidden/>
+              </w:rPr>
+              <w:tab/>
+            </w:r>
+            <w:r>
+              <w:rPr>
+                <w:noProof/>
+                <w:webHidden/>
+              </w:rPr>
+              <w:fldChar w:fldCharType="begin"/>
+            </w:r>
+            <w:r>
+              <w:rPr>
+                <w:noProof/>
+                <w:webHidden/>
+              </w:rPr>
+              <w:instrText xml:space="preserve"> PAGEREF _Toc48767202 \h </w:instrText>
+            </w:r>
+            <w:r>
+              <w:rPr>
+                <w:noProof/>
+                <w:webHidden/>
+              </w:rPr>
+            </w:r>
+            <w:r>
+              <w:rPr>
+                <w:noProof/>
+                <w:webHidden/>
+              </w:rPr>
+              <w:fldChar w:fldCharType="separate"/>
+            </w:r>
+            <w:r>
+              <w:rPr>
+                <w:noProof/>
+                <w:webHidden/>
+              </w:rPr>
+              <w:t>2</w:t>
+            </w:r>
+            <w:r>
+              <w:rPr>
+                <w:noProof/>
+                <w:webHidden/>
+              </w:rPr>
+              <w:fldChar w:fldCharType="end"/>
+            </w:r>
+          </w:hyperlink>
+        </w:p>
+        <w:p>
+          <w:pPr>
+            <w:pStyle w:val="TOC2"/>
+            <w:tabs>
+              <w:tab w:val="left" w:pos="880"/>
+              <w:tab w:val="right" w:leader="dot" w:pos="9016"/>
+            </w:tabs>
+            <w:rPr>
+              <w:noProof/>
+            </w:rPr>
+          </w:pPr>
+          <w:hyperlink w:anchor="_Toc48767203" w:history="1">
+            <w:r>
+              <w:rPr>
+                <w:rStyle w:val="Hyperlink"/>
+                <w:noProof/>
+                <w:lang w:val="en-US"/>
+              </w:rPr>
+              <w:t>1.2</w:t>
+            </w:r>
+            <w:r>
+              <w:rPr>
+                <w:noProof/>
+              </w:rPr>
+              <w:tab/>
+            </w:r>
+            <w:r>
+              <w:rPr>
+                <w:rStyle w:val="Hyperlink"/>
+                <w:noProof/>
+                <w:lang w:val="en-US"/>
+              </w:rPr>
+              <w:t>Single Page Applications &amp; AJAX</w:t>
+            </w:r>
+            <w:r>
+              <w:rPr>
+                <w:noProof/>
+                <w:webHidden/>
+              </w:rPr>
+              <w:tab/>
+            </w:r>
+            <w:r>
+              <w:rPr>
+                <w:noProof/>
+                <w:webHidden/>
+              </w:rPr>
+              <w:fldChar w:fldCharType="begin"/>
+            </w:r>
+            <w:r>
+              <w:rPr>
+                <w:noProof/>
+                <w:webHidden/>
+              </w:rPr>
+              <w:instrText xml:space="preserve"> PAGEREF _Toc48767203 \h </w:instrText>
+            </w:r>
+            <w:r>
+              <w:rPr>
+                <w:noProof/>
+                <w:webHidden/>
+              </w:rPr>
+            </w:r>
+            <w:r>
+              <w:rPr>
+                <w:noProof/>
+                <w:webHidden/>
+              </w:rPr>
+              <w:fldChar w:fldCharType="separate"/>
+            </w:r>
+            <w:r>
+              <w:rPr>
+                <w:noProof/>
+                <w:webHidden/>
+              </w:rPr>
+              <w:t>2</w:t>
+            </w:r>
+            <w:r>
+              <w:rPr>
+                <w:noProof/>
+                <w:webHidden/>
+              </w:rPr>
+              <w:fldChar w:fldCharType="end"/>
+            </w:r>
+          </w:hyperlink>
+        </w:p>
+        <w:p>
+          <w:pPr>
+            <w:pStyle w:val="TOC2"/>
+            <w:tabs>
+              <w:tab w:val="left" w:pos="880"/>
+              <w:tab w:val="right" w:leader="dot" w:pos="9016"/>
+            </w:tabs>
+            <w:rPr>
+              <w:noProof/>
+            </w:rPr>
+          </w:pPr>
+          <w:hyperlink w:anchor="_Toc48767204" w:history="1">
+            <w:r>
+              <w:rPr>
+                <w:rStyle w:val="Hyperlink"/>
+                <w:noProof/>
+                <w:lang w:val="en-US"/>
+              </w:rPr>
+              <w:t>1.3</w:t>
+            </w:r>
+            <w:r>
+              <w:rPr>
+                <w:noProof/>
+              </w:rPr>
+              <w:tab/>
+            </w:r>
+            <w:r>
+              <w:rPr>
+                <w:rStyle w:val="Hyperlink"/>
+                <w:noProof/>
+                <w:lang w:val="en-US"/>
+              </w:rPr>
+              <w:t>JavaScript Frameworks</w:t>
+            </w:r>
+            <w:r>
+              <w:rPr>
+                <w:noProof/>
+                <w:webHidden/>
+              </w:rPr>
+              <w:tab/>
+            </w:r>
+            <w:r>
+              <w:rPr>
+                <w:noProof/>
+                <w:webHidden/>
+              </w:rPr>
+              <w:fldChar w:fldCharType="begin"/>
+            </w:r>
+            <w:r>
+              <w:rPr>
+                <w:noProof/>
+                <w:webHidden/>
+              </w:rPr>
+              <w:instrText xml:space="preserve"> PAGEREF _Toc48767204 \h </w:instrText>
+            </w:r>
+            <w:r>
+              <w:rPr>
+                <w:noProof/>
+                <w:webHidden/>
+              </w:rPr>
+            </w:r>
+            <w:r>
+              <w:rPr>
+                <w:noProof/>
+                <w:webHidden/>
+              </w:rPr>
+              <w:fldChar w:fldCharType="separate"/>
+            </w:r>
+            <w:r>
+              <w:rPr>
+                <w:noProof/>
+                <w:webHidden/>
+              </w:rPr>
+              <w:t>3</w:t>
+            </w:r>
+            <w:r>
+              <w:rPr>
+                <w:noProof/>
+                <w:webHidden/>
+              </w:rPr>
+              <w:fldChar w:fldCharType="end"/>
+            </w:r>
+          </w:hyperlink>
+        </w:p>
+        <w:p>
+          <w:pPr>
+            <w:pStyle w:val="TOC2"/>
+            <w:tabs>
+              <w:tab w:val="right" w:leader="dot" w:pos="9016"/>
+            </w:tabs>
+            <w:rPr>
+              <w:noProof/>
+            </w:rPr>
+          </w:pPr>
+          <w:hyperlink w:anchor="_Toc48767205" w:history="1">
+            <w:r>
+              <w:rPr>
+                <w:rStyle w:val="Hyperlink"/>
+                <w:noProof/>
+                <w:lang w:val="en-US"/>
+              </w:rPr>
+              <w:t xml:space="preserve">1.4 </w:t>
+            </w:r>
+            <w:r>
+              <w:rPr>
+                <w:rStyle w:val="Hyperlink"/>
+                <w:noProof/>
+                <w:lang w:val="en-US"/>
+              </w:rPr>
+              <w:t xml:space="preserve">     </w:t>
+            </w:r>
+            <w:r>
+              <w:rPr>
+                <w:rStyle w:val="Hyperlink"/>
+                <w:noProof/>
+                <w:lang w:val="en-US"/>
+              </w:rPr>
+              <w:t>Rationale</w:t>
+            </w:r>
+            <w:r>
+              <w:rPr>
+                <w:noProof/>
+                <w:webHidden/>
+              </w:rPr>
+              <w:tab/>
+            </w:r>
+            <w:r>
+              <w:rPr>
+                <w:noProof/>
+                <w:webHidden/>
+              </w:rPr>
+              <w:fldChar w:fldCharType="begin"/>
+            </w:r>
+            <w:r>
+              <w:rPr>
+                <w:noProof/>
+                <w:webHidden/>
+              </w:rPr>
+              <w:instrText xml:space="preserve"> PAGEREF _Toc48767205 \h </w:instrText>
+            </w:r>
+            <w:r>
+              <w:rPr>
+                <w:noProof/>
+                <w:webHidden/>
+              </w:rPr>
+            </w:r>
+            <w:r>
+              <w:rPr>
+                <w:noProof/>
+                <w:webHidden/>
+              </w:rPr>
+              <w:fldChar w:fldCharType="separate"/>
+            </w:r>
+            <w:r>
+              <w:rPr>
+                <w:noProof/>
+                <w:webHidden/>
+              </w:rPr>
+              <w:t>3</w:t>
+            </w:r>
+            <w:r>
+              <w:rPr>
+                <w:noProof/>
+                <w:webHidden/>
+              </w:rPr>
+              <w:fldChar w:fldCharType="end"/>
+            </w:r>
+          </w:hyperlink>
+        </w:p>
+        <w:p>
+          <w:pPr>
+            <w:pStyle w:val="TOC2"/>
+            <w:tabs>
+              <w:tab w:val="left" w:pos="880"/>
+              <w:tab w:val="right" w:leader="dot" w:pos="9016"/>
+            </w:tabs>
+            <w:rPr>
+              <w:noProof/>
+            </w:rPr>
+          </w:pPr>
+          <w:hyperlink w:anchor="_Toc48767206" w:history="1">
+            <w:r>
+              <w:rPr>
+                <w:rStyle w:val="Hyperlink"/>
+                <w:noProof/>
+                <w:lang w:val="en-US"/>
+              </w:rPr>
+              <w:t>1.5</w:t>
+            </w:r>
+            <w:r>
+              <w:rPr>
+                <w:noProof/>
+              </w:rPr>
+              <w:tab/>
+            </w:r>
+            <w:r>
+              <w:rPr>
+                <w:rStyle w:val="Hyperlink"/>
+                <w:noProof/>
+                <w:lang w:val="en-US"/>
+              </w:rPr>
+              <w:t>Research Question</w:t>
+            </w:r>
+            <w:r>
+              <w:rPr>
+                <w:noProof/>
+                <w:webHidden/>
+              </w:rPr>
+              <w:tab/>
+            </w:r>
+            <w:r>
+              <w:rPr>
+                <w:noProof/>
+                <w:webHidden/>
+              </w:rPr>
+              <w:fldChar w:fldCharType="begin"/>
+            </w:r>
+            <w:r>
+              <w:rPr>
+                <w:noProof/>
+                <w:webHidden/>
+              </w:rPr>
+              <w:instrText xml:space="preserve"> PAGEREF _Toc48767206 \h </w:instrText>
+            </w:r>
+            <w:r>
+              <w:rPr>
+                <w:noProof/>
+                <w:webHidden/>
+              </w:rPr>
+            </w:r>
+            <w:r>
+              <w:rPr>
+                <w:noProof/>
+                <w:webHidden/>
+              </w:rPr>
+              <w:fldChar w:fldCharType="separate"/>
+            </w:r>
+            <w:r>
+              <w:rPr>
+                <w:noProof/>
+                <w:webHidden/>
+              </w:rPr>
+              <w:t>3</w:t>
+            </w:r>
+            <w:r>
+              <w:rPr>
+                <w:noProof/>
+                <w:webHidden/>
+              </w:rPr>
+              <w:fldChar w:fldCharType="end"/>
+            </w:r>
+          </w:hyperlink>
+        </w:p>
+        <w:p>
+          <w:pPr>
+            <w:pStyle w:val="TOC2"/>
+            <w:tabs>
+              <w:tab w:val="left" w:pos="880"/>
+              <w:tab w:val="right" w:leader="dot" w:pos="9016"/>
+            </w:tabs>
+            <w:rPr>
+              <w:noProof/>
+            </w:rPr>
+          </w:pPr>
+          <w:hyperlink w:anchor="_Toc48767207" w:history="1">
+            <w:r>
+              <w:rPr>
+                <w:rStyle w:val="Hyperlink"/>
+                <w:noProof/>
+                <w:lang w:val="en-US"/>
+              </w:rPr>
+              <w:t>1.6</w:t>
+            </w:r>
+            <w:r>
+              <w:rPr>
+                <w:noProof/>
+              </w:rPr>
+              <w:tab/>
+            </w:r>
+            <w:r>
+              <w:rPr>
+                <w:rStyle w:val="Hyperlink"/>
+                <w:noProof/>
+                <w:lang w:val="en-US"/>
+              </w:rPr>
+              <w:t>My Interest In The Topic</w:t>
+            </w:r>
+            <w:r>
+              <w:rPr>
+                <w:noProof/>
+                <w:webHidden/>
+              </w:rPr>
+              <w:tab/>
+            </w:r>
+            <w:r>
+              <w:rPr>
+                <w:noProof/>
+                <w:webHidden/>
+              </w:rPr>
+              <w:fldChar w:fldCharType="begin"/>
+            </w:r>
+            <w:r>
+              <w:rPr>
+                <w:noProof/>
+                <w:webHidden/>
+              </w:rPr>
+              <w:instrText xml:space="preserve"> PAGEREF _Toc48767207 \h </w:instrText>
+            </w:r>
+            <w:r>
+              <w:rPr>
+                <w:noProof/>
+                <w:webHidden/>
+              </w:rPr>
+            </w:r>
+            <w:r>
+              <w:rPr>
+                <w:noProof/>
+                <w:webHidden/>
+              </w:rPr>
+              <w:fldChar w:fldCharType="separate"/>
+            </w:r>
+            <w:r>
+              <w:rPr>
+                <w:noProof/>
+                <w:webHidden/>
+              </w:rPr>
+              <w:t>3</w:t>
+            </w:r>
+            <w:r>
+              <w:rPr>
+                <w:noProof/>
+                <w:webHidden/>
+              </w:rPr>
+              <w:fldChar w:fldCharType="end"/>
+            </w:r>
+          </w:hyperlink>
+        </w:p>
+        <w:p>
+          <w:pPr>
+            <w:pStyle w:val="TOC2"/>
+            <w:tabs>
+              <w:tab w:val="left" w:pos="880"/>
+              <w:tab w:val="right" w:leader="dot" w:pos="9016"/>
+            </w:tabs>
+            <w:rPr>
+              <w:noProof/>
+            </w:rPr>
+          </w:pPr>
+          <w:hyperlink w:anchor="_Toc48767208" w:history="1">
+            <w:r>
+              <w:rPr>
+                <w:rStyle w:val="Hyperlink"/>
+                <w:noProof/>
+                <w:lang w:val="en-US"/>
+              </w:rPr>
+              <w:t>1.7</w:t>
+            </w:r>
+            <w:r>
+              <w:rPr>
+                <w:noProof/>
+              </w:rPr>
+              <w:tab/>
+            </w:r>
+            <w:r>
+              <w:rPr>
+                <w:rStyle w:val="Hyperlink"/>
+                <w:noProof/>
+                <w:lang w:val="en-US"/>
+              </w:rPr>
+              <w:t>Roadmap for the dissertation</w:t>
+            </w:r>
+            <w:r>
+              <w:rPr>
+                <w:noProof/>
+                <w:webHidden/>
+              </w:rPr>
+              <w:tab/>
+            </w:r>
+            <w:r>
+              <w:rPr>
+                <w:noProof/>
+                <w:webHidden/>
+              </w:rPr>
+              <w:fldChar w:fldCharType="begin"/>
+            </w:r>
+            <w:r>
+              <w:rPr>
+                <w:noProof/>
+                <w:webHidden/>
+              </w:rPr>
+              <w:instrText xml:space="preserve"> PAGEREF _Toc48767208 \h </w:instrText>
+            </w:r>
+            <w:r>
+              <w:rPr>
+                <w:noProof/>
+                <w:webHidden/>
+              </w:rPr>
+            </w:r>
+            <w:r>
+              <w:rPr>
+                <w:noProof/>
+                <w:webHidden/>
+              </w:rPr>
+              <w:fldChar w:fldCharType="separate"/>
+            </w:r>
+            <w:r>
+              <w:rPr>
+                <w:noProof/>
+                <w:webHidden/>
+              </w:rPr>
+              <w:t>4</w:t>
+            </w:r>
+            <w:r>
+              <w:rPr>
+                <w:noProof/>
+                <w:webHidden/>
+              </w:rPr>
+              <w:fldChar w:fldCharType="end"/>
+            </w:r>
+          </w:hyperlink>
+        </w:p>
+        <w:p>
+          <w:pPr>
+            <w:pStyle w:val="TOC1"/>
+            <w:tabs>
+              <w:tab w:val="right" w:leader="dot" w:pos="9016"/>
+            </w:tabs>
+            <w:rPr>
+              <w:noProof/>
+            </w:rPr>
+          </w:pPr>
+          <w:hyperlink w:anchor="_Toc48767209" w:history="1">
+            <w:r>
+              <w:rPr>
+                <w:rStyle w:val="Hyperlink"/>
+                <w:noProof/>
+                <w:lang w:val="en-US"/>
+              </w:rPr>
+              <w:t>CHAPTER 2: LITERATURE REVIEW &amp; RELATED WORK</w:t>
+            </w:r>
+            <w:r>
+              <w:rPr>
+                <w:noProof/>
+                <w:webHidden/>
+              </w:rPr>
+              <w:tab/>
+            </w:r>
+            <w:r>
+              <w:rPr>
+                <w:noProof/>
+                <w:webHidden/>
+              </w:rPr>
+              <w:fldChar w:fldCharType="begin"/>
+            </w:r>
+            <w:r>
+              <w:rPr>
+                <w:noProof/>
+                <w:webHidden/>
+              </w:rPr>
+              <w:instrText xml:space="preserve"> PAGEREF _Toc48767209 \h </w:instrText>
+            </w:r>
+            <w:r>
+              <w:rPr>
+                <w:noProof/>
+                <w:webHidden/>
+              </w:rPr>
+            </w:r>
+            <w:r>
+              <w:rPr>
+                <w:noProof/>
+                <w:webHidden/>
+              </w:rPr>
+              <w:fldChar w:fldCharType="separate"/>
+            </w:r>
+            <w:r>
+              <w:rPr>
+                <w:noProof/>
+                <w:webHidden/>
+              </w:rPr>
+              <w:t>5</w:t>
+            </w:r>
+            <w:r>
+              <w:rPr>
+                <w:noProof/>
+                <w:webHidden/>
+              </w:rPr>
+              <w:fldChar w:fldCharType="end"/>
+            </w:r>
+          </w:hyperlink>
+        </w:p>
+        <w:p>
+          <w:pPr>
+            <w:pStyle w:val="TOC2"/>
+            <w:tabs>
+              <w:tab w:val="right" w:leader="dot" w:pos="9016"/>
+            </w:tabs>
+            <w:rPr>
+              <w:noProof/>
+            </w:rPr>
+          </w:pPr>
+          <w:hyperlink w:anchor="_Toc48767210" w:history="1">
+            <w:r>
+              <w:rPr>
+                <w:rStyle w:val="Hyperlink"/>
+                <w:noProof/>
+                <w:lang w:val="en-US"/>
+              </w:rPr>
+              <w:t xml:space="preserve">2.1 </w:t>
+            </w:r>
+            <w:r>
+              <w:rPr>
+                <w:rStyle w:val="Hyperlink"/>
+                <w:noProof/>
+                <w:lang w:val="en-US"/>
+              </w:rPr>
+              <w:t xml:space="preserve">     </w:t>
+            </w:r>
+            <w:r>
+              <w:rPr>
+                <w:rStyle w:val="Hyperlink"/>
+                <w:noProof/>
+                <w:lang w:val="en-US"/>
+              </w:rPr>
+              <w:t>Benchmarking</w:t>
+            </w:r>
+            <w:r>
+              <w:rPr>
+                <w:noProof/>
+                <w:webHidden/>
+              </w:rPr>
+              <w:tab/>
+            </w:r>
+            <w:r>
+              <w:rPr>
+                <w:noProof/>
+                <w:webHidden/>
+              </w:rPr>
+              <w:fldChar w:fldCharType="begin"/>
+            </w:r>
+            <w:r>
+              <w:rPr>
+                <w:noProof/>
+                <w:webHidden/>
+              </w:rPr>
+              <w:instrText xml:space="preserve"> PAGEREF _Toc48767210 \h </w:instrText>
+            </w:r>
+            <w:r>
+              <w:rPr>
+                <w:noProof/>
+                <w:webHidden/>
+              </w:rPr>
+            </w:r>
+            <w:r>
+              <w:rPr>
+                <w:noProof/>
+                <w:webHidden/>
+              </w:rPr>
+              <w:fldChar w:fldCharType="separate"/>
+            </w:r>
+            <w:r>
+              <w:rPr>
+                <w:noProof/>
+                <w:webHidden/>
+              </w:rPr>
+              <w:t>5</w:t>
+            </w:r>
+            <w:r>
+              <w:rPr>
+                <w:noProof/>
+                <w:webHidden/>
+              </w:rPr>
+              <w:fldChar w:fldCharType="end"/>
+            </w:r>
+          </w:hyperlink>
+        </w:p>
+        <w:p>
+          <w:pPr>
+            <w:pStyle w:val="TOC2"/>
+            <w:tabs>
+              <w:tab w:val="right" w:leader="dot" w:pos="9016"/>
+            </w:tabs>
+            <w:rPr>
+              <w:noProof/>
+            </w:rPr>
+          </w:pPr>
+          <w:hyperlink w:anchor="_Toc48767211" w:history="1">
+            <w:r>
+              <w:rPr>
+                <w:rStyle w:val="Hyperlink"/>
+                <w:noProof/>
+              </w:rPr>
+              <w:t xml:space="preserve">2.2 </w:t>
+            </w:r>
+            <w:r>
+              <w:rPr>
+                <w:rStyle w:val="Hyperlink"/>
+                <w:noProof/>
+              </w:rPr>
+              <w:t xml:space="preserve">     </w:t>
+            </w:r>
+            <w:r>
+              <w:rPr>
+                <w:rStyle w:val="Hyperlink"/>
+                <w:noProof/>
+              </w:rPr>
+              <w:t>Frameworks &amp; Javascript Frameworks</w:t>
+            </w:r>
+            <w:r>
+              <w:rPr>
+                <w:noProof/>
+                <w:webHidden/>
+              </w:rPr>
+              <w:tab/>
+            </w:r>
+            <w:r>
+              <w:rPr>
+                <w:noProof/>
+                <w:webHidden/>
+              </w:rPr>
+              <w:fldChar w:fldCharType="begin"/>
+            </w:r>
+            <w:r>
+              <w:rPr>
+                <w:noProof/>
+                <w:webHidden/>
+              </w:rPr>
+              <w:instrText xml:space="preserve"> PAGEREF _Toc48767211 \h </w:instrText>
+            </w:r>
+            <w:r>
+              <w:rPr>
+                <w:noProof/>
+                <w:webHidden/>
+              </w:rPr>
+            </w:r>
+            <w:r>
+              <w:rPr>
+                <w:noProof/>
+                <w:webHidden/>
+              </w:rPr>
+              <w:fldChar w:fldCharType="separate"/>
+            </w:r>
+            <w:r>
+              <w:rPr>
+                <w:noProof/>
+                <w:webHidden/>
+              </w:rPr>
+              <w:t>5</w:t>
+            </w:r>
+            <w:r>
+              <w:rPr>
+                <w:noProof/>
+                <w:webHidden/>
+              </w:rPr>
+              <w:fldChar w:fldCharType="end"/>
+            </w:r>
+          </w:hyperlink>
+        </w:p>
+        <w:p>
+          <w:pPr>
+            <w:pStyle w:val="TOC2"/>
+            <w:tabs>
+              <w:tab w:val="right" w:leader="dot" w:pos="9016"/>
+            </w:tabs>
+            <w:rPr>
+              <w:noProof/>
+            </w:rPr>
+          </w:pPr>
+          <w:hyperlink w:anchor="_Toc48767212" w:history="1">
+            <w:r>
+              <w:rPr>
+                <w:rStyle w:val="Hyperlink"/>
+                <w:noProof/>
+              </w:rPr>
+              <w:t xml:space="preserve">2.2.2 </w:t>
+            </w:r>
+            <w:r>
+              <w:rPr>
+                <w:rStyle w:val="Hyperlink"/>
+                <w:noProof/>
+              </w:rPr>
+              <w:t xml:space="preserve">  </w:t>
+            </w:r>
+            <w:r>
+              <w:rPr>
+                <w:rStyle w:val="Hyperlink"/>
+                <w:noProof/>
+              </w:rPr>
+              <w:t>JavaScript, JavaScript Frameworks &amp; SPA frameworks</w:t>
+            </w:r>
+            <w:r>
+              <w:rPr>
+                <w:noProof/>
+                <w:webHidden/>
+              </w:rPr>
+              <w:tab/>
+            </w:r>
+            <w:r>
+              <w:rPr>
+                <w:noProof/>
+                <w:webHidden/>
+              </w:rPr>
+              <w:fldChar w:fldCharType="begin"/>
+            </w:r>
+            <w:r>
+              <w:rPr>
+                <w:noProof/>
+                <w:webHidden/>
+              </w:rPr>
+              <w:instrText xml:space="preserve"> PAGEREF _Toc48767212 \h </w:instrText>
+            </w:r>
+            <w:r>
+              <w:rPr>
+                <w:noProof/>
+                <w:webHidden/>
+              </w:rPr>
+            </w:r>
+            <w:r>
+              <w:rPr>
+                <w:noProof/>
+                <w:webHidden/>
+              </w:rPr>
+              <w:fldChar w:fldCharType="separate"/>
+            </w:r>
+            <w:r>
+              <w:rPr>
+                <w:noProof/>
+                <w:webHidden/>
+              </w:rPr>
+              <w:t>6</w:t>
+            </w:r>
+            <w:r>
+              <w:rPr>
+                <w:noProof/>
+                <w:webHidden/>
+              </w:rPr>
+              <w:fldChar w:fldCharType="end"/>
+            </w:r>
+          </w:hyperlink>
+        </w:p>
+        <w:p>
+          <w:pPr>
+            <w:pStyle w:val="TOC2"/>
+            <w:tabs>
+              <w:tab w:val="right" w:leader="dot" w:pos="9016"/>
+            </w:tabs>
+            <w:rPr>
+              <w:noProof/>
+            </w:rPr>
+          </w:pPr>
+          <w:hyperlink w:anchor="_Toc48767213" w:history="1">
+            <w:r>
+              <w:rPr>
+                <w:rStyle w:val="Hyperlink"/>
+                <w:noProof/>
+              </w:rPr>
+              <w:t xml:space="preserve">2.3 </w:t>
+            </w:r>
+            <w:r>
+              <w:rPr>
+                <w:rStyle w:val="Hyperlink"/>
+                <w:noProof/>
+              </w:rPr>
+              <w:t xml:space="preserve">     </w:t>
+            </w:r>
+            <w:r>
+              <w:rPr>
+                <w:rStyle w:val="Hyperlink"/>
+                <w:noProof/>
+              </w:rPr>
+              <w:t>Previous work</w:t>
+            </w:r>
+            <w:r>
+              <w:rPr>
+                <w:noProof/>
+                <w:webHidden/>
+              </w:rPr>
+              <w:tab/>
+            </w:r>
+            <w:r>
+              <w:rPr>
+                <w:noProof/>
+                <w:webHidden/>
+              </w:rPr>
+              <w:fldChar w:fldCharType="begin"/>
+            </w:r>
+            <w:r>
+              <w:rPr>
+                <w:noProof/>
+                <w:webHidden/>
+              </w:rPr>
+              <w:instrText xml:space="preserve"> PAGEREF _Toc48767213 \h </w:instrText>
+            </w:r>
+            <w:r>
+              <w:rPr>
+                <w:noProof/>
+                <w:webHidden/>
+              </w:rPr>
+            </w:r>
+            <w:r>
+              <w:rPr>
+                <w:noProof/>
+                <w:webHidden/>
+              </w:rPr>
+              <w:fldChar w:fldCharType="separate"/>
+            </w:r>
+            <w:r>
+              <w:rPr>
+                <w:noProof/>
+                <w:webHidden/>
+              </w:rPr>
+              <w:t>7</w:t>
+            </w:r>
+            <w:r>
+              <w:rPr>
+                <w:noProof/>
+                <w:webHidden/>
+              </w:rPr>
+              <w:fldChar w:fldCharType="end"/>
+            </w:r>
+          </w:hyperlink>
+        </w:p>
+        <w:p>
+          <w:r>
+            <w:rPr>
+              <w:b/>
+              <w:bCs/>
+              <w:noProof/>
+            </w:rPr>
+            <w:fldChar w:fldCharType="end"/>
+          </w:r>
+        </w:p>
+      </w:sdtContent>
+    </w:sdt>
     <w:p>
       <w:pPr>
         <w:pStyle w:val="Heading1"/>
-        <w:rPr>
-          <w:lang w:val="en-US"/>
-        </w:rPr>
-      </w:pPr>
-      <w:r>
-        <w:rPr>
-          <w:lang w:val="en-US"/>
-        </w:rPr>
-        <w:t xml:space="preserve">CHAPTER 1: </w:t>
-      </w:r>
-      <w:r>
-        <w:rPr>
-          <w:lang w:val="en-US"/>
-        </w:rPr>
-        <w:t>Introduction</w:t>
+        <w:tabs>
+          <w:tab w:val="left" w:pos="2605"/>
+        </w:tabs>
+        <w:rPr>
+          <w:lang w:val="en-US"/>
+        </w:rPr>
+      </w:pPr>
+      <w:r>
+        <w:rPr>
+          <w:lang w:val="en-US"/>
+        </w:rPr>
+        <w:tab/>
       </w:r>
     </w:p>
     <w:p>
       <w:pPr>
+        <w:spacing w:after="160" w:line="259" w:lineRule="auto"/>
+        <w:jc w:val="left"/>
+        <w:rPr>
+          <w:rFonts w:eastAsiaTheme="majorEastAsia" w:cstheme="majorBidi"/>
+          <w:b/>
+          <w:caps/>
+          <w:color w:val="000000" w:themeColor="text1"/>
+          <w:sz w:val="30"/>
+          <w:szCs w:val="32"/>
+          <w:lang w:val="en-US"/>
+        </w:rPr>
+      </w:pPr>
+      <w:r>
+        <w:rPr>
+          <w:lang w:val="en-US"/>
+        </w:rPr>
+        <w:br w:type="page"/>
+      </w:r>
+    </w:p>
+    <w:p>
+      <w:pPr>
+        <w:pStyle w:val="Heading1"/>
+        <w:rPr>
+          <w:lang w:val="en-US"/>
+        </w:rPr>
+      </w:pPr>
+      <w:bookmarkStart w:id="0" w:name="_Toc48767201"/>
+      <w:r>
+        <w:rPr>
+          <w:lang w:val="en-US"/>
+        </w:rPr>
+        <w:lastRenderedPageBreak/>
+        <w:t xml:space="preserve">CHAPTER 1: </w:t>
+      </w:r>
+      <w:r>
+        <w:rPr>
+          <w:lang w:val="en-US"/>
+        </w:rPr>
+        <w:t>Introduction</w:t>
+      </w:r>
+      <w:bookmarkEnd w:id="0"/>
+    </w:p>
+    <w:p>
+      <w:pPr>
         <w:rPr>
           <w:lang w:val="en-US"/>
         </w:rPr>
@@ -207,7 +1355,31 @@
         <w:rPr>
           <w:lang w:val="en-US"/>
         </w:rPr>
-        <w:t xml:space="preserve"> to overcome this the new approach of web sometimes referred to as 2.0 has evolved. This approach is called Single Page Applications</w:t>
+        <w:t xml:space="preserve"> to overcome this the new approach of </w:t>
+      </w:r>
+      <w:r>
+        <w:rPr>
+          <w:lang w:val="en-US"/>
+        </w:rPr>
+        <w:t xml:space="preserve">the </w:t>
+      </w:r>
+      <w:r>
+        <w:rPr>
+          <w:lang w:val="en-US"/>
+        </w:rPr>
+        <w:t>web</w:t>
+      </w:r>
+      <w:r>
+        <w:rPr>
+          <w:lang w:val="en-US"/>
+        </w:rPr>
+        <w:t xml:space="preserve"> </w:t>
+      </w:r>
+      <w:r>
+        <w:rPr>
+          <w:lang w:val="en-US"/>
+        </w:rPr>
+        <w:t>has evolved. This approach is called Single Page Applications</w:t>
       </w:r>
       <w:r>
         <w:rPr>
@@ -258,12 +1430,14 @@
           <w:lang w:val="en-US"/>
         </w:rPr>
       </w:pPr>
+      <w:bookmarkStart w:id="1" w:name="_Toc48767202"/>
       <w:r>
         <w:rPr>
           <w:lang w:val="en-US"/>
         </w:rPr>
         <w:t>Conventional Approach</w:t>
       </w:r>
+      <w:bookmarkEnd w:id="1"/>
     </w:p>
     <w:p>
       <w:pPr>
@@ -448,7 +1622,67 @@
         <w:rPr>
           <w:lang w:val="en-US"/>
         </w:rPr>
-        <w:t xml:space="preserve"> To overcome issues like this, new technologies were introduced called a single page application SPA.</w:t>
+        <w:t xml:space="preserve"> To overcome issues </w:t>
+      </w:r>
+      <w:r>
+        <w:rPr>
+          <w:lang w:val="en-US"/>
+        </w:rPr>
+        <w:t>of Reloading the entire page on every interaction</w:t>
+      </w:r>
+      <w:r>
+        <w:rPr>
+          <w:lang w:val="en-US"/>
+        </w:rPr>
+        <w:t>,</w:t>
+      </w:r>
+      <w:r>
+        <w:rPr>
+          <w:lang w:val="en-US"/>
+        </w:rPr>
+        <w:t xml:space="preserve"> wastage of resources, increased loading time</w:t>
+      </w:r>
+      <w:r>
+        <w:rPr>
+          <w:lang w:val="en-US"/>
+        </w:rPr>
+        <w:t>, responsiveness, catching capabilities</w:t>
+      </w:r>
+      <w:r>
+        <w:rPr>
+          <w:lang w:val="en-US"/>
+        </w:rPr>
+        <w:t xml:space="preserve">, debugging in </w:t>
+      </w:r>
+      <w:r>
+        <w:rPr>
+          <w:lang w:val="en-US"/>
+        </w:rPr>
+        <w:t xml:space="preserve">the </w:t>
+      </w:r>
+      <w:r>
+        <w:rPr>
+          <w:lang w:val="en-US"/>
+        </w:rPr>
+        <w:t>browser</w:t>
+      </w:r>
+      <w:r>
+        <w:rPr>
+          <w:lang w:val="en-US"/>
+        </w:rPr>
+        <w:t>,</w:t>
+      </w:r>
+      <w:r>
+        <w:rPr>
+          <w:lang w:val="en-US"/>
+        </w:rPr>
+        <w:t xml:space="preserve"> etc.</w:t>
+      </w:r>
+      <w:r>
+        <w:rPr>
+          <w:lang w:val="en-US"/>
+        </w:rPr>
+        <w:t xml:space="preserve"> new technologies were introduced called a single page application SPA.</w:t>
       </w:r>
     </w:p>
     <w:p>
@@ -462,6 +1696,7 @@
           <w:lang w:val="en-US"/>
         </w:rPr>
       </w:pPr>
+      <w:bookmarkStart w:id="2" w:name="_Toc48767203"/>
       <w:r>
         <w:rPr>
           <w:lang w:val="en-US"/>
@@ -480,6 +1715,7 @@
         </w:rPr>
         <w:t xml:space="preserve"> AJAX</w:t>
       </w:r>
+      <w:bookmarkEnd w:id="2"/>
     </w:p>
     <w:p>
       <w:pPr>
@@ -598,6 +1834,11 @@
       </w:r>
     </w:p>
     <w:p>
+      <w:pPr>
+        <w:rPr>
+          <w:rStyle w:val="SubtitleChar"/>
+        </w:rPr>
+      </w:pPr>
       <w:r>
         <w:rPr>
           <w:lang w:val="en-US"/>
@@ -628,7 +1869,19 @@
         <w:rPr>
           <w:lang w:val="en-US"/>
         </w:rPr>
-        <w:t>. As the core technology of web 2.0, AJAX has got more and more attention.</w:t>
+        <w:t xml:space="preserve">. As the core technology of </w:t>
+      </w:r>
+      <w:r>
+        <w:rPr>
+          <w:lang w:val="en-US"/>
+        </w:rPr>
+        <w:t xml:space="preserve">the </w:t>
+      </w:r>
+      <w:r>
+        <w:rPr>
+          <w:lang w:val="en-US"/>
+        </w:rPr>
+        <w:t>web, AJAX has got more and more attention.</w:t>
       </w:r>
       <w:r>
         <w:rPr>
@@ -648,7 +1901,14 @@
         <w:rPr>
           <w:lang w:val="en-US"/>
         </w:rPr>
-        <w:t xml:space="preserve"> time is done by the ajax and it helps to improve the user experience. Traditionally XML was the choice of data format for the data to be transferred but Nowadays JSON is chosen.</w:t>
+        <w:t xml:space="preserve"> time is done by the ajax and it helps to improve the user </w:t>
+      </w:r>
+      <w:r>
+        <w:rPr>
+          <w:lang w:val="en-US"/>
+        </w:rPr>
+        <w:lastRenderedPageBreak/>
+        <w:t>experience. Traditionally XML was the choice of data format for the data to be transferred but Nowadays JSON is chosen.</w:t>
       </w:r>
       <w:r>
         <w:rPr>
@@ -666,7 +1926,7 @@
         <w:rPr>
           <w:rStyle w:val="SubtitleChar"/>
         </w:rPr>
-        <w:instrText>ADDIN CSL_CITATION {"citationItems":[{"id":"ITEM-1","itemData":{"author":[{"dropping-particle":"","family":"Smith","given":"K","non-dropping-particle":"","parse-names":false,"suffix":""}],"id":"ITEM-1","issued":{"date-parts":[["0"]]},"page":"98-101","publisher":"IEEE","title":"Simplifying Ajax-style Web development","type":"article-journal"},"uris":["http://www.mendeley.com/documents/?uuid=7e203784-6ea9-4c7d-8746-d9561dee807e"]},{"id":"ITEM-2","itemData":{"abstract":"— Single Page Application (SPA) is composed of individual component that can be replaced or updated independently, without refreshing whole page so that the entire page does not need to be reloaded on each user action, which saves bandwidth as well as no loading of external files every time when page is loaded, such as images or CSS files, etc. The purpose behind this is to make the subsequent page loads very fast as compared to traditional Request-Response cycle. SPA's written by using JavaScript, HTML5, AJAX are getting the likes of developers to build their web applications and some frameworks like AngularJS which are built on top of the JavaScript are making the life of developers very easy. The idea behind using AngularJS in web application is to make your web application modular and easy to maintain. AngularJS brings MVC (Model View Controller) capability to your application. After using minified and compressed files in your application, the size reduces to some KBs which will results in faster loading of pages.","author":[{"dropping-particle":"","family":"Jadhav","given":"Madhuri A","non-dropping-particle":"","parse-names":false,"suffix":""},{"dropping-particle":"","family":"Sawant","given":"Balkrishna R","non-dropping-particle":"","parse-names":false,"suffix":""},{"dropping-particle":"","family":"Deshmukh","given":"Anushree","non-dropping-particle":"","parse-names":false,"suffix":""},{"dropping-particle":"","family":"Mumbai","given":"Navi","non-dropping-particle":"","parse-names":false,"suffix":""}],"container-title":"International Journal of Computer Science and Information Technologies","id":"ITEM-2","issue":"3","issued":{"date-parts":[["2015"]]},"page":"2876-2879","title":"Single Page Application using AngularJS","type":"article-journal","volume":"6"},"uris":["http://www.mendeley.com/documents/?uuid=4f8dde85-e2e2-4bcf-a17e-22b99a7d054c"]},{"id":"ITEM-3","itemData":{"id":"ITEM-3","issued":{"date-parts":[["0"]]},"title":"Ajax Comparison of Javascript Frameworks, Json, Xmlhttprequest, Comet, Ajax, Comparison of Javascript-Based Source Code EditorsSeptember 2010.pdf","type":"article"},"uris":["http://www.mendeley.com/documents/?uuid=3fb95950-6f11-4b7a-9b88-0fd00f06586a"]}],"mendeley":{"formattedCitation":"(‘Ajax Comparison of Javascript Frameworks, Json, Xmlhttprequest, Comet, Ajax, Comparison of Javascript-Based Source Code EditorsSeptember 2010.pdf’, no date; Smith, no date; Jadhav &lt;i&gt;et al.&lt;/i&gt;, 2015)","manualFormatting":"(‘Ajax Comparison of Javascript Frameworks, JSON, XMLHttpRequest, Comet, Ajax, Comparison of Javascript-Based Source Code EditorsSeptember 2010.pdf’, no date; Smith, no date; Jadhav et al., 2015)","plainTextFormattedCitation":"(‘Ajax Comparison of Javascript Frameworks, Json, Xmlhttprequest, Comet, Ajax, Comparison of Javascript-Based Source Code EditorsSeptember 2010.pdf’, no date; Smith, no date; Jadhav et al., 2015)","previouslyFormattedCitation":"(‘Ajax Comparison of Javascript Frameworks, Json, Xmlhttprequest, Comet, Ajax, Comparison of Javascript-Based Source Code EditorsSeptember 2010.pdf’, no date; Smith, no date; Jadhav &lt;i&gt;et al.&lt;/i&gt;, 2015)"},"properties":{"noteIndex":0},"schema":"https://github.com/citation-style-language/schema/raw/master/csl-citation.json"}</w:instrText>
+        <w:instrText>ADDIN CSL_CITATION {"citationItems":[{"id":"ITEM-1","itemData":{"abstract":"— Single Page Application (SPA) is composed of individual component that can be replaced or updated independently, without refreshing whole page so that the entire page does not need to be reloaded on each user action, which saves bandwidth as well as no loading of external files every time when page is loaded, such as images or CSS files, etc. The purpose behind this is to make the subsequent page loads very fast as compared to traditional Request-Response cycle. SPA's written by using JavaScript, HTML5, AJAX are getting the likes of developers to build their web applications and some frameworks like AngularJS which are built on top of the JavaScript are making the life of developers very easy. The idea behind using AngularJS in web application is to make your web application modular and easy to maintain. AngularJS brings MVC (Model View Controller) capability to your application. After using minified and compressed files in your application, the size reduces to some KBs which will results in faster loading of pages.","author":[{"dropping-particle":"","family":"Jadhav","given":"Madhuri A","non-dropping-particle":"","parse-names":false,"suffix":""},{"dropping-particle":"","family":"Sawant","given":"Balkrishna R","non-dropping-particle":"","parse-names":false,"suffix":""},{"dropping-particle":"","family":"Deshmukh","given":"Anushree","non-dropping-particle":"","parse-names":false,"suffix":""},{"dropping-particle":"","family":"Mumbai","given":"Navi","non-dropping-particle":"","parse-names":false,"suffix":""}],"container-title":"International Journal of Computer Science and Information Technologies","id":"ITEM-1","issue":"3","issued":{"date-parts":[["2015"]]},"page":"2876-2879","title":"Single Page Application using AngularJS","type":"article-journal","volume":"6"},"uris":["http://www.mendeley.com/documents/?uuid=4f8dde85-e2e2-4bcf-a17e-22b99a7d054c"]},{"id":"ITEM-2","itemData":{"DOI":"10.1109/CSSS.2012.297","ISBN":"9780769547190","abstract":"As the core technology of Web 2.0, Ajax has caught more and more attention. Xml, as the traditional data load format, needs to be resolved by DOM (Document Object Model ) both in client-side and server-side, which wastes system resource and makes a great reduction of user-friendliness. In this paper, a light-weightdata-interchanging format-JSON (Java Script Object Notation) will be introduced, which provides a higher level of flexibility and efficiency. We make a comparison between JSON and XML through expriment, then use JSON as data-transfering format in an actual project. Results show that JSON is more suitable as a data-loading tool for Ajax applications. © 2012 IEEE.","author":[{"dropping-particle":"","family":"Lin","given":"Boci","non-dropping-particle":"","parse-names":false,"suffix":""},{"dropping-particle":"","family":"Chen","given":"Yan","non-dropping-particle":"","parse-names":false,"suffix":""},{"dropping-particle":"","family":"Chen","given":"Xu","non-dropping-particle":"","parse-names":false,"suffix":""},{"dropping-particle":"","family":"Yu","given":"Yingying","non-dropping-particle":"","parse-names":false,"suffix":""}],"container-title":"Proceedings - 2012 International Conference on Computer Science and Service System, CSSS 2012","id":"ITEM-2","issue":"February 1998","issued":{"date-parts":[["2012"]]},"page":"1174-1177","publisher":"IEEE","title":"Comparison between JSON and XML in Applications Based on AJAX","type":"article-journal"},"uris":["http://www.mendeley.com/documents/?uuid=fee57824-fb43-4331-90e1-9f3ff35559f3"]},{"id":"ITEM-3","itemData":{"author":[{"dropping-particle":"","family":"Smith","given":"K","non-dropping-particle":"","parse-names":false,"suffix":""}],"id":"ITEM-3","issued":{"date-parts":[["0"]]},"page":"98-101","publisher":"IEEE","title":"Simplifying Ajax-style Web development","type":"article-journal"},"uris":["http://www.mendeley.com/documents/?uuid=7e203784-6ea9-4c7d-8746-d9561dee807e"]}],"mendeley":{"formattedCitation":"(Smith, no date; Lin &lt;i&gt;et al.&lt;/i&gt;, 2012; Jadhav &lt;i&gt;et al.&lt;/i&gt;, 2015)"},"properties":{"noteIndex":0},"schema":"https://github.com/citation-style-language/schema/raw/master/csl-citation.json"}</w:instrText>
       </w:r>
       <w:r>
         <w:rPr>
@@ -677,45 +1937,8 @@
       <w:r>
         <w:rPr>
           <w:rStyle w:val="SubtitleChar"/>
-          <w:noProof/>
-        </w:rPr>
-        <w:t>(‘Ajax Comparison of Javascript Frameworks, J</w:t>
-      </w:r>
-      <w:r>
-        <w:rPr>
-          <w:rStyle w:val="SubtitleChar"/>
-          <w:noProof/>
-        </w:rPr>
-        <w:t>SON</w:t>
-      </w:r>
-      <w:r>
-        <w:rPr>
-          <w:rStyle w:val="SubtitleChar"/>
-          <w:noProof/>
-        </w:rPr>
-        <w:t xml:space="preserve">, </w:t>
-      </w:r>
-      <w:r>
-        <w:rPr>
-          <w:rStyle w:val="SubtitleChar"/>
-          <w:noProof/>
-        </w:rPr>
-        <w:lastRenderedPageBreak/>
-        <w:t>X</w:t>
-      </w:r>
-      <w:r>
-        <w:rPr>
-          <w:rStyle w:val="SubtitleChar"/>
-          <w:noProof/>
-        </w:rPr>
-        <w:t>MLHttpR</w:t>
-      </w:r>
-      <w:r>
-        <w:rPr>
-          <w:rStyle w:val="SubtitleChar"/>
-          <w:noProof/>
-        </w:rPr>
-        <w:t>equest, Comet, Ajax, Comparison of Javascript-Based Source Code EditorsSeptember 2010.pdf’, no date; Smith, no date; Jadhav et al., 2015)</w:t>
+        </w:rPr>
+        <w:t>(Smith, no date; Lin et al., 2012; Jadhav et al., 2015)</w:t>
       </w:r>
       <w:r>
         <w:rPr>
@@ -735,6 +1958,7 @@
           <w:lang w:val="en-US"/>
         </w:rPr>
       </w:pPr>
+      <w:bookmarkStart w:id="3" w:name="_Toc48767204"/>
       <w:r>
         <w:rPr>
           <w:lang w:val="en-US"/>
@@ -753,6 +1977,7 @@
         </w:rPr>
         <w:t>cript Frameworks</w:t>
       </w:r>
+      <w:bookmarkEnd w:id="3"/>
     </w:p>
     <w:p>
       <w:pPr>
@@ -890,15 +2115,17 @@
     <w:p>
       <w:pPr>
         <w:pStyle w:val="Heading2"/>
-        <w:rPr>
-          <w:lang w:val="en-US"/>
-        </w:rPr>
-      </w:pPr>
-      <w:r>
-        <w:rPr>
-          <w:lang w:val="en-US"/>
-        </w:rPr>
-        <w:t xml:space="preserve">1.4 Need for Research </w:t>
+      </w:pPr>
+      <w:bookmarkStart w:id="4" w:name="_Toc48767205"/>
+      <w:r>
+        <w:t xml:space="preserve">1.4 </w:t>
+      </w:r>
+      <w:r>
+        <w:t>Rationale</w:t>
+      </w:r>
+      <w:bookmarkEnd w:id="4"/>
+      <w:r>
+        <w:t xml:space="preserve"> </w:t>
       </w:r>
     </w:p>
     <w:p>
@@ -1046,12 +2273,14 @@
           <w:lang w:val="en-US"/>
         </w:rPr>
       </w:pPr>
+      <w:bookmarkStart w:id="5" w:name="_Toc48767206"/>
       <w:r>
         <w:rPr>
           <w:lang w:val="en-US"/>
         </w:rPr>
         <w:t>Research Question</w:t>
       </w:r>
+      <w:bookmarkEnd w:id="5"/>
     </w:p>
     <w:p>
       <w:pPr>
@@ -1141,67 +2370,7 @@
         <w:rPr>
           <w:lang w:val="en-US"/>
         </w:rPr>
-        <w:t>Evaluating h</w:t>
-      </w:r>
-      <w:r>
-        <w:rPr>
-          <w:lang w:val="en-US"/>
-        </w:rPr>
-        <w:t>ow different is the performance of Different JavaScript frameworks</w:t>
-      </w:r>
-      <w:r>
-        <w:rPr>
-          <w:lang w:val="en-US"/>
-        </w:rPr>
-        <w:t>?</w:t>
-      </w:r>
-    </w:p>
-    <w:p>
-      <w:pPr>
-        <w:pStyle w:val="ListParagraph"/>
-        <w:numPr>
-          <w:ilvl w:val="0"/>
-          <w:numId w:val="4"/>
-        </w:numPr>
-        <w:rPr>
-          <w:lang w:val="en-US"/>
-        </w:rPr>
-      </w:pPr>
-      <w:r>
-        <w:rPr>
-          <w:lang w:val="en-US"/>
-        </w:rPr>
-        <w:t>Evaluating h</w:t>
-      </w:r>
-      <w:r>
-        <w:rPr>
-          <w:lang w:val="en-US"/>
-        </w:rPr>
-        <w:t xml:space="preserve">ow difficult or easy the frameworks are in terms of writing the code from </w:t>
-      </w:r>
-      <w:r>
-        <w:rPr>
-          <w:lang w:val="en-US"/>
-        </w:rPr>
-        <w:t xml:space="preserve">the </w:t>
-      </w:r>
-      <w:r>
-        <w:rPr>
-          <w:lang w:val="en-US"/>
-        </w:rPr>
-        <w:t>developer</w:t>
-      </w:r>
-      <w:r>
-        <w:rPr>
-          <w:lang w:val="en-US"/>
-        </w:rPr>
-        <w:t>'</w:t>
-      </w:r>
-      <w:r>
-        <w:rPr>
-          <w:lang w:val="en-US"/>
-        </w:rPr>
-        <w:t>s perspective.</w:t>
+        <w:t>How to evaluate the JavaScript frameworks for Single Page Applications (SPA)?</w:t>
       </w:r>
     </w:p>
     <w:p>
@@ -1221,18 +2390,28 @@
         </w:rPr>
         <w:t xml:space="preserve"> </w:t>
       </w:r>
-      <w:r>
-        <w:rPr>
-          <w:lang w:val="en-US"/>
-        </w:rPr>
-        <w:t>The h</w:t>
-      </w:r>
-      <w:r>
-        <w:rPr>
-          <w:lang w:val="en-US"/>
-        </w:rPr>
-        <w:t>ypothesis to be tested</w:t>
-      </w:r>
+      <w:bookmarkStart w:id="6" w:name="_Toc48767207"/>
+      <w:r>
+        <w:rPr>
+          <w:lang w:val="en-US"/>
+        </w:rPr>
+        <w:t xml:space="preserve">My Interest </w:t>
+      </w:r>
+      <w:proofErr w:type="gramStart"/>
+      <w:r>
+        <w:rPr>
+          <w:lang w:val="en-US"/>
+        </w:rPr>
+        <w:t>In</w:t>
+      </w:r>
+      <w:proofErr w:type="gramEnd"/>
+      <w:r>
+        <w:rPr>
+          <w:lang w:val="en-US"/>
+        </w:rPr>
+        <w:t xml:space="preserve"> The Topic</w:t>
+      </w:r>
+      <w:bookmarkEnd w:id="6"/>
     </w:p>
     <w:p>
       <w:pPr>
@@ -1445,12 +2624,14 @@
           <w:lang w:val="en-US"/>
         </w:rPr>
       </w:pPr>
+      <w:bookmarkStart w:id="7" w:name="_Toc48767208"/>
       <w:r>
         <w:rPr>
           <w:lang w:val="en-US"/>
         </w:rPr>
         <w:t>Roadmap for the dissertation</w:t>
       </w:r>
+      <w:bookmarkEnd w:id="7"/>
     </w:p>
     <w:p>
       <w:pPr>
@@ -1468,19 +2649,73 @@
         <w:rPr>
           <w:lang w:val="en-US"/>
         </w:rPr>
-        <w:t xml:space="preserve"> Chapter 2 the details about the previous research have been discussed. Their methodologies, frameworks used by them, and metrics used by them are discussed.</w:t>
-      </w:r>
-      <w:r>
-        <w:rPr>
-          <w:lang w:val="en-US"/>
-        </w:rPr>
-        <w:t xml:space="preserve"> The next chapter is the methodology, in this chapter how this research will be carried out, which frameworks will be chosen what metrics will be chosen is discussed.</w:t>
-      </w:r>
-      <w:r>
-        <w:rPr>
-          <w:lang w:val="en-US"/>
-        </w:rPr>
-        <w:t xml:space="preserve"> The next chapter will be the development and results. Here the development of the application using different frameworks will be discussed and after the development</w:t>
+        <w:t xml:space="preserve"> </w:t>
+      </w:r>
+    </w:p>
+    <w:p>
+      <w:pPr>
+        <w:pStyle w:val="ListParagraph"/>
+        <w:numPr>
+          <w:ilvl w:val="0"/>
+          <w:numId w:val="9"/>
+        </w:numPr>
+        <w:rPr>
+          <w:lang w:val="en-US"/>
+        </w:rPr>
+      </w:pPr>
+      <w:r>
+        <w:rPr>
+          <w:lang w:val="en-US"/>
+        </w:rPr>
+        <w:t>Chapter 2 the details about the previous research have been discussed. Their methodologies, frameworks used by them, and metrics used by them are discussed.</w:t>
+      </w:r>
+      <w:r>
+        <w:rPr>
+          <w:lang w:val="en-US"/>
+        </w:rPr>
+        <w:t xml:space="preserve"> </w:t>
+      </w:r>
+    </w:p>
+    <w:p>
+      <w:pPr>
+        <w:pStyle w:val="ListParagraph"/>
+        <w:numPr>
+          <w:ilvl w:val="0"/>
+          <w:numId w:val="9"/>
+        </w:numPr>
+        <w:rPr>
+          <w:lang w:val="en-US"/>
+        </w:rPr>
+      </w:pPr>
+      <w:r>
+        <w:rPr>
+          <w:lang w:val="en-US"/>
+        </w:rPr>
+        <w:t>The next chapter is the methodology, in this chapter how this research will be carried out, which frameworks will be chosen what metrics will be chosen is discussed.</w:t>
+      </w:r>
+      <w:r>
+        <w:rPr>
+          <w:lang w:val="en-US"/>
+        </w:rPr>
+        <w:t xml:space="preserve"> </w:t>
+      </w:r>
+    </w:p>
+    <w:p>
+      <w:pPr>
+        <w:pStyle w:val="ListParagraph"/>
+        <w:numPr>
+          <w:ilvl w:val="0"/>
+          <w:numId w:val="9"/>
+        </w:numPr>
+        <w:rPr>
+          <w:lang w:val="en-US"/>
+        </w:rPr>
+      </w:pPr>
+      <w:r>
+        <w:rPr>
+          <w:lang w:val="en-US"/>
+        </w:rPr>
+        <w:t>The next chapter will be the development and results. Here the development of the application using different frameworks will be discussed and after the development</w:t>
       </w:r>
       <w:r>
         <w:rPr>
@@ -1498,7 +2733,25 @@
         <w:rPr>
           <w:lang w:val="en-US"/>
         </w:rPr>
-        <w:t xml:space="preserve"> After the development, the next chapter is evaluation and discussion</w:t>
+        <w:t xml:space="preserve"> After the development, </w:t>
+      </w:r>
+    </w:p>
+    <w:p>
+      <w:pPr>
+        <w:pStyle w:val="ListParagraph"/>
+        <w:numPr>
+          <w:ilvl w:val="0"/>
+          <w:numId w:val="9"/>
+        </w:numPr>
+        <w:rPr>
+          <w:lang w:val="en-US"/>
+        </w:rPr>
+      </w:pPr>
+      <w:r>
+        <w:rPr>
+          <w:lang w:val="en-US"/>
+        </w:rPr>
+        <w:t>the next chapter is evaluation and discussion</w:t>
       </w:r>
       <w:r>
         <w:rPr>
@@ -1522,7 +2775,25 @@
         <w:rPr>
           <w:lang w:val="en-US"/>
         </w:rPr>
-        <w:t xml:space="preserve"> And the last chapter will be the conclusion and future scope.</w:t>
+        <w:t xml:space="preserve"> </w:t>
+      </w:r>
+    </w:p>
+    <w:p>
+      <w:pPr>
+        <w:pStyle w:val="ListParagraph"/>
+        <w:numPr>
+          <w:ilvl w:val="0"/>
+          <w:numId w:val="9"/>
+        </w:numPr>
+        <w:rPr>
+          <w:lang w:val="en-US"/>
+        </w:rPr>
+      </w:pPr>
+      <w:r>
+        <w:rPr>
+          <w:lang w:val="en-US"/>
+        </w:rPr>
+        <w:t>And the last chapter will be the conclusion and future scope.</w:t>
       </w:r>
     </w:p>
     <w:p>
@@ -1587,6 +2858,7 @@
           <w:lang w:val="en-US"/>
         </w:rPr>
       </w:pPr>
+      <w:bookmarkStart w:id="8" w:name="_Toc48767209"/>
       <w:r>
         <w:rPr>
           <w:lang w:val="en-US"/>
@@ -1600,6 +2872,7 @@
         </w:rPr>
         <w:t xml:space="preserve"> &amp; RELATED WORK</w:t>
       </w:r>
+      <w:bookmarkEnd w:id="8"/>
     </w:p>
     <w:p>
       <w:pPr>
@@ -1649,12 +2922,14 @@
           <w:lang w:val="en-US"/>
         </w:rPr>
       </w:pPr>
+      <w:bookmarkStart w:id="9" w:name="_Toc48767210"/>
       <w:r>
         <w:rPr>
           <w:lang w:val="en-US"/>
         </w:rPr>
         <w:t>2.1 Benchmarking</w:t>
       </w:r>
+      <w:bookmarkEnd w:id="9"/>
     </w:p>
     <w:p>
       <w:pPr>
@@ -2250,6 +3525,7 @@
       <w:pPr>
         <w:pStyle w:val="Heading2"/>
       </w:pPr>
+      <w:bookmarkStart w:id="10" w:name="_Toc48767211"/>
       <w:r>
         <w:t>2.</w:t>
       </w:r>
@@ -2267,6 +3543,7 @@
       <w:r>
         <w:t xml:space="preserve"> Frameworks</w:t>
       </w:r>
+      <w:bookmarkEnd w:id="10"/>
     </w:p>
     <w:p>
       <w:r>
@@ -2326,7 +3603,14 @@
         <w:rPr>
           <w:rStyle w:val="TitleChar"/>
         </w:rPr>
-        <w:t>“Framework is nothing but a reusable system build to use in all part of software which is represented by predefined abstract classes and the way their instances interact”</w:t>
+        <w:t xml:space="preserve">“Framework is nothing but a reusable system build to use in all part of software which is represented by </w:t>
+      </w:r>
+      <w:r>
+        <w:rPr>
+          <w:rStyle w:val="TitleChar"/>
+        </w:rPr>
+        <w:lastRenderedPageBreak/>
+        <w:t>predefined abstract classes and the way their instances interact”</w:t>
       </w:r>
       <w:r>
         <w:rPr>
@@ -2366,11 +3650,7 @@
         <w:t xml:space="preserve">. </w:t>
       </w:r>
       <w:r>
-        <w:t xml:space="preserve">Further, he gives </w:t>
-      </w:r>
-      <w:r>
-        <w:lastRenderedPageBreak/>
-        <w:t xml:space="preserve">the second definition as </w:t>
+        <w:t xml:space="preserve">Further, he gives the second definition as </w:t>
       </w:r>
       <w:r>
         <w:rPr>
@@ -2725,6 +4005,7 @@
       <w:pPr>
         <w:pStyle w:val="Heading2"/>
       </w:pPr>
+      <w:bookmarkStart w:id="11" w:name="_Toc48767212"/>
       <w:r>
         <w:t>2.2.2 JavaScript,</w:t>
       </w:r>
@@ -2734,6 +4015,7 @@
       <w:r>
         <w:t>JavaScript Frameworks &amp; SPA frameworks</w:t>
       </w:r>
+      <w:bookmarkEnd w:id="11"/>
     </w:p>
     <w:p>
       <w:r>
@@ -2949,15 +4231,7 @@
         <w:t xml:space="preserve"> Web giants such as Amazon, Facebook, Gmail contains a significant amount of JavaScript code.</w:t>
       </w:r>
       <w:r>
-        <w:t xml:space="preserve"> Web Apps have become more popular because they don’t need any additional information software </w:t>
-      </w:r>
-      <w:proofErr w:type="gramStart"/>
-      <w:r>
-        <w:t>mechanism</w:t>
-      </w:r>
-      <w:proofErr w:type="gramEnd"/>
-      <w:r>
-        <w:t xml:space="preserve"> they are OS independent </w:t>
+        <w:t xml:space="preserve"> Web Apps have become more popular because they don’t need any additional information software mechanism they are OS independent </w:t>
       </w:r>
       <w:proofErr w:type="spellStart"/>
       <w:r>
@@ -3016,6 +4290,7 @@
     </w:p>
     <w:p>
       <w:r>
+        <w:lastRenderedPageBreak/>
         <w:t>When ajax evolved and with the help of jQuery it became easy to update certain parts of the webpage dynamically.</w:t>
       </w:r>
       <w:r>
@@ -3028,11 +4303,7 @@
         <w:t xml:space="preserve"> easy to manipulate </w:t>
       </w:r>
       <w:r>
-        <w:t xml:space="preserve">the DOM and update </w:t>
-      </w:r>
-      <w:r>
-        <w:lastRenderedPageBreak/>
-        <w:t>the data fetched from the server.</w:t>
+        <w:t>the DOM and update the data fetched from the server.</w:t>
       </w:r>
       <w:r>
         <w:t xml:space="preserve"> These pages were interactive but it is nothing like </w:t>
@@ -3215,24 +4486,18 @@
       <w:pPr>
         <w:pStyle w:val="Heading2"/>
       </w:pPr>
+      <w:bookmarkStart w:id="12" w:name="_Toc48767213"/>
       <w:r>
         <w:t>2.3 Previous work</w:t>
       </w:r>
+      <w:bookmarkEnd w:id="12"/>
       <w:r>
         <w:t xml:space="preserve"> </w:t>
       </w:r>
     </w:p>
     <w:p>
       <w:r>
-        <w:t xml:space="preserve">Few attempts have been made to evaluate the single page application frameworks in the past. Every work has different ways and metrics to be evaluated. </w:t>
-      </w:r>
-      <w:proofErr w:type="gramStart"/>
-      <w:r>
-        <w:t>The</w:t>
-      </w:r>
-      <w:proofErr w:type="gramEnd"/>
-      <w:r>
-        <w:t xml:space="preserve"> choice of framework is also different from work to work. This work is the progression of past works.</w:t>
+        <w:t>Few attempts have been made to evaluate the single page application frameworks in the past. Every work has different ways and metrics to be evaluated. The choice of framework is also different from work to work. This work is the progression of past works.</w:t>
       </w:r>
     </w:p>
     <w:p/>
@@ -3619,7 +4884,7 @@
         <w:rPr>
           <w:rStyle w:val="SubtitleChar"/>
         </w:rPr>
-        <w:instrText>ADDIN CSL_CITATION {"citationItems":[{"id":"ITEM-1","itemData":{"author":[{"dropping-particle":"","family":"Davila","given":"Hans Findel","non-dropping-particle":"","parse-names":false,"suffix":""},{"dropping-particle":"","family":"Navon","given":"Jaime","non-dropping-particle":"","parse-names":false,"suffix":""}],"id":"ITEM-1","issued":{"date-parts":[["2015"]]},"title":"Performance of Javascript Frameworks on Web Single Page Applications (Spa)","type":"article-journal"},"uris":["http://www.mendeley.com/documents/?uuid=406f90b0-b87b-45b9-9112-6837d111bcee"]}],"mendeley":{"formattedCitation":"(Davila and Navon, 2015)","plainTextFormattedCitation":"(Davila and Navon, 2015)"},"properties":{"noteIndex":0},"schema":"https://github.com/citation-style-language/schema/raw/master/csl-citation.json"}</w:instrText>
+        <w:instrText>ADDIN CSL_CITATION {"citationItems":[{"id":"ITEM-1","itemData":{"author":[{"dropping-particle":"","family":"Davila","given":"Hans Findel","non-dropping-particle":"","parse-names":false,"suffix":""},{"dropping-particle":"","family":"Navon","given":"Jaime","non-dropping-particle":"","parse-names":false,"suffix":""}],"id":"ITEM-1","issued":{"date-parts":[["2015"]]},"title":"Performance of Javascript Frameworks on Web Single Page Applications (Spa)","type":"article-journal"},"uris":["http://www.mendeley.com/documents/?uuid=406f90b0-b87b-45b9-9112-6837d111bcee"]}],"mendeley":{"formattedCitation":"(Davila and Navon, 2015)","plainTextFormattedCitation":"(Davila and Navon, 2015)","previouslyFormattedCitation":"(Davila and Navon, 2015)"},"properties":{"noteIndex":0},"schema":"https://github.com/citation-style-language/schema/raw/master/csl-citation.json"}</w:instrText>
       </w:r>
       <w:r>
         <w:rPr>
@@ -3630,6 +4895,7 @@
       <w:r>
         <w:rPr>
           <w:rStyle w:val="SubtitleChar"/>
+          <w:noProof/>
         </w:rPr>
         <w:t>(Davila and Navon, 2015)</w:t>
       </w:r>
@@ -4003,6 +5269,12 @@
       </w:r>
     </w:p>
     <w:sectPr>
+      <w:headerReference w:type="even" r:id="rId15"/>
+      <w:headerReference w:type="default" r:id="rId16"/>
+      <w:footerReference w:type="even" r:id="rId17"/>
+      <w:footerReference w:type="default" r:id="rId18"/>
+      <w:headerReference w:type="first" r:id="rId19"/>
+      <w:footerReference w:type="first" r:id="rId20"/>
       <w:pgSz w:w="11906" w:h="16838"/>
       <w:pgMar w:top="1440" w:right="1440" w:bottom="1440" w:left="1440" w:header="708" w:footer="708" w:gutter="0"/>
       <w:cols w:space="708"/>
@@ -4037,6 +5309,79 @@
 </w:endnotes>
 </file>
 
+<file path=word/footer1.xml><?xml version="1.0" encoding="utf-8"?>
+<w:ftr xmlns:wpc="http://schemas.microsoft.com/office/word/2010/wordprocessingCanvas" xmlns:cx="http://schemas.microsoft.com/office/drawing/2014/chartex" xmlns:cx1="http://schemas.microsoft.com/office/drawing/2015/9/8/chartex" xmlns:cx2="http://schemas.microsoft.com/office/drawing/2015/10/21/chartex" xmlns:cx3="http://schemas.microsoft.com/office/drawing/2016/5/9/chartex" xmlns:cx4="http://schemas.microsoft.com/office/drawing/2016/5/10/chartex" xmlns:cx5="http://schemas.microsoft.com/office/drawing/2016/5/11/chartex" xmlns:cx6="http://schemas.microsoft.com/office/drawing/2016/5/12/chartex" xmlns:cx7="http://schemas.microsoft.com/office/drawing/2016/5/13/chartex" xmlns:cx8="http://schemas.microsoft.com/office/drawing/2016/5/14/chartex" xmlns:mc="http://schemas.openxmlformats.org/markup-compatibility/2006" xmlns:aink="http://schemas.microsoft.com/office/drawing/2016/ink" xmlns:am3d="http://schemas.microsoft.com/office/drawing/2017/model3d" xmlns:o="urn:schemas-microsoft-com:office:office" xmlns:r="http://schemas.openxmlformats.org/officeDocument/2006/relationships" xmlns:m="http://schemas.openxmlformats.org/officeDocument/2006/math" xmlns:v="urn:schemas-microsoft-com:vml" xmlns:wp14="http://schemas.microsoft.com/office/word/2010/wordprocessingDrawing" xmlns:wp="http://schemas.openxmlformats.org/drawingml/2006/wordprocessingDrawing" xmlns:w10="urn:schemas-microsoft-com:office:word" xmlns:w="http://schemas.openxmlformats.org/wordprocessingml/2006/main" xmlns:w14="http://schemas.microsoft.com/office/word/2010/wordml" xmlns:w15="http://schemas.microsoft.com/office/word/2012/wordml" xmlns:w16cex="http://schemas.microsoft.com/office/word/2018/wordml/cex" xmlns:w16cid="http://schemas.microsoft.com/office/word/2016/wordml/cid" xmlns:w16="http://schemas.microsoft.com/office/word/2018/wordml" xmlns:w16se="http://schemas.microsoft.com/office/word/2015/wordml/symex" xmlns:wpg="http://schemas.microsoft.com/office/word/2010/wordprocessingGroup" xmlns:wpi="http://schemas.microsoft.com/office/word/2010/wordprocessingInk" xmlns:wne="http://schemas.microsoft.com/office/word/2006/wordml" xmlns:wps="http://schemas.microsoft.com/office/word/2010/wordprocessingShape" mc:Ignorable="w14 w15 w16se w16cid w16 w16cex wp14">
+  <w:p>
+    <w:pPr>
+      <w:pStyle w:val="Footer"/>
+    </w:pPr>
+  </w:p>
+</w:ftr>
+</file>
+
+<file path=word/footer2.xml><?xml version="1.0" encoding="utf-8"?>
+<w:ftr xmlns:wpc="http://schemas.microsoft.com/office/word/2010/wordprocessingCanvas" xmlns:cx="http://schemas.microsoft.com/office/drawing/2014/chartex" xmlns:cx1="http://schemas.microsoft.com/office/drawing/2015/9/8/chartex" xmlns:cx2="http://schemas.microsoft.com/office/drawing/2015/10/21/chartex" xmlns:cx3="http://schemas.microsoft.com/office/drawing/2016/5/9/chartex" xmlns:cx4="http://schemas.microsoft.com/office/drawing/2016/5/10/chartex" xmlns:cx5="http://schemas.microsoft.com/office/drawing/2016/5/11/chartex" xmlns:cx6="http://schemas.microsoft.com/office/drawing/2016/5/12/chartex" xmlns:cx7="http://schemas.microsoft.com/office/drawing/2016/5/13/chartex" xmlns:cx8="http://schemas.microsoft.com/office/drawing/2016/5/14/chartex" xmlns:mc="http://schemas.openxmlformats.org/markup-compatibility/2006" xmlns:aink="http://schemas.microsoft.com/office/drawing/2016/ink" xmlns:am3d="http://schemas.microsoft.com/office/drawing/2017/model3d" xmlns:o="urn:schemas-microsoft-com:office:office" xmlns:r="http://schemas.openxmlformats.org/officeDocument/2006/relationships" xmlns:m="http://schemas.openxmlformats.org/officeDocument/2006/math" xmlns:v="urn:schemas-microsoft-com:vml" xmlns:wp14="http://schemas.microsoft.com/office/word/2010/wordprocessingDrawing" xmlns:wp="http://schemas.openxmlformats.org/drawingml/2006/wordprocessingDrawing" xmlns:w10="urn:schemas-microsoft-com:office:word" xmlns:w="http://schemas.openxmlformats.org/wordprocessingml/2006/main" xmlns:w14="http://schemas.microsoft.com/office/word/2010/wordml" xmlns:w15="http://schemas.microsoft.com/office/word/2012/wordml" xmlns:w16cex="http://schemas.microsoft.com/office/word/2018/wordml/cex" xmlns:w16cid="http://schemas.microsoft.com/office/word/2016/wordml/cid" xmlns:w16="http://schemas.microsoft.com/office/word/2018/wordml" xmlns:w16se="http://schemas.microsoft.com/office/word/2015/wordml/symex" xmlns:wpg="http://schemas.microsoft.com/office/word/2010/wordprocessingGroup" xmlns:wpi="http://schemas.microsoft.com/office/word/2010/wordprocessingInk" xmlns:wne="http://schemas.microsoft.com/office/word/2006/wordml" xmlns:wps="http://schemas.microsoft.com/office/word/2010/wordprocessingShape" mc:Ignorable="w14 w15 w16se w16cid w16 w16cex wp14">
+  <w:sdt>
+    <w:sdtPr>
+      <w:id w:val="-756443488"/>
+      <w:docPartObj>
+        <w:docPartGallery w:val="Page Numbers (Bottom of Page)"/>
+        <w:docPartUnique/>
+      </w:docPartObj>
+    </w:sdtPr>
+    <w:sdtEndPr>
+      <w:rPr>
+        <w:noProof/>
+      </w:rPr>
+    </w:sdtEndPr>
+    <w:sdtContent>
+      <w:p>
+        <w:pPr>
+          <w:pStyle w:val="Footer"/>
+          <w:jc w:val="center"/>
+        </w:pPr>
+        <w:r>
+          <w:fldChar w:fldCharType="begin"/>
+        </w:r>
+        <w:r>
+          <w:instrText xml:space="preserve"> PAGE   \* MERGEFORMAT </w:instrText>
+        </w:r>
+        <w:r>
+          <w:fldChar w:fldCharType="separate"/>
+        </w:r>
+        <w:r>
+          <w:rPr>
+            <w:noProof/>
+          </w:rPr>
+          <w:t>2</w:t>
+        </w:r>
+        <w:r>
+          <w:rPr>
+            <w:noProof/>
+          </w:rPr>
+          <w:fldChar w:fldCharType="end"/>
+        </w:r>
+      </w:p>
+    </w:sdtContent>
+  </w:sdt>
+  <w:p>
+    <w:pPr>
+      <w:pStyle w:val="Footer"/>
+    </w:pPr>
+  </w:p>
+</w:ftr>
+</file>
+
+<file path=word/footer3.xml><?xml version="1.0" encoding="utf-8"?>
+<w:ftr xmlns:wpc="http://schemas.microsoft.com/office/word/2010/wordprocessingCanvas" xmlns:cx="http://schemas.microsoft.com/office/drawing/2014/chartex" xmlns:cx1="http://schemas.microsoft.com/office/drawing/2015/9/8/chartex" xmlns:cx2="http://schemas.microsoft.com/office/drawing/2015/10/21/chartex" xmlns:cx3="http://schemas.microsoft.com/office/drawing/2016/5/9/chartex" xmlns:cx4="http://schemas.microsoft.com/office/drawing/2016/5/10/chartex" xmlns:cx5="http://schemas.microsoft.com/office/drawing/2016/5/11/chartex" xmlns:cx6="http://schemas.microsoft.com/office/drawing/2016/5/12/chartex" xmlns:cx7="http://schemas.microsoft.com/office/drawing/2016/5/13/chartex" xmlns:cx8="http://schemas.microsoft.com/office/drawing/2016/5/14/chartex" xmlns:mc="http://schemas.openxmlformats.org/markup-compatibility/2006" xmlns:aink="http://schemas.microsoft.com/office/drawing/2016/ink" xmlns:am3d="http://schemas.microsoft.com/office/drawing/2017/model3d" xmlns:o="urn:schemas-microsoft-com:office:office" xmlns:r="http://schemas.openxmlformats.org/officeDocument/2006/relationships" xmlns:m="http://schemas.openxmlformats.org/officeDocument/2006/math" xmlns:v="urn:schemas-microsoft-com:vml" xmlns:wp14="http://schemas.microsoft.com/office/word/2010/wordprocessingDrawing" xmlns:wp="http://schemas.openxmlformats.org/drawingml/2006/wordprocessingDrawing" xmlns:w10="urn:schemas-microsoft-com:office:word" xmlns:w="http://schemas.openxmlformats.org/wordprocessingml/2006/main" xmlns:w14="http://schemas.microsoft.com/office/word/2010/wordml" xmlns:w15="http://schemas.microsoft.com/office/word/2012/wordml" xmlns:w16cex="http://schemas.microsoft.com/office/word/2018/wordml/cex" xmlns:w16cid="http://schemas.microsoft.com/office/word/2016/wordml/cid" xmlns:w16="http://schemas.microsoft.com/office/word/2018/wordml" xmlns:w16se="http://schemas.microsoft.com/office/word/2015/wordml/symex" xmlns:wpg="http://schemas.microsoft.com/office/word/2010/wordprocessingGroup" xmlns:wpi="http://schemas.microsoft.com/office/word/2010/wordprocessingInk" xmlns:wne="http://schemas.microsoft.com/office/word/2006/wordml" xmlns:wps="http://schemas.microsoft.com/office/word/2010/wordprocessingShape" mc:Ignorable="w14 w15 w16se w16cid w16 w16cex wp14">
+  <w:p>
+    <w:pPr>
+      <w:pStyle w:val="Footer"/>
+    </w:pPr>
+  </w:p>
+</w:ftr>
+</file>
+
 <file path=word/footnotes.xml><?xml version="1.0" encoding="utf-8"?>
 <w:footnotes xmlns:wpc="http://schemas.microsoft.com/office/word/2010/wordprocessingCanvas" xmlns:cx="http://schemas.microsoft.com/office/drawing/2014/chartex" xmlns:cx1="http://schemas.microsoft.com/office/drawing/2015/9/8/chartex" xmlns:cx2="http://schemas.microsoft.com/office/drawing/2015/10/21/chartex" xmlns:cx3="http://schemas.microsoft.com/office/drawing/2016/5/9/chartex" xmlns:cx4="http://schemas.microsoft.com/office/drawing/2016/5/10/chartex" xmlns:cx5="http://schemas.microsoft.com/office/drawing/2016/5/11/chartex" xmlns:cx6="http://schemas.microsoft.com/office/drawing/2016/5/12/chartex" xmlns:cx7="http://schemas.microsoft.com/office/drawing/2016/5/13/chartex" xmlns:cx8="http://schemas.microsoft.com/office/drawing/2016/5/14/chartex" xmlns:mc="http://schemas.openxmlformats.org/markup-compatibility/2006" xmlns:aink="http://schemas.microsoft.com/office/drawing/2016/ink" xmlns:am3d="http://schemas.microsoft.com/office/drawing/2017/model3d" xmlns:o="urn:schemas-microsoft-com:office:office" xmlns:r="http://schemas.openxmlformats.org/officeDocument/2006/relationships" xmlns:m="http://schemas.openxmlformats.org/officeDocument/2006/math" xmlns:v="urn:schemas-microsoft-com:vml" xmlns:wp14="http://schemas.microsoft.com/office/word/2010/wordprocessingDrawing" xmlns:wp="http://schemas.openxmlformats.org/drawingml/2006/wordprocessingDrawing" xmlns:w10="urn:schemas-microsoft-com:office:word" xmlns:w="http://schemas.openxmlformats.org/wordprocessingml/2006/main" xmlns:w14="http://schemas.microsoft.com/office/word/2010/wordml" xmlns:w15="http://schemas.microsoft.com/office/word/2012/wordml" xmlns:w16cex="http://schemas.microsoft.com/office/word/2018/wordml/cex" xmlns:w16cid="http://schemas.microsoft.com/office/word/2016/wordml/cid" xmlns:w16="http://schemas.microsoft.com/office/word/2018/wordml" xmlns:w16se="http://schemas.microsoft.com/office/word/2015/wordml/symex" xmlns:wpg="http://schemas.microsoft.com/office/word/2010/wordprocessingGroup" xmlns:wpi="http://schemas.microsoft.com/office/word/2010/wordprocessingInk" xmlns:wne="http://schemas.microsoft.com/office/word/2006/wordml" xmlns:wps="http://schemas.microsoft.com/office/word/2010/wordprocessingShape" mc:Ignorable="w14 w15 w16se w16cid w16 w16cex wp14">
   <w:footnote w:type="separator" w:id="-1">
@@ -4060,6 +5405,36 @@
     </w:p>
   </w:footnote>
 </w:footnotes>
+</file>
+
+<file path=word/header1.xml><?xml version="1.0" encoding="utf-8"?>
+<w:hdr xmlns:wpc="http://schemas.microsoft.com/office/word/2010/wordprocessingCanvas" xmlns:cx="http://schemas.microsoft.com/office/drawing/2014/chartex" xmlns:cx1="http://schemas.microsoft.com/office/drawing/2015/9/8/chartex" xmlns:cx2="http://schemas.microsoft.com/office/drawing/2015/10/21/chartex" xmlns:cx3="http://schemas.microsoft.com/office/drawing/2016/5/9/chartex" xmlns:cx4="http://schemas.microsoft.com/office/drawing/2016/5/10/chartex" xmlns:cx5="http://schemas.microsoft.com/office/drawing/2016/5/11/chartex" xmlns:cx6="http://schemas.microsoft.com/office/drawing/2016/5/12/chartex" xmlns:cx7="http://schemas.microsoft.com/office/drawing/2016/5/13/chartex" xmlns:cx8="http://schemas.microsoft.com/office/drawing/2016/5/14/chartex" xmlns:mc="http://schemas.openxmlformats.org/markup-compatibility/2006" xmlns:aink="http://schemas.microsoft.com/office/drawing/2016/ink" xmlns:am3d="http://schemas.microsoft.com/office/drawing/2017/model3d" xmlns:o="urn:schemas-microsoft-com:office:office" xmlns:r="http://schemas.openxmlformats.org/officeDocument/2006/relationships" xmlns:m="http://schemas.openxmlformats.org/officeDocument/2006/math" xmlns:v="urn:schemas-microsoft-com:vml" xmlns:wp14="http://schemas.microsoft.com/office/word/2010/wordprocessingDrawing" xmlns:wp="http://schemas.openxmlformats.org/drawingml/2006/wordprocessingDrawing" xmlns:w10="urn:schemas-microsoft-com:office:word" xmlns:w="http://schemas.openxmlformats.org/wordprocessingml/2006/main" xmlns:w14="http://schemas.microsoft.com/office/word/2010/wordml" xmlns:w15="http://schemas.microsoft.com/office/word/2012/wordml" xmlns:w16cex="http://schemas.microsoft.com/office/word/2018/wordml/cex" xmlns:w16cid="http://schemas.microsoft.com/office/word/2016/wordml/cid" xmlns:w16="http://schemas.microsoft.com/office/word/2018/wordml" xmlns:w16se="http://schemas.microsoft.com/office/word/2015/wordml/symex" xmlns:wpg="http://schemas.microsoft.com/office/word/2010/wordprocessingGroup" xmlns:wpi="http://schemas.microsoft.com/office/word/2010/wordprocessingInk" xmlns:wne="http://schemas.microsoft.com/office/word/2006/wordml" xmlns:wps="http://schemas.microsoft.com/office/word/2010/wordprocessingShape" mc:Ignorable="w14 w15 w16se w16cid w16 w16cex wp14">
+  <w:p>
+    <w:pPr>
+      <w:pStyle w:val="Header"/>
+    </w:pPr>
+  </w:p>
+</w:hdr>
+</file>
+
+<file path=word/header2.xml><?xml version="1.0" encoding="utf-8"?>
+<w:hdr xmlns:wpc="http://schemas.microsoft.com/office/word/2010/wordprocessingCanvas" xmlns:cx="http://schemas.microsoft.com/office/drawing/2014/chartex" xmlns:cx1="http://schemas.microsoft.com/office/drawing/2015/9/8/chartex" xmlns:cx2="http://schemas.microsoft.com/office/drawing/2015/10/21/chartex" xmlns:cx3="http://schemas.microsoft.com/office/drawing/2016/5/9/chartex" xmlns:cx4="http://schemas.microsoft.com/office/drawing/2016/5/10/chartex" xmlns:cx5="http://schemas.microsoft.com/office/drawing/2016/5/11/chartex" xmlns:cx6="http://schemas.microsoft.com/office/drawing/2016/5/12/chartex" xmlns:cx7="http://schemas.microsoft.com/office/drawing/2016/5/13/chartex" xmlns:cx8="http://schemas.microsoft.com/office/drawing/2016/5/14/chartex" xmlns:mc="http://schemas.openxmlformats.org/markup-compatibility/2006" xmlns:aink="http://schemas.microsoft.com/office/drawing/2016/ink" xmlns:am3d="http://schemas.microsoft.com/office/drawing/2017/model3d" xmlns:o="urn:schemas-microsoft-com:office:office" xmlns:r="http://schemas.openxmlformats.org/officeDocument/2006/relationships" xmlns:m="http://schemas.openxmlformats.org/officeDocument/2006/math" xmlns:v="urn:schemas-microsoft-com:vml" xmlns:wp14="http://schemas.microsoft.com/office/word/2010/wordprocessingDrawing" xmlns:wp="http://schemas.openxmlformats.org/drawingml/2006/wordprocessingDrawing" xmlns:w10="urn:schemas-microsoft-com:office:word" xmlns:w="http://schemas.openxmlformats.org/wordprocessingml/2006/main" xmlns:w14="http://schemas.microsoft.com/office/word/2010/wordml" xmlns:w15="http://schemas.microsoft.com/office/word/2012/wordml" xmlns:w16cex="http://schemas.microsoft.com/office/word/2018/wordml/cex" xmlns:w16cid="http://schemas.microsoft.com/office/word/2016/wordml/cid" xmlns:w16="http://schemas.microsoft.com/office/word/2018/wordml" xmlns:w16se="http://schemas.microsoft.com/office/word/2015/wordml/symex" xmlns:wpg="http://schemas.microsoft.com/office/word/2010/wordprocessingGroup" xmlns:wpi="http://schemas.microsoft.com/office/word/2010/wordprocessingInk" xmlns:wne="http://schemas.microsoft.com/office/word/2006/wordml" xmlns:wps="http://schemas.microsoft.com/office/word/2010/wordprocessingShape" mc:Ignorable="w14 w15 w16se w16cid w16 w16cex wp14">
+  <w:p>
+    <w:pPr>
+      <w:pStyle w:val="Header"/>
+    </w:pPr>
+  </w:p>
+</w:hdr>
+</file>
+
+<file path=word/header3.xml><?xml version="1.0" encoding="utf-8"?>
+<w:hdr xmlns:wpc="http://schemas.microsoft.com/office/word/2010/wordprocessingCanvas" xmlns:cx="http://schemas.microsoft.com/office/drawing/2014/chartex" xmlns:cx1="http://schemas.microsoft.com/office/drawing/2015/9/8/chartex" xmlns:cx2="http://schemas.microsoft.com/office/drawing/2015/10/21/chartex" xmlns:cx3="http://schemas.microsoft.com/office/drawing/2016/5/9/chartex" xmlns:cx4="http://schemas.microsoft.com/office/drawing/2016/5/10/chartex" xmlns:cx5="http://schemas.microsoft.com/office/drawing/2016/5/11/chartex" xmlns:cx6="http://schemas.microsoft.com/office/drawing/2016/5/12/chartex" xmlns:cx7="http://schemas.microsoft.com/office/drawing/2016/5/13/chartex" xmlns:cx8="http://schemas.microsoft.com/office/drawing/2016/5/14/chartex" xmlns:mc="http://schemas.openxmlformats.org/markup-compatibility/2006" xmlns:aink="http://schemas.microsoft.com/office/drawing/2016/ink" xmlns:am3d="http://schemas.microsoft.com/office/drawing/2017/model3d" xmlns:o="urn:schemas-microsoft-com:office:office" xmlns:r="http://schemas.openxmlformats.org/officeDocument/2006/relationships" xmlns:m="http://schemas.openxmlformats.org/officeDocument/2006/math" xmlns:v="urn:schemas-microsoft-com:vml" xmlns:wp14="http://schemas.microsoft.com/office/word/2010/wordprocessingDrawing" xmlns:wp="http://schemas.openxmlformats.org/drawingml/2006/wordprocessingDrawing" xmlns:w10="urn:schemas-microsoft-com:office:word" xmlns:w="http://schemas.openxmlformats.org/wordprocessingml/2006/main" xmlns:w14="http://schemas.microsoft.com/office/word/2010/wordml" xmlns:w15="http://schemas.microsoft.com/office/word/2012/wordml" xmlns:w16cex="http://schemas.microsoft.com/office/word/2018/wordml/cex" xmlns:w16cid="http://schemas.microsoft.com/office/word/2016/wordml/cid" xmlns:w16="http://schemas.microsoft.com/office/word/2018/wordml" xmlns:w16se="http://schemas.microsoft.com/office/word/2015/wordml/symex" xmlns:wpg="http://schemas.microsoft.com/office/word/2010/wordprocessingGroup" xmlns:wpi="http://schemas.microsoft.com/office/word/2010/wordprocessingInk" xmlns:wne="http://schemas.microsoft.com/office/word/2006/wordml" xmlns:wps="http://schemas.microsoft.com/office/word/2010/wordprocessingShape" mc:Ignorable="w14 w15 w16se w16cid w16 w16cex wp14">
+  <w:p>
+    <w:pPr>
+      <w:pStyle w:val="Header"/>
+    </w:pPr>
+  </w:p>
+</w:hdr>
 </file>
 
 <file path=word/numbering.xml><?xml version="1.0" encoding="utf-8"?>
@@ -4813,6 +6188,119 @@
       <w:pPr>
         <w:ind w:left="6480" w:hanging="180"/>
       </w:pPr>
+    </w:lvl>
+  </w:abstractNum>
+  <w:abstractNum w:abstractNumId="8" w15:restartNumberingAfterBreak="0">
+    <w:nsid w:val="7EA1298D"/>
+    <w:multiLevelType w:val="hybridMultilevel"/>
+    <w:tmpl w:val="A46AF2E4"/>
+    <w:lvl w:ilvl="0" w:tplc="40090001">
+      <w:start w:val="1"/>
+      <w:numFmt w:val="bullet"/>
+      <w:lvlText w:val=""/>
+      <w:lvlJc w:val="left"/>
+      <w:pPr>
+        <w:ind w:left="720" w:hanging="360"/>
+      </w:pPr>
+      <w:rPr>
+        <w:rFonts w:ascii="Symbol" w:hAnsi="Symbol" w:hint="default"/>
+      </w:rPr>
+    </w:lvl>
+    <w:lvl w:ilvl="1" w:tplc="40090003" w:tentative="1">
+      <w:start w:val="1"/>
+      <w:numFmt w:val="bullet"/>
+      <w:lvlText w:val="o"/>
+      <w:lvlJc w:val="left"/>
+      <w:pPr>
+        <w:ind w:left="1440" w:hanging="360"/>
+      </w:pPr>
+      <w:rPr>
+        <w:rFonts w:ascii="Courier New" w:hAnsi="Courier New" w:cs="Courier New" w:hint="default"/>
+      </w:rPr>
+    </w:lvl>
+    <w:lvl w:ilvl="2" w:tplc="40090005" w:tentative="1">
+      <w:start w:val="1"/>
+      <w:numFmt w:val="bullet"/>
+      <w:lvlText w:val=""/>
+      <w:lvlJc w:val="left"/>
+      <w:pPr>
+        <w:ind w:left="2160" w:hanging="360"/>
+      </w:pPr>
+      <w:rPr>
+        <w:rFonts w:ascii="Wingdings" w:hAnsi="Wingdings" w:hint="default"/>
+      </w:rPr>
+    </w:lvl>
+    <w:lvl w:ilvl="3" w:tplc="40090001" w:tentative="1">
+      <w:start w:val="1"/>
+      <w:numFmt w:val="bullet"/>
+      <w:lvlText w:val=""/>
+      <w:lvlJc w:val="left"/>
+      <w:pPr>
+        <w:ind w:left="2880" w:hanging="360"/>
+      </w:pPr>
+      <w:rPr>
+        <w:rFonts w:ascii="Symbol" w:hAnsi="Symbol" w:hint="default"/>
+      </w:rPr>
+    </w:lvl>
+    <w:lvl w:ilvl="4" w:tplc="40090003" w:tentative="1">
+      <w:start w:val="1"/>
+      <w:numFmt w:val="bullet"/>
+      <w:lvlText w:val="o"/>
+      <w:lvlJc w:val="left"/>
+      <w:pPr>
+        <w:ind w:left="3600" w:hanging="360"/>
+      </w:pPr>
+      <w:rPr>
+        <w:rFonts w:ascii="Courier New" w:hAnsi="Courier New" w:cs="Courier New" w:hint="default"/>
+      </w:rPr>
+    </w:lvl>
+    <w:lvl w:ilvl="5" w:tplc="40090005" w:tentative="1">
+      <w:start w:val="1"/>
+      <w:numFmt w:val="bullet"/>
+      <w:lvlText w:val=""/>
+      <w:lvlJc w:val="left"/>
+      <w:pPr>
+        <w:ind w:left="4320" w:hanging="360"/>
+      </w:pPr>
+      <w:rPr>
+        <w:rFonts w:ascii="Wingdings" w:hAnsi="Wingdings" w:hint="default"/>
+      </w:rPr>
+    </w:lvl>
+    <w:lvl w:ilvl="6" w:tplc="40090001" w:tentative="1">
+      <w:start w:val="1"/>
+      <w:numFmt w:val="bullet"/>
+      <w:lvlText w:val=""/>
+      <w:lvlJc w:val="left"/>
+      <w:pPr>
+        <w:ind w:left="5040" w:hanging="360"/>
+      </w:pPr>
+      <w:rPr>
+        <w:rFonts w:ascii="Symbol" w:hAnsi="Symbol" w:hint="default"/>
+      </w:rPr>
+    </w:lvl>
+    <w:lvl w:ilvl="7" w:tplc="40090003" w:tentative="1">
+      <w:start w:val="1"/>
+      <w:numFmt w:val="bullet"/>
+      <w:lvlText w:val="o"/>
+      <w:lvlJc w:val="left"/>
+      <w:pPr>
+        <w:ind w:left="5760" w:hanging="360"/>
+      </w:pPr>
+      <w:rPr>
+        <w:rFonts w:ascii="Courier New" w:hAnsi="Courier New" w:cs="Courier New" w:hint="default"/>
+      </w:rPr>
+    </w:lvl>
+    <w:lvl w:ilvl="8" w:tplc="40090005" w:tentative="1">
+      <w:start w:val="1"/>
+      <w:numFmt w:val="bullet"/>
+      <w:lvlText w:val=""/>
+      <w:lvlJc w:val="left"/>
+      <w:pPr>
+        <w:ind w:left="6480" w:hanging="360"/>
+      </w:pPr>
+      <w:rPr>
+        <w:rFonts w:ascii="Wingdings" w:hAnsi="Wingdings" w:hint="default"/>
+      </w:rPr>
     </w:lvl>
   </w:abstractNum>
   <w:num w:numId="1">
@@ -4838,6 +6326,9 @@
   </w:num>
   <w:num w:numId="8">
     <w:abstractNumId w:val="7"/>
+  </w:num>
+  <w:num w:numId="9">
+    <w:abstractNumId w:val="8"/>
   </w:num>
 </w:numbering>
 </file>
@@ -5240,7 +6731,7 @@
   <w:style w:type="paragraph" w:default="1" w:styleId="Normal">
     <w:name w:val="Normal"/>
     <w:qFormat/>
-    <w:rsid w:val="00B7657A"/>
+    <w:rsid w:val="00ED7E30"/>
     <w:pPr>
       <w:spacing w:after="120" w:line="240" w:lineRule="auto"/>
       <w:jc w:val="both"/>
@@ -5257,11 +6748,11 @@
     <w:link w:val="Heading1Char"/>
     <w:uiPriority w:val="9"/>
     <w:qFormat/>
-    <w:rsid w:val="00B7657A"/>
+    <w:rsid w:val="00ED7E30"/>
     <w:pPr>
       <w:keepNext/>
       <w:keepLines/>
-      <w:spacing w:before="240" w:line="259" w:lineRule="auto"/>
+      <w:spacing w:before="240" w:after="160"/>
       <w:outlineLvl w:val="0"/>
     </w:pPr>
     <w:rPr>
@@ -5281,11 +6772,11 @@
     <w:uiPriority w:val="9"/>
     <w:unhideWhenUsed/>
     <w:qFormat/>
-    <w:rsid w:val="00C9173C"/>
+    <w:rsid w:val="00ED7E30"/>
     <w:pPr>
       <w:keepNext/>
       <w:keepLines/>
-      <w:spacing w:before="40" w:after="0" w:line="259" w:lineRule="auto"/>
+      <w:spacing w:before="120" w:after="160" w:line="259" w:lineRule="auto"/>
       <w:jc w:val="left"/>
       <w:outlineLvl w:val="1"/>
     </w:pPr>
@@ -5300,6 +6791,7 @@
   <w:style w:type="character" w:default="1" w:styleId="DefaultParagraphFont">
     <w:name w:val="Default Paragraph Font"/>
     <w:uiPriority w:val="1"/>
+    <w:semiHidden/>
     <w:unhideWhenUsed/>
   </w:style>
   <w:style w:type="table" w:default="1" w:styleId="TableNormal">
@@ -5328,7 +6820,7 @@
     <w:basedOn w:val="DefaultParagraphFont"/>
     <w:link w:val="Heading1"/>
     <w:uiPriority w:val="9"/>
-    <w:rsid w:val="00B7657A"/>
+    <w:rsid w:val="00ED7E30"/>
     <w:rPr>
       <w:rFonts w:ascii="Times New Roman" w:eastAsiaTheme="majorEastAsia" w:hAnsi="Times New Roman" w:cstheme="majorBidi"/>
       <w:b/>
@@ -5343,7 +6835,7 @@
     <w:basedOn w:val="DefaultParagraphFont"/>
     <w:link w:val="Heading2"/>
     <w:uiPriority w:val="9"/>
-    <w:rsid w:val="00C9173C"/>
+    <w:rsid w:val="00ED7E30"/>
     <w:rPr>
       <w:rFonts w:ascii="Times New Roman" w:eastAsiaTheme="majorEastAsia" w:hAnsi="Times New Roman" w:cstheme="majorBidi"/>
       <w:b/>
@@ -5521,6 +7013,64 @@
       <w:i w:val="0"/>
       <w:iCs/>
       <w:sz w:val="24"/>
+    </w:rPr>
+  </w:style>
+  <w:style w:type="paragraph" w:styleId="TOCHeading">
+    <w:name w:val="TOC Heading"/>
+    <w:basedOn w:val="Heading1"/>
+    <w:next w:val="Normal"/>
+    <w:uiPriority w:val="39"/>
+    <w:unhideWhenUsed/>
+    <w:qFormat/>
+    <w:rsid w:val="00F76D08"/>
+    <w:pPr>
+      <w:spacing w:after="0" w:line="259" w:lineRule="auto"/>
+      <w:jc w:val="left"/>
+      <w:outlineLvl w:val="9"/>
+    </w:pPr>
+    <w:rPr>
+      <w:rFonts w:asciiTheme="majorHAnsi" w:hAnsiTheme="majorHAnsi"/>
+      <w:b w:val="0"/>
+      <w:caps w:val="0"/>
+      <w:color w:val="2F5496" w:themeColor="accent1" w:themeShade="BF"/>
+      <w:sz w:val="32"/>
+      <w:lang w:val="en-US"/>
+    </w:rPr>
+  </w:style>
+  <w:style w:type="paragraph" w:styleId="TOC1">
+    <w:name w:val="toc 1"/>
+    <w:basedOn w:val="Normal"/>
+    <w:next w:val="Normal"/>
+    <w:autoRedefine/>
+    <w:uiPriority w:val="39"/>
+    <w:unhideWhenUsed/>
+    <w:rsid w:val="00F76D08"/>
+    <w:pPr>
+      <w:spacing w:after="100"/>
+    </w:pPr>
+  </w:style>
+  <w:style w:type="paragraph" w:styleId="TOC2">
+    <w:name w:val="toc 2"/>
+    <w:basedOn w:val="Normal"/>
+    <w:next w:val="Normal"/>
+    <w:autoRedefine/>
+    <w:uiPriority w:val="39"/>
+    <w:unhideWhenUsed/>
+    <w:rsid w:val="00F76D08"/>
+    <w:pPr>
+      <w:spacing w:after="100"/>
+      <w:ind w:left="240"/>
+    </w:pPr>
+  </w:style>
+  <w:style w:type="character" w:styleId="Hyperlink">
+    <w:name w:val="Hyperlink"/>
+    <w:basedOn w:val="DefaultParagraphFont"/>
+    <w:uiPriority w:val="99"/>
+    <w:unhideWhenUsed/>
+    <w:rsid w:val="00F76D08"/>
+    <w:rPr>
+      <w:color w:val="0563C1" w:themeColor="hyperlink"/>
+      <w:u w:val="single"/>
     </w:rPr>
   </w:style>
 </w:styles>

</xml_diff>

<commit_message>
completed till choosen framework
</commit_message>
<xml_diff>
--- a/REPORT.docx
+++ b/REPORT.docx
@@ -5677,12 +5677,224 @@
         <w:t xml:space="preserve">. </w:t>
       </w:r>
     </w:p>
+    <w:tbl>
+      <w:tblPr>
+        <w:tblStyle w:val="TableGrid"/>
+        <w:tblW w:w="0" w:type="auto"/>
+        <w:tblLook w:val="04A0" w:firstRow="1" w:lastRow="0" w:firstColumn="1" w:lastColumn="0" w:noHBand="0" w:noVBand="1"/>
+      </w:tblPr>
+      <w:tblGrid>
+        <w:gridCol w:w="3005"/>
+        <w:gridCol w:w="3005"/>
+        <w:gridCol w:w="3006"/>
+      </w:tblGrid>
+      <w:tr>
+        <w:tc>
+          <w:tcPr>
+            <w:tcW w:w="3005" w:type="dxa"/>
+          </w:tcPr>
+          <w:p>
+            <w:pPr>
+              <w:rPr>
+                <w:b/>
+                <w:bCs/>
+              </w:rPr>
+            </w:pPr>
+            <w:r>
+              <w:rPr>
+                <w:b/>
+                <w:bCs/>
+              </w:rPr>
+              <w:t>Frameworks</w:t>
+            </w:r>
+          </w:p>
+        </w:tc>
+        <w:tc>
+          <w:tcPr>
+            <w:tcW w:w="3005" w:type="dxa"/>
+          </w:tcPr>
+          <w:p>
+            <w:pPr>
+              <w:rPr>
+                <w:b/>
+                <w:bCs/>
+              </w:rPr>
+            </w:pPr>
+            <w:r>
+              <w:rPr>
+                <w:b/>
+                <w:bCs/>
+              </w:rPr>
+              <w:t>First Release</w:t>
+            </w:r>
+          </w:p>
+        </w:tc>
+        <w:tc>
+          <w:tcPr>
+            <w:tcW w:w="3006" w:type="dxa"/>
+          </w:tcPr>
+          <w:p>
+            <w:pPr>
+              <w:rPr>
+                <w:b/>
+                <w:bCs/>
+              </w:rPr>
+            </w:pPr>
+            <w:r>
+              <w:rPr>
+                <w:b/>
+                <w:bCs/>
+              </w:rPr>
+              <w:t>Latest Stable Release</w:t>
+            </w:r>
+          </w:p>
+        </w:tc>
+      </w:tr>
+      <w:tr>
+        <w:tc>
+          <w:tcPr>
+            <w:tcW w:w="3005" w:type="dxa"/>
+          </w:tcPr>
+          <w:p>
+            <w:r>
+              <w:t>Angular 8</w:t>
+            </w:r>
+          </w:p>
+        </w:tc>
+        <w:tc>
+          <w:tcPr>
+            <w:tcW w:w="3005" w:type="dxa"/>
+          </w:tcPr>
+          <w:p>
+            <w:r>
+              <w:t>14 Sept 2016</w:t>
+            </w:r>
+          </w:p>
+        </w:tc>
+        <w:tc>
+          <w:tcPr>
+            <w:tcW w:w="3006" w:type="dxa"/>
+          </w:tcPr>
+          <w:p>
+            <w:r>
+              <w:t>12 Aug 2020</w:t>
+            </w:r>
+          </w:p>
+        </w:tc>
+      </w:tr>
+      <w:tr>
+        <w:tc>
+          <w:tcPr>
+            <w:tcW w:w="3005" w:type="dxa"/>
+          </w:tcPr>
+          <w:p>
+            <w:r>
+              <w:lastRenderedPageBreak/>
+              <w:t>ReactJS</w:t>
+            </w:r>
+          </w:p>
+        </w:tc>
+        <w:tc>
+          <w:tcPr>
+            <w:tcW w:w="3005" w:type="dxa"/>
+          </w:tcPr>
+          <w:p>
+            <w:r>
+              <w:t>29 May 2013</w:t>
+            </w:r>
+          </w:p>
+        </w:tc>
+        <w:tc>
+          <w:tcPr>
+            <w:tcW w:w="3006" w:type="dxa"/>
+          </w:tcPr>
+          <w:p>
+            <w:r>
+              <w:t>19 March 2020</w:t>
+            </w:r>
+          </w:p>
+        </w:tc>
+      </w:tr>
+      <w:tr>
+        <w:tc>
+          <w:tcPr>
+            <w:tcW w:w="3005" w:type="dxa"/>
+          </w:tcPr>
+          <w:p>
+            <w:proofErr w:type="spellStart"/>
+            <w:r>
+              <w:t>EmberJs</w:t>
+            </w:r>
+            <w:proofErr w:type="spellEnd"/>
+          </w:p>
+        </w:tc>
+        <w:tc>
+          <w:tcPr>
+            <w:tcW w:w="3005" w:type="dxa"/>
+          </w:tcPr>
+          <w:p>
+            <w:r>
+              <w:t>8 December 2011</w:t>
+            </w:r>
+          </w:p>
+        </w:tc>
+        <w:tc>
+          <w:tcPr>
+            <w:tcW w:w="3006" w:type="dxa"/>
+          </w:tcPr>
+          <w:p>
+            <w:r>
+              <w:t>4 May 2020</w:t>
+            </w:r>
+          </w:p>
+        </w:tc>
+      </w:tr>
+      <w:tr>
+        <w:tc>
+          <w:tcPr>
+            <w:tcW w:w="3005" w:type="dxa"/>
+          </w:tcPr>
+          <w:p>
+            <w:r>
+              <w:t>Vue.js</w:t>
+            </w:r>
+          </w:p>
+        </w:tc>
+        <w:tc>
+          <w:tcPr>
+            <w:tcW w:w="3005" w:type="dxa"/>
+          </w:tcPr>
+          <w:p>
+            <w:r>
+              <w:t>February 2014</w:t>
+            </w:r>
+          </w:p>
+        </w:tc>
+        <w:tc>
+          <w:tcPr>
+            <w:tcW w:w="3006" w:type="dxa"/>
+          </w:tcPr>
+          <w:p>
+            <w:r>
+              <w:t>13 December 2019</w:t>
+            </w:r>
+          </w:p>
+        </w:tc>
+      </w:tr>
+    </w:tbl>
+    <w:p/>
     <w:p>
       <w:r>
         <w:t>L</w:t>
       </w:r>
       <w:r>
-        <w:t>et's see the frameworks selected.</w:t>
+        <w:t>et's see the frameworks selected</w:t>
+      </w:r>
+      <w:r>
+        <w:t xml:space="preserve"> in more detail</w:t>
+      </w:r>
+      <w:r>
+        <w:t>.</w:t>
       </w:r>
     </w:p>
     <w:p>
@@ -5722,7 +5934,6 @@
       </w:r>
       <w:proofErr w:type="spellStart"/>
       <w:r>
-        <w:lastRenderedPageBreak/>
         <w:t>javascript</w:t>
       </w:r>
       <w:proofErr w:type="spellEnd"/>
@@ -5963,6 +6174,7 @@
           <w:b/>
           <w:bCs/>
         </w:rPr>
+        <w:lastRenderedPageBreak/>
         <w:t>3.2.2 ReactJS</w:t>
       </w:r>
       <w:r>
@@ -6029,6 +6241,7 @@
       <w:r>
         <w:rPr>
           <w:rStyle w:val="SubtitleChar"/>
+          <w:noProof/>
         </w:rPr>
         <w:t>(Lawrence, 2017)</w:t>
       </w:r>
@@ -6074,11 +6287,7 @@
         <w:t xml:space="preserve"> Most often react is mistaken as a framework but it just a library to build a UI component.</w:t>
       </w:r>
       <w:r>
-        <w:t xml:space="preserve"> The difference between library &amp; Framework is that framework help you decide the entire application, your applications are entirely dependent on that single framework it </w:t>
-      </w:r>
-      <w:r>
-        <w:lastRenderedPageBreak/>
-        <w:t>makes developer’s job easy while in case of the library, you can just import it and it will you help you build that particular smaller portion of the website.</w:t>
+        <w:t xml:space="preserve"> The difference between library &amp; Framework is that framework help you decide the entire application, your applications are entirely dependent on that single framework it makes developer’s job easy while in case of the library, you can just import it and it will you help you build that particular smaller portion of the website.</w:t>
       </w:r>
       <w:r>
         <w:t xml:space="preserve"> </w:t>
@@ -6104,22 +6313,9 @@
       <w:r>
         <w:rPr>
           <w:rStyle w:val="SubtitleChar"/>
-        </w:rPr>
-        <w:t>(</w:t>
-      </w:r>
-      <w:proofErr w:type="spellStart"/>
-      <w:r>
-        <w:rPr>
-          <w:rStyle w:val="SubtitleChar"/>
-        </w:rPr>
-        <w:t>Voutilainen</w:t>
-      </w:r>
-      <w:proofErr w:type="spellEnd"/>
-      <w:r>
-        <w:rPr>
-          <w:rStyle w:val="SubtitleChar"/>
-        </w:rPr>
-        <w:t>, 2017)</w:t>
+          <w:noProof/>
+        </w:rPr>
+        <w:t>(Voutilainen, 2017)</w:t>
       </w:r>
       <w:r>
         <w:rPr>
@@ -6166,6 +6362,7 @@
       <w:r>
         <w:rPr>
           <w:rStyle w:val="SubtitleChar"/>
+          <w:noProof/>
         </w:rPr>
         <w:t>(Javeed, 2019)</w:t>
       </w:r>
@@ -6246,6 +6443,7 @@
       <w:r>
         <w:rPr>
           <w:rStyle w:val="SubtitleChar"/>
+          <w:noProof/>
         </w:rPr>
         <w:t>(Javeed, 2019)</w:t>
       </w:r>
@@ -6307,6 +6505,7 @@
       <w:r>
         <w:rPr>
           <w:rStyle w:val="SubtitleChar"/>
+          <w:noProof/>
         </w:rPr>
         <w:t>(Le, 2020)</w:t>
       </w:r>
@@ -6355,7 +6554,7 @@
         <w:rPr>
           <w:rStyle w:val="SubtitleChar"/>
         </w:rPr>
-        <w:instrText>ADDIN CSL_CITATION {"citationItems":[{"id":"ITEM-1","itemData":{"author":[{"dropping-particle":"","family":"John","given":"Shaleem","non-dropping-particle":"","parse-names":false,"suffix":""}],"id":"ITEM-1","issued":{"date-parts":[["2010"]]},"title":"CHAT APP WITH REACT JS AND FIREBASE Department of Information Technology","type":"article-journal"},"uris":["http://www.mendeley.com/documents/?uuid=6da79ae5-38e0-495b-b072-4968d73828e4"]}],"mendeley":{"formattedCitation":"(John, 2010)","plainTextFormattedCitation":"(John, 2010)"},"properties":{"noteIndex":0},"schema":"https://github.com/citation-style-language/schema/raw/master/csl-citation.json"}</w:instrText>
+        <w:instrText>ADDIN CSL_CITATION {"citationItems":[{"id":"ITEM-1","itemData":{"author":[{"dropping-particle":"","family":"John","given":"Shaleem","non-dropping-particle":"","parse-names":false,"suffix":""}],"id":"ITEM-1","issued":{"date-parts":[["2010"]]},"title":"CHAT APP WITH REACT JS AND FIREBASE Department of Information Technology","type":"article-journal"},"uris":["http://www.mendeley.com/documents/?uuid=6da79ae5-38e0-495b-b072-4968d73828e4"]}],"mendeley":{"formattedCitation":"(John, 2010)","plainTextFormattedCitation":"(John, 2010)","previouslyFormattedCitation":"(John, 2010)"},"properties":{"noteIndex":0},"schema":"https://github.com/citation-style-language/schema/raw/master/csl-citation.json"}</w:instrText>
       </w:r>
       <w:r>
         <w:rPr>
@@ -6366,6 +6565,7 @@
       <w:r>
         <w:rPr>
           <w:rStyle w:val="SubtitleChar"/>
+          <w:noProof/>
         </w:rPr>
         <w:t>(John, 2010)</w:t>
       </w:r>
@@ -6403,7 +6603,7 @@
         <w:rPr>
           <w:rStyle w:val="SubtitleChar"/>
         </w:rPr>
-        <w:instrText>ADDIN CSL_CITATION {"citationItems":[{"id":"ITEM-1","itemData":{"author":[{"dropping-particle":"","family":"John","given":"Shaleem","non-dropping-particle":"","parse-names":false,"suffix":""}],"id":"ITEM-1","issued":{"date-parts":[["2010"]]},"title":"CHAT APP WITH REACT JS AND FIREBASE Department of Information Technology","type":"article-journal"},"uris":["http://www.mendeley.com/documents/?uuid=6da79ae5-38e0-495b-b072-4968d73828e4"]}],"mendeley":{"formattedCitation":"(John, 2010)","plainTextFormattedCitation":"(John, 2010)"},"properties":{"noteIndex":0},"schema":"https://github.com/citation-style-language/schema/raw/master/csl-citation.json"}</w:instrText>
+        <w:instrText>ADDIN CSL_CITATION {"citationItems":[{"id":"ITEM-1","itemData":{"author":[{"dropping-particle":"","family":"John","given":"Shaleem","non-dropping-particle":"","parse-names":false,"suffix":""}],"id":"ITEM-1","issued":{"date-parts":[["2010"]]},"title":"CHAT APP WITH REACT JS AND FIREBASE Department of Information Technology","type":"article-journal"},"uris":["http://www.mendeley.com/documents/?uuid=6da79ae5-38e0-495b-b072-4968d73828e4"]}],"mendeley":{"formattedCitation":"(John, 2010)","plainTextFormattedCitation":"(John, 2010)","previouslyFormattedCitation":"(John, 2010)"},"properties":{"noteIndex":0},"schema":"https://github.com/citation-style-language/schema/raw/master/csl-citation.json"}</w:instrText>
       </w:r>
       <w:r>
         <w:rPr>
@@ -6414,6 +6614,7 @@
       <w:r>
         <w:rPr>
           <w:rStyle w:val="SubtitleChar"/>
+          <w:noProof/>
         </w:rPr>
         <w:t>(John, 2010)</w:t>
       </w:r>
@@ -6451,7 +6652,7 @@
         <w:rPr>
           <w:rStyle w:val="SubtitleChar"/>
         </w:rPr>
-        <w:instrText>ADDIN CSL_CITATION {"citationItems":[{"id":"ITEM-1","itemData":{"author":[{"dropping-particle":"","family":"John","given":"Shaleem","non-dropping-particle":"","parse-names":false,"suffix":""}],"id":"ITEM-1","issued":{"date-parts":[["2010"]]},"title":"CHAT APP WITH REACT JS AND FIREBASE Department of Information Technology","type":"article-journal"},"uris":["http://www.mendeley.com/documents/?uuid=6da79ae5-38e0-495b-b072-4968d73828e4"]}],"mendeley":{"formattedCitation":"(John, 2010)","plainTextFormattedCitation":"(John, 2010)"},"properties":{"noteIndex":0},"schema":"https://github.com/citation-style-language/schema/raw/master/csl-citation.json"}</w:instrText>
+        <w:instrText>ADDIN CSL_CITATION {"citationItems":[{"id":"ITEM-1","itemData":{"author":[{"dropping-particle":"","family":"John","given":"Shaleem","non-dropping-particle":"","parse-names":false,"suffix":""}],"id":"ITEM-1","issued":{"date-parts":[["2010"]]},"title":"CHAT APP WITH REACT JS AND FIREBASE Department of Information Technology","type":"article-journal"},"uris":["http://www.mendeley.com/documents/?uuid=6da79ae5-38e0-495b-b072-4968d73828e4"]}],"mendeley":{"formattedCitation":"(John, 2010)","plainTextFormattedCitation":"(John, 2010)","previouslyFormattedCitation":"(John, 2010)"},"properties":{"noteIndex":0},"schema":"https://github.com/citation-style-language/schema/raw/master/csl-citation.json"}</w:instrText>
       </w:r>
       <w:r>
         <w:rPr>
@@ -6462,6 +6663,7 @@
       <w:r>
         <w:rPr>
           <w:rStyle w:val="SubtitleChar"/>
+          <w:noProof/>
         </w:rPr>
         <w:t>(John, 2010)</w:t>
       </w:r>
@@ -6496,7 +6698,7 @@
         <w:rPr>
           <w:rStyle w:val="SubtitleChar"/>
         </w:rPr>
-        <w:instrText>ADDIN CSL_CITATION {"citationItems":[{"id":"ITEM-1","itemData":{"author":[{"dropping-particle":"","family":"John","given":"Shaleem","non-dropping-particle":"","parse-names":false,"suffix":""}],"id":"ITEM-1","issued":{"date-parts":[["2010"]]},"title":"CHAT APP WITH REACT JS AND FIREBASE Department of Information Technology","type":"article-journal"},"uris":["http://www.mendeley.com/documents/?uuid=6da79ae5-38e0-495b-b072-4968d73828e4"]}],"mendeley":{"formattedCitation":"(John, 2010)","plainTextFormattedCitation":"(John, 2010)"},"properties":{"noteIndex":0},"schema":"https://github.com/citation-style-language/schema/raw/master/csl-citation.json"}</w:instrText>
+        <w:instrText>ADDIN CSL_CITATION {"citationItems":[{"id":"ITEM-1","itemData":{"author":[{"dropping-particle":"","family":"John","given":"Shaleem","non-dropping-particle":"","parse-names":false,"suffix":""}],"id":"ITEM-1","issued":{"date-parts":[["2010"]]},"title":"CHAT APP WITH REACT JS AND FIREBASE Department of Information Technology","type":"article-journal"},"uris":["http://www.mendeley.com/documents/?uuid=6da79ae5-38e0-495b-b072-4968d73828e4"]}],"mendeley":{"formattedCitation":"(John, 2010)","plainTextFormattedCitation":"(John, 2010)","previouslyFormattedCitation":"(John, 2010)"},"properties":{"noteIndex":0},"schema":"https://github.com/citation-style-language/schema/raw/master/csl-citation.json"}</w:instrText>
       </w:r>
       <w:r>
         <w:rPr>
@@ -6507,6 +6709,7 @@
       <w:r>
         <w:rPr>
           <w:rStyle w:val="SubtitleChar"/>
+          <w:noProof/>
         </w:rPr>
         <w:t>(John, 2010)</w:t>
       </w:r>
@@ -6519,25 +6722,467 @@
     </w:p>
     <w:p/>
     <w:p>
-      <w:pPr>
+      <w:r>
         <w:rPr>
           <w:b/>
           <w:bCs/>
         </w:rPr>
-      </w:pPr>
+        <w:t>3.2.3 Vue.js</w:t>
+      </w:r>
       <w:r>
         <w:rPr>
           <w:b/>
           <w:bCs/>
         </w:rPr>
-        <w:t>3.2.3 Vue.js</w:t>
+        <w:t>:</w:t>
       </w:r>
       <w:r>
         <w:rPr>
           <w:b/>
           <w:bCs/>
         </w:rPr>
-        <w:t>:</w:t>
+        <w:t xml:space="preserve"> </w:t>
+      </w:r>
+      <w:r>
+        <w:t>Vue.js was introduced in the market (2014) year later of ReactJS’s release.</w:t>
+      </w:r>
+      <w:r>
+        <w:t xml:space="preserve"> Vue.js came out in February 2014 and it was developed by the Evan You who is the former developer of google where he worked a lot on the AngularJS framework.</w:t>
+      </w:r>
+      <w:r>
+        <w:t xml:space="preserve"> Vue.js is considered a progressive web application framework and it relies on the principle of the Model-View-</w:t>
+      </w:r>
+      <w:proofErr w:type="spellStart"/>
+      <w:r>
+        <w:t>ViewModel</w:t>
+      </w:r>
+      <w:proofErr w:type="spellEnd"/>
+      <w:r>
+        <w:t xml:space="preserve"> (MVVM) principle. This framework can be used for smaller as well very high and Single Page Applications as well.</w:t>
+      </w:r>
+      <w:r>
+        <w:t xml:space="preserve"> One measure feature of Vue.js is its ability </w:t>
+      </w:r>
+      <w:r>
+        <w:t>to scale</w:t>
+      </w:r>
+      <w:r>
+        <w:t xml:space="preserve"> the applications.</w:t>
+      </w:r>
+    </w:p>
+    <w:p>
+      <w:r>
+        <w:t>Vue.js is entirely an open-source project build by the single developer as a hobby initially and not by any large funding company.</w:t>
+      </w:r>
+      <w:r>
+        <w:t xml:space="preserve"> </w:t>
+      </w:r>
+    </w:p>
+    <w:p>
+      <w:r>
+        <w:t>Like angular and react Vue.js is also built over the components.</w:t>
+      </w:r>
+    </w:p>
+    <w:p>
+      <w:r>
+        <w:rPr>
+          <w:b/>
+          <w:bCs/>
+        </w:rPr>
+        <w:lastRenderedPageBreak/>
+        <w:t>Data Binding:</w:t>
+      </w:r>
+      <w:r>
+        <w:t xml:space="preserve"> Vue.js gives two options to bind the data between </w:t>
+      </w:r>
+      <w:r>
+        <w:t xml:space="preserve">the </w:t>
+      </w:r>
+      <w:r>
+        <w:t>component and its template.</w:t>
+      </w:r>
+      <w:r>
+        <w:t xml:space="preserve"> One-way data binding and Two-way data binding.</w:t>
+      </w:r>
+      <w:r>
+        <w:t xml:space="preserve"> </w:t>
+      </w:r>
+      <w:r>
+        <w:rPr>
+          <w:rStyle w:val="SubtitleChar"/>
+        </w:rPr>
+        <w:fldChar w:fldCharType="begin" w:fldLock="1"/>
+      </w:r>
+      <w:r>
+        <w:rPr>
+          <w:rStyle w:val="SubtitleChar"/>
+        </w:rPr>
+        <w:instrText>ADDIN CSL_CITATION {"citationItems":[{"id":"ITEM-1","itemData":{"DOI":"10.3991/ijet.v14i13.10709","ISSN":"18630383","abstract":"The proliferation of Internet information technology has fundamentally changed the way of learning. It is now a research hotspot to improve teaching effect in colleges with Internet information technology. Starting from the actual needs of college teaching, this paper designs a college teaching system based on various Internet information technologies. Specifically, the front end was developed under the lightweight progressive Vue.js framework, which relies on the model-view-view model (MVVM); the overall structure of the system was set up based on the browser-server (B/S) architecture; the system functions were realized through HTML5, Node.js and database technology; the compatibility between mobile terminal and desktop was realized under Bootstrap. The system test shows that the Vue.js-based college teaching system operated stably, achieved the design goals and satisfied user demand. The research findings shed important new light on modernization and quality of college teaching.","author":[{"dropping-particle":"","family":"Song","given":"Junhui","non-dropping-particle":"","parse-names":false,"suffix":""},{"dropping-particle":"","family":"Zhang","given":"Min","non-dropping-particle":"","parse-names":false,"suffix":""},{"dropping-particle":"","family":"Xie","given":"Hua","non-dropping-particle":"","parse-names":false,"suffix":""}],"container-title":"International Journal of Emerging Technologies in Learning","id":"ITEM-1","issue":"13","issued":{"date-parts":[["2019"]]},"page":"59-69","title":"Design and implementation of a Vue.js-based college teaching system","type":"article-journal","volume":"14"},"uris":["http://www.mendeley.com/documents/?uuid=ae3309aa-907a-4612-96d7-a678ed8d22dd"]},{"id":"ITEM-2","itemData":{"DOI":"10.4236/jcc.2018.68007","ISSN":"2327-5219","abstract":"This paper introduces the basic functions of the e-commerce system implemented on Android, including user management functions, product search functions, product browsing functions, and product tracking functions, etc. It is necessary to use technologies in Android in order to implement each module function. For example, network communication requires Android’s network request technology and data analysis technology. The display of pictures requires the use of Android controls and cache technology. The traceability of products requires camera scanning technology. And RSA decryption technology and so on. Through the above thread pool technology and the use of caching mechanism, the user experience of UI will be improved and unnecessary network resources consumption will be avoided.","author":[{"dropping-particle":"","family":"Shen","given":"Jie","non-dropping-particle":"","parse-names":false,"suffix":""},{"dropping-particle":"","family":"Sun","given":"Guiling","non-dropping-particle":"","parse-names":false,"suffix":""},{"dropping-particle":"","family":"Li","given":"Yangyang","non-dropping-particle":"","parse-names":false,"suffix":""}],"container-title":"Journal of Computer and Communications","id":"ITEM-2","issue":"08","issued":{"date-parts":[["2018"]]},"page":"92-100","title":"Design and Implementation of E-Commerce Platform Based on Android","type":"article-journal","volume":"06"},"uris":["http://www.mendeley.com/documents/?uuid=ac380863-e3d1-4e4e-b10e-26c5c5f68d75"]}],"mendeley":{"formattedCitation":"(Shen, Sun and Li, 2018; Song, Zhang and Xie, 2019)","plainTextFormattedCitation":"(Shen, Sun and Li, 2018; Song, Zhang and Xie, 2019)","previouslyFormattedCitation":"(Shen, Sun and Li, 2018; Song, Zhang and Xie, 2019)"},"properties":{"noteIndex":0},"schema":"https://github.com/citation-style-language/schema/raw/master/csl-citation.json"}</w:instrText>
+      </w:r>
+      <w:r>
+        <w:rPr>
+          <w:rStyle w:val="SubtitleChar"/>
+        </w:rPr>
+        <w:fldChar w:fldCharType="separate"/>
+      </w:r>
+      <w:r>
+        <w:rPr>
+          <w:rStyle w:val="SubtitleChar"/>
+          <w:noProof/>
+        </w:rPr>
+        <w:t>(Shen, Sun and Li, 2018; Song, Zhang and Xie, 2019)</w:t>
+      </w:r>
+      <w:r>
+        <w:rPr>
+          <w:rStyle w:val="SubtitleChar"/>
+        </w:rPr>
+        <w:fldChar w:fldCharType="end"/>
+      </w:r>
+      <w:r>
+        <w:rPr>
+          <w:rStyle w:val="SubtitleChar"/>
+        </w:rPr>
+        <w:t xml:space="preserve"> </w:t>
+      </w:r>
+      <w:r>
+        <w:t xml:space="preserve">Most often two-way data-binding will be used to synchronize the changes. </w:t>
+      </w:r>
+      <w:proofErr w:type="spellStart"/>
+      <w:r>
+        <w:t>i.e</w:t>
+      </w:r>
+      <w:proofErr w:type="spellEnd"/>
+      <w:r>
+        <w:t xml:space="preserve"> whatever the changes are being done on the view will always be in sync with the component and vice versa. But it doesn't happen in the one way data-binding.</w:t>
+      </w:r>
+      <w:r>
+        <w:t xml:space="preserve"> </w:t>
+      </w:r>
+      <w:r>
+        <w:rPr>
+          <w:rStyle w:val="SubtitleChar"/>
+        </w:rPr>
+        <w:fldChar w:fldCharType="begin" w:fldLock="1"/>
+      </w:r>
+      <w:r>
+        <w:rPr>
+          <w:rStyle w:val="SubtitleChar"/>
+        </w:rPr>
+        <w:instrText>ADDIN CSL_CITATION {"citationItems":[{"id":"ITEM-1","itemData":{"abstract":"The area of web development has changed a lot in the past years. This thesis provides an insight into the currently most popular JavaScript frameworks: Angular, React and Vue.js. Each one of them will be investigated and evaluated based on pre-deened criteria. Ultimately, a recommendation will be given on which technology is most appropriate for certain situations.","author":[{"dropping-particle":"","family":"Studiengang Bachelor","given":"im","non-dropping-particle":"","parse-names":false,"suffix":""},{"dropping-particle":"","family":"Prüferin","given":"Betreuende","non-dropping-particle":"","parse-names":false,"suffix":""},{"dropping-particle":"","family":"Steeens Zweitgutachter","given":"Ulrike","non-dropping-particle":"","parse-names":false,"suffix":""},{"dropping-particle":"","family":"Behrmann geb Knoblauch","given":"Martin","non-dropping-particle":"","parse-names":false,"suffix":""},{"dropping-particle":"","family":"Wohlgethan","given":"Eric","non-dropping-particle":"","parse-names":false,"suffix":""}],"id":"ITEM-1","issued":{"date-parts":[["0"]]},"title":"Bachelorarbeit eingereicht im Rahmen der Bachelorprüfung","type":"article-journal"},"uris":["http://www.mendeley.com/documents/?uuid=6697b738-b0dd-42d0-b943-3597637e666d"]}],"mendeley":{"formattedCitation":"(Studiengang Bachelor &lt;i&gt;et al.&lt;/i&gt;, no date)","plainTextFormattedCitation":"(Studiengang Bachelor et al., no date)","previouslyFormattedCitation":"(Studiengang Bachelor &lt;i&gt;et al.&lt;/i&gt;, no date)"},"properties":{"noteIndex":0},"schema":"https://github.com/citation-style-language/schema/raw/master/csl-citation.json"}</w:instrText>
+      </w:r>
+      <w:r>
+        <w:rPr>
+          <w:rStyle w:val="SubtitleChar"/>
+        </w:rPr>
+        <w:fldChar w:fldCharType="separate"/>
+      </w:r>
+      <w:r>
+        <w:rPr>
+          <w:rStyle w:val="SubtitleChar"/>
+          <w:noProof/>
+        </w:rPr>
+        <w:t>(Studiengang Bachelor et al., no date)</w:t>
+      </w:r>
+      <w:r>
+        <w:rPr>
+          <w:rStyle w:val="SubtitleChar"/>
+        </w:rPr>
+        <w:fldChar w:fldCharType="end"/>
+      </w:r>
+    </w:p>
+    <w:p>
+      <w:r>
+        <w:t>One-way: v-bind</w:t>
+      </w:r>
+    </w:p>
+    <w:p>
+      <w:r>
+        <w:t>Two-way: v-model</w:t>
+      </w:r>
+    </w:p>
+    <w:p>
+      <w:r>
+        <w:rPr>
+          <w:b/>
+          <w:bCs/>
+        </w:rPr>
+        <w:t>Directives:</w:t>
+      </w:r>
+      <w:r>
+        <w:rPr>
+          <w:b/>
+          <w:bCs/>
+        </w:rPr>
+        <w:t xml:space="preserve"> </w:t>
+      </w:r>
+      <w:r>
+        <w:t>Similar to angular</w:t>
+      </w:r>
+      <w:r>
+        <w:t xml:space="preserve"> Vue.js also makes use of directive. Directives in Vue.js are prefixed by v-. Directives can be used for data binding, property binding, event handling, and more.</w:t>
+      </w:r>
+      <w:r>
+        <w:t xml:space="preserve"> </w:t>
+      </w:r>
+    </w:p>
+    <w:p>
+      <w:r>
+        <w:t xml:space="preserve">Examples of </w:t>
+      </w:r>
+      <w:proofErr w:type="gramStart"/>
+      <w:r>
+        <w:t>Directive :</w:t>
+      </w:r>
+      <w:proofErr w:type="gramEnd"/>
+      <w:r>
+        <w:t xml:space="preserve"> </w:t>
+      </w:r>
+    </w:p>
+    <w:p>
+      <w:pPr>
+        <w:pStyle w:val="ListParagraph"/>
+        <w:numPr>
+          <w:ilvl w:val="0"/>
+          <w:numId w:val="11"/>
+        </w:numPr>
+      </w:pPr>
+      <w:r>
+        <w:t>&lt;p @click="someFunction"&gt; ... &lt;/p&gt;</w:t>
+      </w:r>
+    </w:p>
+    <w:p>
+      <w:pPr>
+        <w:pStyle w:val="ListParagraph"/>
+        <w:numPr>
+          <w:ilvl w:val="0"/>
+          <w:numId w:val="11"/>
+        </w:numPr>
+      </w:pPr>
+      <w:r>
+        <w:t xml:space="preserve">&lt;button </w:t>
+      </w:r>
+      <w:proofErr w:type="spellStart"/>
+      <w:r>
+        <w:t>v-</w:t>
+      </w:r>
+      <w:proofErr w:type="gramStart"/>
+      <w:r>
+        <w:t>on:click</w:t>
+      </w:r>
+      <w:proofErr w:type="spellEnd"/>
+      <w:proofErr w:type="gramEnd"/>
+      <w:r>
+        <w:t>="</w:t>
+      </w:r>
+      <w:proofErr w:type="spellStart"/>
+      <w:r>
+        <w:t>getData</w:t>
+      </w:r>
+      <w:proofErr w:type="spellEnd"/>
+      <w:r>
+        <w:t>"&gt; ... &lt;/button&gt;</w:t>
+      </w:r>
+    </w:p>
+    <w:p/>
+    <w:p>
+      <w:r>
+        <w:rPr>
+          <w:b/>
+          <w:bCs/>
+        </w:rPr>
+        <w:t>3.2.4 Ember.js</w:t>
+      </w:r>
+      <w:r>
+        <w:rPr>
+          <w:b/>
+          <w:bCs/>
+        </w:rPr>
+        <w:t xml:space="preserve">: </w:t>
+      </w:r>
+      <w:r>
+        <w:t xml:space="preserve">Ember.js </w:t>
+      </w:r>
+      <w:r>
+        <w:t>h</w:t>
+      </w:r>
+      <w:r>
+        <w:t>as relea</w:t>
+      </w:r>
+      <w:r>
+        <w:t>s</w:t>
+      </w:r>
+      <w:r>
+        <w:t xml:space="preserve">ed </w:t>
+      </w:r>
+      <w:r>
+        <w:t>i</w:t>
+      </w:r>
+      <w:r>
+        <w:t xml:space="preserve">n </w:t>
+      </w:r>
+      <w:r>
+        <w:t>December</w:t>
+      </w:r>
+      <w:r>
+        <w:t xml:space="preserve"> 2011 b</w:t>
+      </w:r>
+      <w:r>
+        <w:t>y</w:t>
+      </w:r>
+      <w:r>
+        <w:t xml:space="preserve"> the Ember core team under the MIT license as the open-source project.</w:t>
+      </w:r>
+      <w:r>
+        <w:t xml:space="preserve"> The original author of the framework is Yehuda Katz.</w:t>
+      </w:r>
+      <w:r>
+        <w:t xml:space="preserve"> Like the applications mentioned above, it allows developers to build scalable single-page applications.</w:t>
+      </w:r>
+      <w:r>
+        <w:t xml:space="preserve"> Many Popular sites like Yahoo, Groupon, Discourse make use of Ember.js.</w:t>
+      </w:r>
+      <w:r>
+        <w:t xml:space="preserve"> </w:t>
+      </w:r>
+      <w:r>
+        <w:rPr>
+          <w:rStyle w:val="SubtitleChar"/>
+        </w:rPr>
+        <w:fldChar w:fldCharType="begin" w:fldLock="1"/>
+      </w:r>
+      <w:r>
+        <w:rPr>
+          <w:rStyle w:val="SubtitleChar"/>
+        </w:rPr>
+        <w:instrText>ADDIN CSL_CITATION {"citationItems":[{"id":"ITEM-1","itemData":{"author":[{"dropping-particle":"","family":"Shrestha","given":"Sunil","non-dropping-particle":"","parse-names":false,"suffix":""}],"id":"ITEM-1","issue":"October","issued":{"date-parts":[["2015"]]},"page":"1-47","title":"Ember . js front-end framework – SEO challenges and frameworks comparison","type":"article-journal"},"uris":["http://www.mendeley.com/documents/?uuid=88e7f6a2-1e82-4abc-948f-6006c7a8ec22"]}],"mendeley":{"formattedCitation":"(Shrestha, 2015)","plainTextFormattedCitation":"(Shrestha, 2015)","previouslyFormattedCitation":"(Shrestha, 2015)"},"properties":{"noteIndex":0},"schema":"https://github.com/citation-style-language/schema/raw/master/csl-citation.json"}</w:instrText>
+      </w:r>
+      <w:r>
+        <w:rPr>
+          <w:rStyle w:val="SubtitleChar"/>
+        </w:rPr>
+        <w:fldChar w:fldCharType="separate"/>
+      </w:r>
+      <w:r>
+        <w:rPr>
+          <w:rStyle w:val="SubtitleChar"/>
+        </w:rPr>
+        <w:t>(Shrestha, 2015)</w:t>
+      </w:r>
+      <w:r>
+        <w:rPr>
+          <w:rStyle w:val="SubtitleChar"/>
+        </w:rPr>
+        <w:fldChar w:fldCharType="end"/>
+      </w:r>
+    </w:p>
+    <w:p>
+      <w:r>
+        <w:rPr>
+          <w:b/>
+          <w:bCs/>
+        </w:rPr>
+        <w:t>A r</w:t>
+      </w:r>
+      <w:r>
+        <w:rPr>
+          <w:b/>
+          <w:bCs/>
+        </w:rPr>
+        <w:t>outer</w:t>
+      </w:r>
+      <w:r>
+        <w:t xml:space="preserve"> is the most important and powerful concept of the Ember.js.</w:t>
+      </w:r>
+      <w:r>
+        <w:t xml:space="preserve"> It emphasizes the importance of the </w:t>
+      </w:r>
+      <w:r>
+        <w:t>URL</w:t>
+      </w:r>
+      <w:r>
+        <w:t xml:space="preserve"> in managing the state of the application.</w:t>
+      </w:r>
+      <w:r>
+        <w:t xml:space="preserve"> According to Tom Dale one of the lead dale of Ember.js, when it comes to </w:t>
+      </w:r>
+      <w:r>
+        <w:t xml:space="preserve">the </w:t>
+      </w:r>
+      <w:r>
+        <w:t>latest web application URLs are not just the way to uniquely locate the pages on the server but they serve the more purpose to the web application</w:t>
+      </w:r>
+      <w:r>
+        <w:t>.</w:t>
+      </w:r>
+      <w:r>
+        <w:rPr>
+          <w:rStyle w:val="SubtitleChar"/>
+        </w:rPr>
+        <w:fldChar w:fldCharType="begin" w:fldLock="1"/>
+      </w:r>
+      <w:r>
+        <w:rPr>
+          <w:rStyle w:val="SubtitleChar"/>
+        </w:rPr>
+        <w:instrText>ADDIN CSL_CITATION {"citationItems":[{"id":"ITEM-1","itemData":{"URL":"https://tomdale.net/2012/05/ember-routing/","accessed":{"date-parts":[["2020","8","20"]]},"author":[{"dropping-particle":"","family":"Dale","given":"Tom","non-dropping-particle":"","parse-names":false,"suffix":""}],"id":"ITEM-1","issued":{"date-parts":[["2012"]]},"page":"1","title":"Our {Approach} to {Routing} in {Ember}.js - tomdale.net","type":"webpage"},"uris":["http://www.mendeley.com/documents/?uuid=c77868c0-21ac-48ed-a885-93f76529a1f1"]}],"mendeley":{"formattedCitation":"(Dale, 2012)","plainTextFormattedCitation":"(Dale, 2012)"},"properties":{"noteIndex":0},"schema":"https://github.com/citation-style-language/schema/raw/master/csl-citation.json"}</w:instrText>
+      </w:r>
+      <w:r>
+        <w:rPr>
+          <w:rStyle w:val="SubtitleChar"/>
+        </w:rPr>
+        <w:fldChar w:fldCharType="separate"/>
+      </w:r>
+      <w:r>
+        <w:rPr>
+          <w:rStyle w:val="SubtitleChar"/>
+        </w:rPr>
+        <w:t>(Dale, 2012)</w:t>
+      </w:r>
+      <w:r>
+        <w:rPr>
+          <w:rStyle w:val="SubtitleChar"/>
+        </w:rPr>
+        <w:fldChar w:fldCharType="end"/>
+      </w:r>
+    </w:p>
+    <w:p>
+      <w:r>
+        <w:rPr>
+          <w:b/>
+          <w:bCs/>
+        </w:rPr>
+        <w:t>Model:</w:t>
+      </w:r>
+      <w:r>
+        <w:t xml:space="preserve"> Every route is associated with the different model which contains the data associated with the state of that route. This model can be updated or retrieved by the server using AJAX technology and based on that view can be updated very easily.</w:t>
+      </w:r>
+    </w:p>
+    <w:p>
+      <w:r>
+        <w:rPr>
+          <w:b/>
+          <w:bCs/>
+        </w:rPr>
+        <w:t>Controllers:</w:t>
+      </w:r>
+      <w:r>
+        <w:rPr>
+          <w:b/>
+          <w:bCs/>
+        </w:rPr>
+        <w:t xml:space="preserve"> </w:t>
+      </w:r>
+      <w:r>
+        <w:t>A controller acts as a bridge between the model and its associated view.</w:t>
+      </w:r>
+      <w:r>
+        <w:t xml:space="preserve"> All the business logic like form handling, data manipulation</w:t>
+      </w:r>
+      <w:r>
+        <w:t>,</w:t>
+      </w:r>
+      <w:r>
+        <w:t xml:space="preserve"> or mathematical applications can be written inside the controllers.</w:t>
       </w:r>
     </w:p>
     <w:sectPr>
@@ -6746,6 +7391,119 @@
     </w:lvl>
   </w:abstractNum>
   <w:abstractNum w:abstractNumId="1" w15:restartNumberingAfterBreak="0">
+    <w:nsid w:val="0F124928"/>
+    <w:multiLevelType w:val="hybridMultilevel"/>
+    <w:tmpl w:val="AC582582"/>
+    <w:lvl w:ilvl="0" w:tplc="40090001">
+      <w:start w:val="1"/>
+      <w:numFmt w:val="bullet"/>
+      <w:lvlText w:val=""/>
+      <w:lvlJc w:val="left"/>
+      <w:pPr>
+        <w:ind w:left="720" w:hanging="360"/>
+      </w:pPr>
+      <w:rPr>
+        <w:rFonts w:ascii="Symbol" w:hAnsi="Symbol" w:hint="default"/>
+      </w:rPr>
+    </w:lvl>
+    <w:lvl w:ilvl="1" w:tplc="40090003" w:tentative="1">
+      <w:start w:val="1"/>
+      <w:numFmt w:val="bullet"/>
+      <w:lvlText w:val="o"/>
+      <w:lvlJc w:val="left"/>
+      <w:pPr>
+        <w:ind w:left="1440" w:hanging="360"/>
+      </w:pPr>
+      <w:rPr>
+        <w:rFonts w:ascii="Courier New" w:hAnsi="Courier New" w:cs="Courier New" w:hint="default"/>
+      </w:rPr>
+    </w:lvl>
+    <w:lvl w:ilvl="2" w:tplc="40090005" w:tentative="1">
+      <w:start w:val="1"/>
+      <w:numFmt w:val="bullet"/>
+      <w:lvlText w:val=""/>
+      <w:lvlJc w:val="left"/>
+      <w:pPr>
+        <w:ind w:left="2160" w:hanging="360"/>
+      </w:pPr>
+      <w:rPr>
+        <w:rFonts w:ascii="Wingdings" w:hAnsi="Wingdings" w:hint="default"/>
+      </w:rPr>
+    </w:lvl>
+    <w:lvl w:ilvl="3" w:tplc="40090001" w:tentative="1">
+      <w:start w:val="1"/>
+      <w:numFmt w:val="bullet"/>
+      <w:lvlText w:val=""/>
+      <w:lvlJc w:val="left"/>
+      <w:pPr>
+        <w:ind w:left="2880" w:hanging="360"/>
+      </w:pPr>
+      <w:rPr>
+        <w:rFonts w:ascii="Symbol" w:hAnsi="Symbol" w:hint="default"/>
+      </w:rPr>
+    </w:lvl>
+    <w:lvl w:ilvl="4" w:tplc="40090003" w:tentative="1">
+      <w:start w:val="1"/>
+      <w:numFmt w:val="bullet"/>
+      <w:lvlText w:val="o"/>
+      <w:lvlJc w:val="left"/>
+      <w:pPr>
+        <w:ind w:left="3600" w:hanging="360"/>
+      </w:pPr>
+      <w:rPr>
+        <w:rFonts w:ascii="Courier New" w:hAnsi="Courier New" w:cs="Courier New" w:hint="default"/>
+      </w:rPr>
+    </w:lvl>
+    <w:lvl w:ilvl="5" w:tplc="40090005" w:tentative="1">
+      <w:start w:val="1"/>
+      <w:numFmt w:val="bullet"/>
+      <w:lvlText w:val=""/>
+      <w:lvlJc w:val="left"/>
+      <w:pPr>
+        <w:ind w:left="4320" w:hanging="360"/>
+      </w:pPr>
+      <w:rPr>
+        <w:rFonts w:ascii="Wingdings" w:hAnsi="Wingdings" w:hint="default"/>
+      </w:rPr>
+    </w:lvl>
+    <w:lvl w:ilvl="6" w:tplc="40090001" w:tentative="1">
+      <w:start w:val="1"/>
+      <w:numFmt w:val="bullet"/>
+      <w:lvlText w:val=""/>
+      <w:lvlJc w:val="left"/>
+      <w:pPr>
+        <w:ind w:left="5040" w:hanging="360"/>
+      </w:pPr>
+      <w:rPr>
+        <w:rFonts w:ascii="Symbol" w:hAnsi="Symbol" w:hint="default"/>
+      </w:rPr>
+    </w:lvl>
+    <w:lvl w:ilvl="7" w:tplc="40090003" w:tentative="1">
+      <w:start w:val="1"/>
+      <w:numFmt w:val="bullet"/>
+      <w:lvlText w:val="o"/>
+      <w:lvlJc w:val="left"/>
+      <w:pPr>
+        <w:ind w:left="5760" w:hanging="360"/>
+      </w:pPr>
+      <w:rPr>
+        <w:rFonts w:ascii="Courier New" w:hAnsi="Courier New" w:cs="Courier New" w:hint="default"/>
+      </w:rPr>
+    </w:lvl>
+    <w:lvl w:ilvl="8" w:tplc="40090005" w:tentative="1">
+      <w:start w:val="1"/>
+      <w:numFmt w:val="bullet"/>
+      <w:lvlText w:val=""/>
+      <w:lvlJc w:val="left"/>
+      <w:pPr>
+        <w:ind w:left="6480" w:hanging="360"/>
+      </w:pPr>
+      <w:rPr>
+        <w:rFonts w:ascii="Wingdings" w:hAnsi="Wingdings" w:hint="default"/>
+      </w:rPr>
+    </w:lvl>
+  </w:abstractNum>
+  <w:abstractNum w:abstractNumId="2" w15:restartNumberingAfterBreak="0">
     <w:nsid w:val="114243BC"/>
     <w:multiLevelType w:val="hybridMultilevel"/>
     <w:tmpl w:val="B49AE432"/>
@@ -6834,7 +7592,7 @@
       </w:pPr>
     </w:lvl>
   </w:abstractNum>
-  <w:abstractNum w:abstractNumId="2" w15:restartNumberingAfterBreak="0">
+  <w:abstractNum w:abstractNumId="3" w15:restartNumberingAfterBreak="0">
     <w:nsid w:val="15AF14C8"/>
     <w:multiLevelType w:val="multilevel"/>
     <w:tmpl w:val="C3E4A088"/>
@@ -6947,7 +7705,7 @@
       </w:rPr>
     </w:lvl>
   </w:abstractNum>
-  <w:abstractNum w:abstractNumId="3" w15:restartNumberingAfterBreak="0">
+  <w:abstractNum w:abstractNumId="4" w15:restartNumberingAfterBreak="0">
     <w:nsid w:val="1C8A1384"/>
     <w:multiLevelType w:val="hybridMultilevel"/>
     <w:tmpl w:val="C180DBDA"/>
@@ -7036,7 +7794,7 @@
       </w:pPr>
     </w:lvl>
   </w:abstractNum>
-  <w:abstractNum w:abstractNumId="4" w15:restartNumberingAfterBreak="0">
+  <w:abstractNum w:abstractNumId="5" w15:restartNumberingAfterBreak="0">
     <w:nsid w:val="320A6A52"/>
     <w:multiLevelType w:val="hybridMultilevel"/>
     <w:tmpl w:val="0DBA181A"/>
@@ -7122,7 +7880,7 @@
       </w:pPr>
     </w:lvl>
   </w:abstractNum>
-  <w:abstractNum w:abstractNumId="5" w15:restartNumberingAfterBreak="0">
+  <w:abstractNum w:abstractNumId="6" w15:restartNumberingAfterBreak="0">
     <w:nsid w:val="44082B2C"/>
     <w:multiLevelType w:val="multilevel"/>
     <w:tmpl w:val="C1A6744C"/>
@@ -7235,7 +7993,7 @@
       </w:rPr>
     </w:lvl>
   </w:abstractNum>
-  <w:abstractNum w:abstractNumId="6" w15:restartNumberingAfterBreak="0">
+  <w:abstractNum w:abstractNumId="7" w15:restartNumberingAfterBreak="0">
     <w:nsid w:val="52C34117"/>
     <w:multiLevelType w:val="hybridMultilevel"/>
     <w:tmpl w:val="C6C0351A"/>
@@ -7321,7 +8079,7 @@
       </w:pPr>
     </w:lvl>
   </w:abstractNum>
-  <w:abstractNum w:abstractNumId="7" w15:restartNumberingAfterBreak="0">
+  <w:abstractNum w:abstractNumId="8" w15:restartNumberingAfterBreak="0">
     <w:nsid w:val="5A483D7D"/>
     <w:multiLevelType w:val="hybridMultilevel"/>
     <w:tmpl w:val="27C05238"/>
@@ -7407,7 +8165,7 @@
       </w:pPr>
     </w:lvl>
   </w:abstractNum>
-  <w:abstractNum w:abstractNumId="8" w15:restartNumberingAfterBreak="0">
+  <w:abstractNum w:abstractNumId="9" w15:restartNumberingAfterBreak="0">
     <w:nsid w:val="5B564841"/>
     <w:multiLevelType w:val="hybridMultilevel"/>
     <w:tmpl w:val="565EC5D0"/>
@@ -7520,7 +8278,7 @@
       </w:rPr>
     </w:lvl>
   </w:abstractNum>
-  <w:abstractNum w:abstractNumId="9" w15:restartNumberingAfterBreak="0">
+  <w:abstractNum w:abstractNumId="10" w15:restartNumberingAfterBreak="0">
     <w:nsid w:val="7EA1298D"/>
     <w:multiLevelType w:val="hybridMultilevel"/>
     <w:tmpl w:val="A46AF2E4"/>
@@ -7637,31 +8395,34 @@
     <w:abstractNumId w:val="0"/>
   </w:num>
   <w:num w:numId="2">
+    <w:abstractNumId w:val="3"/>
+  </w:num>
+  <w:num w:numId="3">
     <w:abstractNumId w:val="2"/>
   </w:num>
-  <w:num w:numId="3">
-    <w:abstractNumId w:val="1"/>
-  </w:num>
   <w:num w:numId="4">
-    <w:abstractNumId w:val="3"/>
+    <w:abstractNumId w:val="4"/>
   </w:num>
   <w:num w:numId="5">
+    <w:abstractNumId w:val="6"/>
+  </w:num>
+  <w:num w:numId="6">
+    <w:abstractNumId w:val="7"/>
+  </w:num>
+  <w:num w:numId="7">
     <w:abstractNumId w:val="5"/>
   </w:num>
-  <w:num w:numId="6">
-    <w:abstractNumId w:val="6"/>
-  </w:num>
-  <w:num w:numId="7">
-    <w:abstractNumId w:val="4"/>
-  </w:num>
   <w:num w:numId="8">
-    <w:abstractNumId w:val="7"/>
+    <w:abstractNumId w:val="8"/>
   </w:num>
   <w:num w:numId="9">
+    <w:abstractNumId w:val="10"/>
+  </w:num>
+  <w:num w:numId="10">
     <w:abstractNumId w:val="9"/>
   </w:num>
-  <w:num w:numId="10">
-    <w:abstractNumId w:val="8"/>
+  <w:num w:numId="11">
+    <w:abstractNumId w:val="1"/>
   </w:num>
 </w:numbering>
 </file>
@@ -8124,6 +8885,7 @@
   <w:style w:type="character" w:default="1" w:styleId="DefaultParagraphFont">
     <w:name w:val="Default Paragraph Font"/>
     <w:uiPriority w:val="1"/>
+    <w:semiHidden/>
     <w:unhideWhenUsed/>
   </w:style>
   <w:style w:type="table" w:default="1" w:styleId="TableNormal">

</xml_diff>

<commit_message>
architecture digram is created
</commit_message>
<xml_diff>
--- a/REPORT.docx
+++ b/REPORT.docx
@@ -10605,7 +10605,53 @@
         <w:t>application built each framework is identical.</w:t>
       </w:r>
       <w:r>
-        <w:t xml:space="preserve"> All the frameworks differ in the code structure, style of rendering the lists, binding of input fields, etc. Let's see how the 4 applications are built.</w:t>
+        <w:t xml:space="preserve"> All the frameworks differ in the code structure, style of rendering the lists, binding of input fields, etc.</w:t>
+      </w:r>
+      <w:r>
+        <w:t xml:space="preserve"> From all the parameters we have one parameter as </w:t>
+      </w:r>
+      <w:r>
+        <w:rPr>
+          <w:b/>
+          <w:bCs/>
+        </w:rPr>
+        <w:t xml:space="preserve">Rendering Time </w:t>
+      </w:r>
+      <w:proofErr w:type="gramStart"/>
+      <w:r>
+        <w:rPr>
+          <w:b/>
+          <w:bCs/>
+        </w:rPr>
+        <w:t>For</w:t>
+      </w:r>
+      <w:proofErr w:type="gramEnd"/>
+      <w:r>
+        <w:rPr>
+          <w:b/>
+          <w:bCs/>
+        </w:rPr>
+        <w:t xml:space="preserve"> Real</w:t>
+      </w:r>
+      <w:r>
+        <w:rPr>
+          <w:b/>
+          <w:bCs/>
+        </w:rPr>
+        <w:t>-</w:t>
+      </w:r>
+      <w:r>
+        <w:rPr>
+          <w:b/>
+          <w:bCs/>
+        </w:rPr>
+        <w:t>Time Data</w:t>
+      </w:r>
+      <w:r>
+        <w:t xml:space="preserve">, and a way to calculate this parameter is very different in all the frameworks, so this is explained in depth.  </w:t>
+      </w:r>
+      <w:r>
+        <w:t xml:space="preserve"> Let's see how the 4 applications are built.</w:t>
       </w:r>
       <w:r>
         <w:t xml:space="preserve"> Throughout the application, we just have one route as of now and that route is </w:t>
@@ -10622,12 +10668,16 @@
       <w:r>
         <w:t>Also, the Static Header is implemented using CSS’s flex properties.</w:t>
       </w:r>
+      <w:r>
+        <w:t xml:space="preserve"> </w:t>
+      </w:r>
     </w:p>
     <w:p>
       <w:pPr>
         <w:pStyle w:val="Heading3"/>
       </w:pPr>
       <w:r>
+        <w:lastRenderedPageBreak/>
         <w:t xml:space="preserve">4.2.1 </w:t>
       </w:r>
       <w:r>
@@ -10659,7 +10709,6 @@
         <w:rPr>
           <w:noProof/>
         </w:rPr>
-        <w:lastRenderedPageBreak/>
         <w:drawing>
           <wp:inline distT="0" distB="0" distL="0" distR="0" wp14:anchorId="64E94698" wp14:editId="1016ED42">
             <wp:extent cx="5731510" cy="3138805"/>
@@ -11033,26 +11082,263 @@
       <w:proofErr w:type="spellStart"/>
       <w:proofErr w:type="gramStart"/>
       <w:r>
+        <w:rPr>
+          <w:b/>
+          <w:bCs/>
+        </w:rPr>
         <w:t>calclulateRenderingTime</w:t>
       </w:r>
       <w:proofErr w:type="spellEnd"/>
       <w:r>
+        <w:rPr>
+          <w:b/>
+          <w:bCs/>
+        </w:rPr>
         <w:t>(</w:t>
       </w:r>
       <w:proofErr w:type="gramEnd"/>
       <w:r>
-        <w:t>) is executed and it just consoles the output.</w:t>
-      </w:r>
-      <w:r>
-        <w:t xml:space="preserve"> Also for clearing the search input field and getting all the shows which are displayed on the first the clear </w:t>
-      </w:r>
+        <w:rPr>
+          <w:b/>
+          <w:bCs/>
+        </w:rPr>
+        <w:t xml:space="preserve">) </w:t>
+      </w:r>
+      <w:r>
+        <w:t>is executed and it just consoles the output.</w:t>
+      </w:r>
+      <w:r>
+        <w:t xml:space="preserve"> Also for clearing the search input field and getting all the shows which are displayed on the first the </w:t>
+      </w:r>
+      <w:proofErr w:type="spellStart"/>
       <w:proofErr w:type="gramStart"/>
       <w:r>
-        <w:t>search(</w:t>
+        <w:rPr>
+          <w:b/>
+          <w:bCs/>
+        </w:rPr>
+        <w:t>clear</w:t>
+      </w:r>
+      <w:r>
+        <w:rPr>
+          <w:b/>
+          <w:bCs/>
+        </w:rPr>
+        <w:t>S</w:t>
+      </w:r>
+      <w:r>
+        <w:rPr>
+          <w:b/>
+          <w:bCs/>
+        </w:rPr>
+        <w:t>earch</w:t>
+      </w:r>
+      <w:proofErr w:type="spellEnd"/>
+      <w:r>
+        <w:rPr>
+          <w:b/>
+          <w:bCs/>
+        </w:rPr>
+        <w:t>(</w:t>
       </w:r>
       <w:proofErr w:type="gramEnd"/>
       <w:r>
-        <w:t>) method is written which will be executed once the clear button is clicked.</w:t>
+        <w:rPr>
+          <w:b/>
+          <w:bCs/>
+        </w:rPr>
+        <w:t xml:space="preserve">) </w:t>
+      </w:r>
+      <w:r>
+        <w:t>method is written which will be executed once the clear button is clicked.</w:t>
+      </w:r>
+    </w:p>
+    <w:p>
+      <w:pPr>
+        <w:rPr>
+          <w:b/>
+          <w:bCs/>
+        </w:rPr>
+      </w:pPr>
+      <w:r>
+        <w:rPr>
+          <w:b/>
+          <w:bCs/>
+        </w:rPr>
+        <w:t xml:space="preserve">Approach to </w:t>
+      </w:r>
+      <w:r>
+        <w:rPr>
+          <w:b/>
+          <w:bCs/>
+        </w:rPr>
+        <w:t xml:space="preserve">Rendering Time </w:t>
+      </w:r>
+      <w:proofErr w:type="gramStart"/>
+      <w:r>
+        <w:rPr>
+          <w:b/>
+          <w:bCs/>
+        </w:rPr>
+        <w:t>For</w:t>
+      </w:r>
+      <w:proofErr w:type="gramEnd"/>
+      <w:r>
+        <w:rPr>
+          <w:b/>
+          <w:bCs/>
+        </w:rPr>
+        <w:t xml:space="preserve"> Real</w:t>
+      </w:r>
+      <w:r>
+        <w:rPr>
+          <w:b/>
+          <w:bCs/>
+        </w:rPr>
+        <w:t>-</w:t>
+      </w:r>
+      <w:r>
+        <w:rPr>
+          <w:b/>
+          <w:bCs/>
+        </w:rPr>
+        <w:t>Time Data</w:t>
+      </w:r>
+      <w:r>
+        <w:rPr>
+          <w:b/>
+          <w:bCs/>
+        </w:rPr>
+        <w:t>:</w:t>
+      </w:r>
+    </w:p>
+    <w:p>
+      <w:r>
+        <w:t xml:space="preserve">In angular to achieve this, </w:t>
+      </w:r>
+      <w:r>
+        <w:rPr>
+          <w:b/>
+          <w:bCs/>
+        </w:rPr>
+        <w:t>*</w:t>
+      </w:r>
+      <w:proofErr w:type="spellStart"/>
+      <w:r>
+        <w:rPr>
+          <w:b/>
+          <w:bCs/>
+        </w:rPr>
+        <w:t>ngIf</w:t>
+      </w:r>
+      <w:proofErr w:type="spellEnd"/>
+      <w:r>
+        <w:t xml:space="preserve"> directive is used. We can pass the condition to this directive and based on that condition a method can be invoked or </w:t>
+      </w:r>
+      <w:r>
+        <w:t>CSS</w:t>
+      </w:r>
+      <w:r>
+        <w:t xml:space="preserve"> could be updated or el</w:t>
+      </w:r>
+      <w:r>
+        <w:t>e</w:t>
+      </w:r>
+      <w:r>
+        <w:t xml:space="preserve">ment is made hidden or visible. So as per shown in image </w:t>
+      </w:r>
+      <w:r>
+        <w:t>XYZ</w:t>
+      </w:r>
+      <w:r>
+        <w:t xml:space="preserve"> if rendering time has to be calculated on 100</w:t>
+      </w:r>
+      <w:r>
+        <w:rPr>
+          <w:vertAlign w:val="superscript"/>
+        </w:rPr>
+        <w:t>th</w:t>
+      </w:r>
+      <w:r>
+        <w:t xml:space="preserve"> element, and the id of 100</w:t>
+      </w:r>
+      <w:r>
+        <w:rPr>
+          <w:vertAlign w:val="superscript"/>
+        </w:rPr>
+        <w:t>th</w:t>
+      </w:r>
+      <w:r>
+        <w:t xml:space="preserve">   element is known, then the id of the current element will </w:t>
+      </w:r>
+      <w:r>
+        <w:lastRenderedPageBreak/>
+        <w:t>be checked against the known id of 100</w:t>
+      </w:r>
+      <w:r>
+        <w:rPr>
+          <w:vertAlign w:val="superscript"/>
+        </w:rPr>
+        <w:t>th</w:t>
+      </w:r>
+      <w:r>
+        <w:t xml:space="preserve"> element and if condition satisfies then the </w:t>
+      </w:r>
+      <w:proofErr w:type="spellStart"/>
+      <w:r>
+        <w:rPr>
+          <w:b/>
+          <w:bCs/>
+        </w:rPr>
+        <w:t>calclulateRenderingTime</w:t>
+      </w:r>
+      <w:proofErr w:type="spellEnd"/>
+      <w:r>
+        <w:rPr>
+          <w:b/>
+          <w:bCs/>
+        </w:rPr>
+        <w:t>()</w:t>
+      </w:r>
+      <w:r>
+        <w:rPr>
+          <w:b/>
+          <w:bCs/>
+        </w:rPr>
+        <w:t xml:space="preserve"> </w:t>
+      </w:r>
+      <w:r>
+        <w:t>function is called and we get the rendering time</w:t>
+      </w:r>
+      <w:r>
+        <w:t xml:space="preserve">. This is how </w:t>
+      </w:r>
+      <w:r>
+        <w:t xml:space="preserve">the </w:t>
+      </w:r>
+      <w:r>
+        <w:t xml:space="preserve">Rendering time of </w:t>
+      </w:r>
+      <w:r>
+        <w:t xml:space="preserve">the </w:t>
+      </w:r>
+      <w:r>
+        <w:t>n</w:t>
+      </w:r>
+      <w:r>
+        <w:rPr>
+          <w:vertAlign w:val="superscript"/>
+        </w:rPr>
+        <w:t>th</w:t>
+      </w:r>
+      <w:r>
+        <w:t xml:space="preserve"> elem</w:t>
+      </w:r>
+      <w:r>
+        <w:t>e</w:t>
+      </w:r>
+      <w:r>
+        <w:t>nt can be calculated.</w:t>
       </w:r>
     </w:p>
     <w:p>
@@ -11063,7 +11349,6 @@
         <w:rPr>
           <w:noProof/>
         </w:rPr>
-        <w:lastRenderedPageBreak/>
         <w:drawing>
           <wp:inline distT="0" distB="0" distL="0" distR="0" wp14:anchorId="0CBAEC9C" wp14:editId="7D5FC07F">
             <wp:extent cx="5287113" cy="3572374"/>
@@ -11126,6 +11411,7 @@
         <w:t xml:space="preserve"> that path.</w:t>
       </w:r>
     </w:p>
+    <w:p/>
     <w:p>
       <w:pPr>
         <w:pStyle w:val="Heading3"/>
@@ -11537,63 +11823,134 @@
     </w:p>
     <w:p>
       <w:pPr>
-        <w:pStyle w:val="Heading3"/>
-      </w:pPr>
-      <w:r>
-        <w:t>4.2.3 Vue.js Implementation</w:t>
-      </w:r>
-    </w:p>
-    <w:p>
-      <w:r>
-        <w:t xml:space="preserve">In vue.js all the components, template, and styling </w:t>
+        <w:rPr>
+          <w:b/>
+          <w:bCs/>
+        </w:rPr>
+      </w:pPr>
+      <w:r>
+        <w:rPr>
+          <w:b/>
+          <w:bCs/>
+        </w:rPr>
+        <w:t xml:space="preserve">Approach to Rendering Time </w:t>
       </w:r>
       <w:proofErr w:type="gramStart"/>
       <w:r>
-        <w:t>code .</w:t>
+        <w:rPr>
+          <w:b/>
+          <w:bCs/>
+        </w:rPr>
+        <w:t>For</w:t>
+      </w:r>
+      <w:proofErr w:type="gramEnd"/>
+      <w:r>
+        <w:rPr>
+          <w:b/>
+          <w:bCs/>
+        </w:rPr>
+        <w:t xml:space="preserve"> Real</w:t>
+      </w:r>
+      <w:r>
+        <w:rPr>
+          <w:b/>
+          <w:bCs/>
+        </w:rPr>
+        <w:t>-</w:t>
+      </w:r>
+      <w:r>
+        <w:rPr>
+          <w:b/>
+          <w:bCs/>
+        </w:rPr>
+        <w:t>Time Data</w:t>
+      </w:r>
+      <w:r>
+        <w:rPr>
+          <w:b/>
+          <w:bCs/>
+        </w:rPr>
+        <w:t>:</w:t>
+      </w:r>
+    </w:p>
+    <w:p>
+      <w:r>
+        <w:t>In react</w:t>
+      </w:r>
+      <w:r>
+        <w:t xml:space="preserve"> when the list is rendering it calls the function to calculate rendering time on every element. It passes the current show or movie to the function and if that movie id is the last then theta rendering function simply prints the log as </w:t>
       </w:r>
       <w:proofErr w:type="spellStart"/>
-      <w:r>
-        <w:t>i</w:t>
-      </w:r>
-      <w:proofErr w:type="gramEnd"/>
-      <w:r>
-        <w:t>.e</w:t>
-      </w:r>
-      <w:proofErr w:type="spellEnd"/>
-      <w:r>
-        <w:t xml:space="preserve"> CSS can be written in a single file.</w:t>
-      </w:r>
-      <w:r>
-        <w:t xml:space="preserve"> This code is written in a file with </w:t>
-      </w:r>
       <w:proofErr w:type="gramStart"/>
       <w:r>
-        <w:t xml:space="preserve">extension </w:t>
-      </w:r>
-      <w:r>
-        <w:rPr>
-          <w:b/>
-          <w:bCs/>
-        </w:rPr>
-        <w:t>.</w:t>
-      </w:r>
-      <w:proofErr w:type="spellStart"/>
-      <w:r>
-        <w:rPr>
-          <w:b/>
-          <w:bCs/>
-        </w:rPr>
-        <w:t>vue</w:t>
+        <w:t>a</w:t>
       </w:r>
       <w:proofErr w:type="spellEnd"/>
       <w:proofErr w:type="gramEnd"/>
       <w:r>
+        <w:t xml:space="preserve"> End Time.</w:t>
+      </w:r>
+    </w:p>
+    <w:p/>
+    <w:p>
+      <w:pPr>
+        <w:pStyle w:val="Heading3"/>
+      </w:pPr>
+      <w:r>
+        <w:t>4.2.3 Vue.js Implementation</w:t>
+      </w:r>
+    </w:p>
+    <w:p>
+      <w:r>
+        <w:t xml:space="preserve">In vue.js all the components, template, and styling </w:t>
+      </w:r>
+      <w:proofErr w:type="gramStart"/>
+      <w:r>
+        <w:t>code .</w:t>
+      </w:r>
+      <w:proofErr w:type="spellStart"/>
+      <w:r>
+        <w:t>i</w:t>
+      </w:r>
+      <w:proofErr w:type="gramEnd"/>
+      <w:r>
+        <w:t>.e</w:t>
+      </w:r>
+      <w:proofErr w:type="spellEnd"/>
+      <w:r>
+        <w:t xml:space="preserve"> CSS can be written in a single file.</w:t>
+      </w:r>
+      <w:r>
+        <w:t xml:space="preserve"> This code is written in a file with </w:t>
+      </w:r>
+      <w:proofErr w:type="gramStart"/>
+      <w:r>
+        <w:t xml:space="preserve">extension </w:t>
+      </w:r>
+      <w:r>
         <w:rPr>
           <w:b/>
           <w:bCs/>
         </w:rPr>
         <w:t>.</w:t>
       </w:r>
+      <w:proofErr w:type="spellStart"/>
+      <w:r>
+        <w:rPr>
+          <w:b/>
+          <w:bCs/>
+        </w:rPr>
+        <w:t>vue</w:t>
+      </w:r>
+      <w:proofErr w:type="spellEnd"/>
+      <w:proofErr w:type="gramEnd"/>
+      <w:r>
+        <w:rPr>
+          <w:b/>
+          <w:bCs/>
+        </w:rPr>
+        <w:t>.</w:t>
+      </w:r>
       <w:r>
         <w:t xml:space="preserve"> In our case </w:t>
       </w:r>
@@ -11661,7 +12018,11 @@
         <w:t>template&gt;</w:t>
       </w:r>
       <w:r>
-        <w:t xml:space="preserve"> tag. All Scripting code is written inside </w:t>
+        <w:t xml:space="preserve"> tag. All Scripting </w:t>
+      </w:r>
+      <w:r>
+        <w:lastRenderedPageBreak/>
+        <w:t xml:space="preserve">code is written inside </w:t>
       </w:r>
       <w:r>
         <w:rPr>
@@ -11743,7 +12104,6 @@
         <w:rPr>
           <w:noProof/>
         </w:rPr>
-        <w:lastRenderedPageBreak/>
         <w:drawing>
           <wp:inline distT="0" distB="0" distL="0" distR="0" wp14:anchorId="1A2AC6C4" wp14:editId="03ECFC50">
             <wp:extent cx="5731510" cy="6234430"/>
@@ -12045,13 +12405,118 @@
     </w:p>
     <w:p>
       <w:pPr>
+        <w:rPr>
+          <w:b/>
+          <w:bCs/>
+        </w:rPr>
+      </w:pPr>
+      <w:r>
+        <w:rPr>
+          <w:b/>
+          <w:bCs/>
+        </w:rPr>
+        <w:t xml:space="preserve">Approach to Rendering Time </w:t>
+      </w:r>
+      <w:proofErr w:type="gramStart"/>
+      <w:r>
+        <w:rPr>
+          <w:b/>
+          <w:bCs/>
+        </w:rPr>
+        <w:t>For</w:t>
+      </w:r>
+      <w:proofErr w:type="gramEnd"/>
+      <w:r>
+        <w:rPr>
+          <w:b/>
+          <w:bCs/>
+        </w:rPr>
+        <w:t xml:space="preserve"> Real</w:t>
+      </w:r>
+      <w:r>
+        <w:rPr>
+          <w:b/>
+          <w:bCs/>
+        </w:rPr>
+        <w:t>-</w:t>
+      </w:r>
+      <w:r>
+        <w:rPr>
+          <w:b/>
+          <w:bCs/>
+        </w:rPr>
+        <w:t>Time Data</w:t>
+      </w:r>
+      <w:r>
+        <w:rPr>
+          <w:b/>
+          <w:bCs/>
+        </w:rPr>
+        <w:t>:</w:t>
+      </w:r>
+    </w:p>
+    <w:p>
+      <w:r>
+        <w:t xml:space="preserve">The approach used in Vue.js &amp; Angular 8 is very similar. Here </w:t>
+      </w:r>
+      <w:r>
+        <w:rPr>
+          <w:b/>
+          <w:bCs/>
+        </w:rPr>
+        <w:t>v-if</w:t>
+      </w:r>
+      <w:r>
+        <w:t xml:space="preserve"> is used to check the current elements show id with the last elements show id. If this condition satisfies the element under that condition will be rendered and if that element is rendered it will call a </w:t>
+      </w:r>
+      <w:proofErr w:type="spellStart"/>
+      <w:proofErr w:type="gramStart"/>
+      <w:r>
+        <w:rPr>
+          <w:b/>
+          <w:bCs/>
+        </w:rPr>
+        <w:lastRenderedPageBreak/>
+        <w:t>caluclateRenderingTime</w:t>
+      </w:r>
+      <w:proofErr w:type="spellEnd"/>
+      <w:r>
+        <w:rPr>
+          <w:b/>
+          <w:bCs/>
+        </w:rPr>
+        <w:t>(</w:t>
+      </w:r>
+      <w:proofErr w:type="gramEnd"/>
+      <w:r>
+        <w:rPr>
+          <w:b/>
+          <w:bCs/>
+        </w:rPr>
+        <w:t>)</w:t>
+      </w:r>
+      <w:r>
+        <w:t xml:space="preserve"> method for setting a CSS style using the </w:t>
+      </w:r>
+      <w:r>
+        <w:rPr>
+          <w:b/>
+          <w:bCs/>
+        </w:rPr>
+        <w:t>v-bind</w:t>
+      </w:r>
+      <w:r>
+        <w:t xml:space="preserve"> property as shown in figure XYZ.</w:t>
+      </w:r>
+    </w:p>
+    <w:p>
+      <w:pPr>
         <w:jc w:val="center"/>
       </w:pPr>
       <w:r>
         <w:rPr>
           <w:noProof/>
         </w:rPr>
-        <w:lastRenderedPageBreak/>
         <w:drawing>
           <wp:inline distT="0" distB="0" distL="0" distR="0" wp14:anchorId="751F896C" wp14:editId="0FE50401">
             <wp:extent cx="3496163" cy="3600953"/>
@@ -12330,10 +12795,20 @@
           <w:b/>
           <w:bCs/>
         </w:rPr>
-        <w:t xml:space="preserve">. </w:t>
-      </w:r>
-      <w:r>
-        <w:t xml:space="preserve">In our case </w:t>
+        <w:t>,</w:t>
+      </w:r>
+      <w:r>
+        <w:rPr>
+          <w:b/>
+          <w:bCs/>
+        </w:rPr>
+        <w:t xml:space="preserve"> </w:t>
+      </w:r>
+      <w:r>
+        <w:t>i</w:t>
+      </w:r>
+      <w:r>
+        <w:t xml:space="preserve">n our case </w:t>
       </w:r>
       <w:proofErr w:type="spellStart"/>
       <w:r>
@@ -12604,7 +13079,135 @@
         <w:t>ved from the Database.</w:t>
       </w:r>
     </w:p>
-    <w:p/>
+    <w:p>
+      <w:pPr>
+        <w:rPr>
+          <w:b/>
+          <w:bCs/>
+        </w:rPr>
+      </w:pPr>
+      <w:r>
+        <w:rPr>
+          <w:b/>
+          <w:bCs/>
+        </w:rPr>
+        <w:t xml:space="preserve">Approach to Rendering Time </w:t>
+      </w:r>
+      <w:proofErr w:type="gramStart"/>
+      <w:r>
+        <w:rPr>
+          <w:b/>
+          <w:bCs/>
+        </w:rPr>
+        <w:t>For</w:t>
+      </w:r>
+      <w:proofErr w:type="gramEnd"/>
+      <w:r>
+        <w:rPr>
+          <w:b/>
+          <w:bCs/>
+        </w:rPr>
+        <w:t xml:space="preserve"> Real</w:t>
+      </w:r>
+      <w:r>
+        <w:rPr>
+          <w:b/>
+          <w:bCs/>
+        </w:rPr>
+        <w:t>-</w:t>
+      </w:r>
+      <w:r>
+        <w:rPr>
+          <w:b/>
+          <w:bCs/>
+        </w:rPr>
+        <w:t>Time Data</w:t>
+      </w:r>
+      <w:r>
+        <w:rPr>
+          <w:b/>
+          <w:bCs/>
+        </w:rPr>
+        <w:t>:</w:t>
+      </w:r>
+    </w:p>
+    <w:p>
+      <w:r>
+        <w:t xml:space="preserve">In ember.js helper is implemented to achieve this functionality. Helper is nothing but </w:t>
+      </w:r>
+      <w:proofErr w:type="spellStart"/>
+      <w:r>
+        <w:t>javascript</w:t>
+      </w:r>
+      <w:proofErr w:type="spellEnd"/>
+      <w:r>
+        <w:t xml:space="preserve"> function which can be invoked from the template</w:t>
+      </w:r>
+      <w:r>
+        <w:t xml:space="preserve"> as shown in image </w:t>
+      </w:r>
+      <w:r>
+        <w:t>XYZ</w:t>
+      </w:r>
+      <w:r>
+        <w:t>.</w:t>
+      </w:r>
+      <w:r>
+        <w:t xml:space="preserve"> A current show is passed as an argument and it is compared in the helper with the last element's id.</w:t>
+      </w:r>
+    </w:p>
+    <w:p>
+      <w:pPr>
+        <w:jc w:val="center"/>
+      </w:pPr>
+      <w:r>
+        <w:rPr>
+          <w:noProof/>
+        </w:rPr>
+        <w:lastRenderedPageBreak/>
+        <w:drawing>
+          <wp:inline distT="0" distB="0" distL="0" distR="0" wp14:anchorId="0F84CFAA" wp14:editId="03CEC64D">
+            <wp:extent cx="4248743" cy="1971950"/>
+            <wp:effectExtent l="0" t="0" r="0" b="9525"/>
+            <wp:docPr id="209" name="Picture 209"/>
+            <wp:cNvGraphicFramePr>
+              <a:graphicFrameLocks xmlns:a="http://schemas.openxmlformats.org/drawingml/2006/main" noChangeAspect="1"/>
+            </wp:cNvGraphicFramePr>
+            <a:graphic xmlns:a="http://schemas.openxmlformats.org/drawingml/2006/main">
+              <a:graphicData uri="http://schemas.openxmlformats.org/drawingml/2006/picture">
+                <pic:pic xmlns:pic="http://schemas.openxmlformats.org/drawingml/2006/picture">
+                  <pic:nvPicPr>
+                    <pic:cNvPr id="209" name="Picture 209"/>
+                    <pic:cNvPicPr/>
+                  </pic:nvPicPr>
+                  <pic:blipFill>
+                    <a:blip r:embed="rId39">
+                      <a:extLst>
+                        <a:ext uri="{28A0092B-C50C-407E-A947-70E740481C1C}">
+                          <a14:useLocalDpi xmlns:a14="http://schemas.microsoft.com/office/drawing/2010/main" val="0"/>
+                        </a:ext>
+                      </a:extLst>
+                    </a:blip>
+                    <a:stretch>
+                      <a:fillRect/>
+                    </a:stretch>
+                  </pic:blipFill>
+                  <pic:spPr>
+                    <a:xfrm>
+                      <a:off x="0" y="0"/>
+                      <a:ext cx="4248743" cy="1971950"/>
+                    </a:xfrm>
+                    <a:prstGeom prst="rect">
+                      <a:avLst/>
+                    </a:prstGeom>
+                  </pic:spPr>
+                </pic:pic>
+              </a:graphicData>
+            </a:graphic>
+          </wp:inline>
+        </w:drawing>
+      </w:r>
+    </w:p>
     <w:p>
       <w:pPr>
         <w:spacing w:after="160" w:line="259" w:lineRule="auto"/>
@@ -12697,7 +13300,7 @@
                     <pic:cNvPicPr/>
                   </pic:nvPicPr>
                   <pic:blipFill>
-                    <a:blip r:embed="rId39">
+                    <a:blip r:embed="rId40">
                       <a:extLst>
                         <a:ext uri="{28A0092B-C50C-407E-A947-70E740481C1C}">
                           <a14:useLocalDpi xmlns:a14="http://schemas.microsoft.com/office/drawing/2010/main" val="0"/>
@@ -12757,7 +13360,7 @@
                     <pic:cNvPicPr/>
                   </pic:nvPicPr>
                   <pic:blipFill>
-                    <a:blip r:embed="rId40">
+                    <a:blip r:embed="rId41">
                       <a:extLst>
                         <a:ext uri="{28A0092B-C50C-407E-A947-70E740481C1C}">
                           <a14:useLocalDpi xmlns:a14="http://schemas.microsoft.com/office/drawing/2010/main" val="0"/>
@@ -12810,7 +13413,7 @@
                     <pic:cNvPicPr/>
                   </pic:nvPicPr>
                   <pic:blipFill>
-                    <a:blip r:embed="rId41">
+                    <a:blip r:embed="rId42">
                       <a:extLst>
                         <a:ext uri="{28A0092B-C50C-407E-A947-70E740481C1C}">
                           <a14:useLocalDpi xmlns:a14="http://schemas.microsoft.com/office/drawing/2010/main" val="0"/>
@@ -12992,7 +13595,7 @@
                     <pic:cNvPicPr/>
                   </pic:nvPicPr>
                   <pic:blipFill>
-                    <a:blip r:embed="rId42" cstate="print">
+                    <a:blip r:embed="rId43" cstate="print">
                       <a:extLst>
                         <a:ext uri="{28A0092B-C50C-407E-A947-70E740481C1C}">
                           <a14:useLocalDpi xmlns:a14="http://schemas.microsoft.com/office/drawing/2010/main" val="0"/>
@@ -13048,157 +13651,6 @@
                     <pic:cNvPicPr/>
                   </pic:nvPicPr>
                   <pic:blipFill>
-                    <a:blip r:embed="rId43">
-                      <a:extLst>
-                        <a:ext uri="{28A0092B-C50C-407E-A947-70E740481C1C}">
-                          <a14:useLocalDpi xmlns:a14="http://schemas.microsoft.com/office/drawing/2010/main" val="0"/>
-                        </a:ext>
-                      </a:extLst>
-                    </a:blip>
-                    <a:stretch>
-                      <a:fillRect/>
-                    </a:stretch>
-                  </pic:blipFill>
-                  <pic:spPr>
-                    <a:xfrm>
-                      <a:off x="0" y="0"/>
-                      <a:ext cx="5731510" cy="4093845"/>
-                    </a:xfrm>
-                    <a:prstGeom prst="rect">
-                      <a:avLst/>
-                    </a:prstGeom>
-                  </pic:spPr>
-                </pic:pic>
-              </a:graphicData>
-            </a:graphic>
-          </wp:inline>
-        </w:drawing>
-      </w:r>
-    </w:p>
-    <w:p>
-      <w:r>
-        <w:t>The chart shown above represents the FCP.</w:t>
-      </w:r>
-    </w:p>
-    <w:p>
-      <w:r>
-        <w:t xml:space="preserve">For showing the first content on the webpage react takes the least amount of time which 0.2s. Angular 5.2s being the highest takes significantly much more time than the react. Vue </w:t>
-      </w:r>
-      <w:proofErr w:type="spellStart"/>
-      <w:r>
-        <w:t>js</w:t>
-      </w:r>
-      <w:proofErr w:type="spellEnd"/>
-      <w:r>
-        <w:t xml:space="preserve"> also take 4.2s which is the second-highest and ember </w:t>
-      </w:r>
-      <w:proofErr w:type="spellStart"/>
-      <w:r>
-        <w:t>js</w:t>
-      </w:r>
-      <w:proofErr w:type="spellEnd"/>
-      <w:r>
-        <w:t xml:space="preserve"> shows the efficient timing of 0.7s.</w:t>
-      </w:r>
-    </w:p>
-    <w:p>
-      <w:pPr>
-        <w:pStyle w:val="Heading2"/>
-      </w:pPr>
-      <w:r>
-        <w:lastRenderedPageBreak/>
-        <w:t>5.3 Speed Index:</w:t>
-      </w:r>
-    </w:p>
-    <w:p>
-      <w:r>
-        <w:t>SI</w:t>
-      </w:r>
-      <w:r>
-        <w:t xml:space="preserve"> shown in image </w:t>
-      </w:r>
-      <w:proofErr w:type="spellStart"/>
-      <w:r>
-        <w:t>Xyz</w:t>
-      </w:r>
-      <w:proofErr w:type="spellEnd"/>
-      <w:r>
-        <w:t xml:space="preserve"> is in the following order:</w:t>
-      </w:r>
-    </w:p>
-    <w:p>
-      <w:pPr>
-        <w:pStyle w:val="ListParagraph"/>
-        <w:numPr>
-          <w:ilvl w:val="0"/>
-          <w:numId w:val="15"/>
-        </w:numPr>
-      </w:pPr>
-      <w:r>
-        <w:t>Angular</w:t>
-      </w:r>
-    </w:p>
-    <w:p>
-      <w:pPr>
-        <w:pStyle w:val="ListParagraph"/>
-        <w:numPr>
-          <w:ilvl w:val="0"/>
-          <w:numId w:val="15"/>
-        </w:numPr>
-      </w:pPr>
-      <w:r>
-        <w:t>Ember</w:t>
-      </w:r>
-    </w:p>
-    <w:p>
-      <w:pPr>
-        <w:pStyle w:val="ListParagraph"/>
-        <w:numPr>
-          <w:ilvl w:val="0"/>
-          <w:numId w:val="15"/>
-        </w:numPr>
-      </w:pPr>
-      <w:r>
-        <w:t>React</w:t>
-      </w:r>
-    </w:p>
-    <w:p>
-      <w:pPr>
-        <w:pStyle w:val="ListParagraph"/>
-        <w:numPr>
-          <w:ilvl w:val="0"/>
-          <w:numId w:val="15"/>
-        </w:numPr>
-      </w:pPr>
-      <w:r>
-        <w:t>Vue</w:t>
-      </w:r>
-    </w:p>
-    <w:p/>
-    <w:p>
-      <w:pPr>
-        <w:jc w:val="center"/>
-      </w:pPr>
-      <w:r>
-        <w:rPr>
-          <w:noProof/>
-        </w:rPr>
-        <w:drawing>
-          <wp:inline distT="0" distB="0" distL="0" distR="0" wp14:anchorId="759DD810" wp14:editId="04C2C33C">
-            <wp:extent cx="5731510" cy="4093845"/>
-            <wp:effectExtent l="0" t="0" r="2540" b="1905"/>
-            <wp:docPr id="194" name="Picture 194"/>
-            <wp:cNvGraphicFramePr>
-              <a:graphicFrameLocks xmlns:a="http://schemas.openxmlformats.org/drawingml/2006/main" noChangeAspect="1"/>
-            </wp:cNvGraphicFramePr>
-            <a:graphic xmlns:a="http://schemas.openxmlformats.org/drawingml/2006/main">
-              <a:graphicData uri="http://schemas.openxmlformats.org/drawingml/2006/picture">
-                <pic:pic xmlns:pic="http://schemas.openxmlformats.org/drawingml/2006/picture">
-                  <pic:nvPicPr>
-                    <pic:cNvPr id="194" name="Picture 194"/>
-                    <pic:cNvPicPr/>
-                  </pic:nvPicPr>
-                  <pic:blipFill>
                     <a:blip r:embed="rId44">
                       <a:extLst>
                         <a:ext uri="{28A0092B-C50C-407E-A947-70E740481C1C}">
@@ -13228,6 +13680,157 @@
     </w:p>
     <w:p>
       <w:r>
+        <w:t>The chart shown above represents the FCP.</w:t>
+      </w:r>
+    </w:p>
+    <w:p>
+      <w:r>
+        <w:t xml:space="preserve">For showing the first content on the webpage react takes the least amount of time which 0.2s. Angular 5.2s being the highest takes significantly much more time than the react. Vue </w:t>
+      </w:r>
+      <w:proofErr w:type="spellStart"/>
+      <w:r>
+        <w:t>js</w:t>
+      </w:r>
+      <w:proofErr w:type="spellEnd"/>
+      <w:r>
+        <w:t xml:space="preserve"> also take 4.2s which is the second-highest and ember </w:t>
+      </w:r>
+      <w:proofErr w:type="spellStart"/>
+      <w:r>
+        <w:t>js</w:t>
+      </w:r>
+      <w:proofErr w:type="spellEnd"/>
+      <w:r>
+        <w:t xml:space="preserve"> shows the efficient timing of 0.7s.</w:t>
+      </w:r>
+    </w:p>
+    <w:p>
+      <w:pPr>
+        <w:pStyle w:val="Heading2"/>
+      </w:pPr>
+      <w:r>
+        <w:lastRenderedPageBreak/>
+        <w:t>5.3 Speed Index:</w:t>
+      </w:r>
+    </w:p>
+    <w:p>
+      <w:r>
+        <w:t>SI</w:t>
+      </w:r>
+      <w:r>
+        <w:t xml:space="preserve"> shown in image </w:t>
+      </w:r>
+      <w:proofErr w:type="spellStart"/>
+      <w:r>
+        <w:t>Xyz</w:t>
+      </w:r>
+      <w:proofErr w:type="spellEnd"/>
+      <w:r>
+        <w:t xml:space="preserve"> is in the following order:</w:t>
+      </w:r>
+    </w:p>
+    <w:p>
+      <w:pPr>
+        <w:pStyle w:val="ListParagraph"/>
+        <w:numPr>
+          <w:ilvl w:val="0"/>
+          <w:numId w:val="15"/>
+        </w:numPr>
+      </w:pPr>
+      <w:r>
+        <w:t>Angular</w:t>
+      </w:r>
+    </w:p>
+    <w:p>
+      <w:pPr>
+        <w:pStyle w:val="ListParagraph"/>
+        <w:numPr>
+          <w:ilvl w:val="0"/>
+          <w:numId w:val="15"/>
+        </w:numPr>
+      </w:pPr>
+      <w:r>
+        <w:t>Ember</w:t>
+      </w:r>
+    </w:p>
+    <w:p>
+      <w:pPr>
+        <w:pStyle w:val="ListParagraph"/>
+        <w:numPr>
+          <w:ilvl w:val="0"/>
+          <w:numId w:val="15"/>
+        </w:numPr>
+      </w:pPr>
+      <w:r>
+        <w:t>React</w:t>
+      </w:r>
+    </w:p>
+    <w:p>
+      <w:pPr>
+        <w:pStyle w:val="ListParagraph"/>
+        <w:numPr>
+          <w:ilvl w:val="0"/>
+          <w:numId w:val="15"/>
+        </w:numPr>
+      </w:pPr>
+      <w:r>
+        <w:t>Vue</w:t>
+      </w:r>
+    </w:p>
+    <w:p/>
+    <w:p>
+      <w:pPr>
+        <w:jc w:val="center"/>
+      </w:pPr>
+      <w:r>
+        <w:rPr>
+          <w:noProof/>
+        </w:rPr>
+        <w:drawing>
+          <wp:inline distT="0" distB="0" distL="0" distR="0" wp14:anchorId="759DD810" wp14:editId="04C2C33C">
+            <wp:extent cx="5731510" cy="4093845"/>
+            <wp:effectExtent l="0" t="0" r="2540" b="1905"/>
+            <wp:docPr id="194" name="Picture 194"/>
+            <wp:cNvGraphicFramePr>
+              <a:graphicFrameLocks xmlns:a="http://schemas.openxmlformats.org/drawingml/2006/main" noChangeAspect="1"/>
+            </wp:cNvGraphicFramePr>
+            <a:graphic xmlns:a="http://schemas.openxmlformats.org/drawingml/2006/main">
+              <a:graphicData uri="http://schemas.openxmlformats.org/drawingml/2006/picture">
+                <pic:pic xmlns:pic="http://schemas.openxmlformats.org/drawingml/2006/picture">
+                  <pic:nvPicPr>
+                    <pic:cNvPr id="194" name="Picture 194"/>
+                    <pic:cNvPicPr/>
+                  </pic:nvPicPr>
+                  <pic:blipFill>
+                    <a:blip r:embed="rId45">
+                      <a:extLst>
+                        <a:ext uri="{28A0092B-C50C-407E-A947-70E740481C1C}">
+                          <a14:useLocalDpi xmlns:a14="http://schemas.microsoft.com/office/drawing/2010/main" val="0"/>
+                        </a:ext>
+                      </a:extLst>
+                    </a:blip>
+                    <a:stretch>
+                      <a:fillRect/>
+                    </a:stretch>
+                  </pic:blipFill>
+                  <pic:spPr>
+                    <a:xfrm>
+                      <a:off x="0" y="0"/>
+                      <a:ext cx="5731510" cy="4093845"/>
+                    </a:xfrm>
+                    <a:prstGeom prst="rect">
+                      <a:avLst/>
+                    </a:prstGeom>
+                  </pic:spPr>
+                </pic:pic>
+              </a:graphicData>
+            </a:graphic>
+          </wp:inline>
+        </w:drawing>
+      </w:r>
+    </w:p>
+    <w:p>
+      <w:r>
         <w:t>Lower the speed index is better is the performance of the application.</w:t>
       </w:r>
       <w:r>
@@ -13304,7 +13907,7 @@
                     <pic:cNvPicPr/>
                   </pic:nvPicPr>
                   <pic:blipFill>
-                    <a:blip r:embed="rId45">
+                    <a:blip r:embed="rId46">
                       <a:extLst>
                         <a:ext uri="{28A0092B-C50C-407E-A947-70E740481C1C}">
                           <a14:useLocalDpi xmlns:a14="http://schemas.microsoft.com/office/drawing/2010/main" val="0"/>
@@ -13357,7 +13960,7 @@
                     <pic:cNvPicPr/>
                   </pic:nvPicPr>
                   <pic:blipFill>
-                    <a:blip r:embed="rId46">
+                    <a:blip r:embed="rId47">
                       <a:extLst>
                         <a:ext uri="{28A0092B-C50C-407E-A947-70E740481C1C}">
                           <a14:useLocalDpi xmlns:a14="http://schemas.microsoft.com/office/drawing/2010/main" val="0"/>
@@ -13428,7 +14031,7 @@
                     <pic:cNvPicPr/>
                   </pic:nvPicPr>
                   <pic:blipFill>
-                    <a:blip r:embed="rId47" cstate="print">
+                    <a:blip r:embed="rId48" cstate="print">
                       <a:extLst>
                         <a:ext uri="{28A0092B-C50C-407E-A947-70E740481C1C}">
                           <a14:useLocalDpi xmlns:a14="http://schemas.microsoft.com/office/drawing/2010/main" val="0"/>
@@ -13490,7 +14093,7 @@
                     <pic:cNvPicPr/>
                   </pic:nvPicPr>
                   <pic:blipFill>
-                    <a:blip r:embed="rId48">
+                    <a:blip r:embed="rId49">
                       <a:extLst>
                         <a:ext uri="{28A0092B-C50C-407E-A947-70E740481C1C}">
                           <a14:useLocalDpi xmlns:a14="http://schemas.microsoft.com/office/drawing/2010/main" val="0"/>
@@ -13601,27 +14204,321 @@
         <w:t xml:space="preserve"> </w:t>
       </w:r>
       <w:r>
-        <w:t>Once the test is run it will print out the output time in the console as start and end time, just have to take the difference between the start and end time, and after that whatever the value we get will be the Time taken to render the real-time data.</w:t>
-      </w:r>
-    </w:p>
-    <w:p>
-      <w:pPr>
-        <w:pStyle w:val="Heading3"/>
-      </w:pPr>
-      <w:r>
-        <w:t>Vue.js:</w:t>
-      </w:r>
-      <w:r>
+        <w:t xml:space="preserve">Once the test is run it will print out the output time in the console as start and end time, </w:t>
+      </w:r>
+      <w:r>
+        <w:t>then</w:t>
+      </w:r>
+      <w:r>
+        <w:t xml:space="preserve"> have to take the difference between the start and end time, and after that whatever the value we get will be the Time taken to render the real-time data.</w:t>
+      </w:r>
+    </w:p>
+    <w:p>
+      <w:r>
+        <w:t>When the user clicks on the search button a timer will be initialized and once the last elements are displayed the end time function will be executed and their difference is the time taken. The technique for calling the end time function is different in each framework.</w:t>
+      </w:r>
+    </w:p>
+    <w:p/>
+    <w:p>
+      <w:pPr>
+        <w:jc w:val="center"/>
+      </w:pPr>
+      <w:r>
+        <w:rPr>
+          <w:noProof/>
+        </w:rPr>
+        <w:drawing>
+          <wp:inline distT="0" distB="0" distL="0" distR="0" wp14:anchorId="14C66176" wp14:editId="3BB877FD">
+            <wp:extent cx="5731510" cy="990600"/>
+            <wp:effectExtent l="0" t="0" r="2540" b="0"/>
+            <wp:docPr id="206" name="Picture 206"/>
+            <wp:cNvGraphicFramePr>
+              <a:graphicFrameLocks xmlns:a="http://schemas.openxmlformats.org/drawingml/2006/main" noChangeAspect="1"/>
+            </wp:cNvGraphicFramePr>
+            <a:graphic xmlns:a="http://schemas.openxmlformats.org/drawingml/2006/main">
+              <a:graphicData uri="http://schemas.openxmlformats.org/drawingml/2006/picture">
+                <pic:pic xmlns:pic="http://schemas.openxmlformats.org/drawingml/2006/picture">
+                  <pic:nvPicPr>
+                    <pic:cNvPr id="206" name="Picture 206"/>
+                    <pic:cNvPicPr/>
+                  </pic:nvPicPr>
+                  <pic:blipFill>
+                    <a:blip r:embed="rId50">
+                      <a:extLst>
+                        <a:ext uri="{28A0092B-C50C-407E-A947-70E740481C1C}">
+                          <a14:useLocalDpi xmlns:a14="http://schemas.microsoft.com/office/drawing/2010/main" val="0"/>
+                        </a:ext>
+                      </a:extLst>
+                    </a:blip>
+                    <a:stretch>
+                      <a:fillRect/>
+                    </a:stretch>
+                  </pic:blipFill>
+                  <pic:spPr>
+                    <a:xfrm>
+                      <a:off x="0" y="0"/>
+                      <a:ext cx="5731510" cy="990600"/>
+                    </a:xfrm>
+                    <a:prstGeom prst="rect">
+                      <a:avLst/>
+                    </a:prstGeom>
+                  </pic:spPr>
+                </pic:pic>
+              </a:graphicData>
+            </a:graphic>
+          </wp:inline>
+        </w:drawing>
+      </w:r>
+    </w:p>
+    <w:p>
+      <w:r>
+        <w:t>On typing kids in the search section and clicking the search button, 339 records will be returned from the server. When the 339</w:t>
+      </w:r>
+      <w:r>
+        <w:rPr>
+          <w:vertAlign w:val="superscript"/>
+        </w:rPr>
+        <w:t>th</w:t>
+      </w:r>
+      <w:r>
+        <w:t xml:space="preserve"> record is displayed on the page the </w:t>
+      </w:r>
+      <w:proofErr w:type="spellStart"/>
+      <w:proofErr w:type="gramStart"/>
+      <w:r>
+        <w:rPr>
+          <w:b/>
+          <w:bCs/>
+        </w:rPr>
+        <w:t>calculateRenderingTime</w:t>
+      </w:r>
+      <w:proofErr w:type="spellEnd"/>
+      <w:r>
+        <w:rPr>
+          <w:b/>
+          <w:bCs/>
+        </w:rPr>
+        <w:t>(</w:t>
+      </w:r>
+      <w:proofErr w:type="gramEnd"/>
+      <w:r>
+        <w:rPr>
+          <w:b/>
+          <w:bCs/>
+        </w:rPr>
+        <w:t>)</w:t>
+      </w:r>
+      <w:r>
+        <w:rPr>
+          <w:b/>
+          <w:bCs/>
+        </w:rPr>
         <w:t xml:space="preserve"> </w:t>
       </w:r>
+      <w:r>
+        <w:t xml:space="preserve">method will be called. How this method is called is different for every framework and the </w:t>
+      </w:r>
+      <w:proofErr w:type="gramStart"/>
+      <w:r>
+        <w:t>same  is</w:t>
+      </w:r>
+      <w:proofErr w:type="gramEnd"/>
+      <w:r>
+        <w:t xml:space="preserve"> explained in the implementation section of each framework.</w:t>
+      </w:r>
     </w:p>
     <w:p>
       <w:pPr>
         <w:ind w:left="360"/>
-      </w:pPr>
+        <w:jc w:val="center"/>
+      </w:pPr>
+      <w:r>
+        <w:rPr>
+          <w:noProof/>
+        </w:rPr>
+        <w:lastRenderedPageBreak/>
+        <w:drawing>
+          <wp:inline distT="0" distB="0" distL="0" distR="0" wp14:anchorId="253F98F5" wp14:editId="6E875CBD">
+            <wp:extent cx="4762500" cy="4762500"/>
+            <wp:effectExtent l="0" t="0" r="0" b="0"/>
+            <wp:docPr id="204" name="Picture 204"/>
+            <wp:cNvGraphicFramePr>
+              <a:graphicFrameLocks xmlns:a="http://schemas.openxmlformats.org/drawingml/2006/main" noChangeAspect="1"/>
+            </wp:cNvGraphicFramePr>
+            <a:graphic xmlns:a="http://schemas.openxmlformats.org/drawingml/2006/main">
+              <a:graphicData uri="http://schemas.openxmlformats.org/drawingml/2006/picture">
+                <pic:pic xmlns:pic="http://schemas.openxmlformats.org/drawingml/2006/picture">
+                  <pic:nvPicPr>
+                    <pic:cNvPr id="204" name="Picture 204"/>
+                    <pic:cNvPicPr/>
+                  </pic:nvPicPr>
+                  <pic:blipFill>
+                    <a:blip r:embed="rId51">
+                      <a:extLst>
+                        <a:ext uri="{28A0092B-C50C-407E-A947-70E740481C1C}">
+                          <a14:useLocalDpi xmlns:a14="http://schemas.microsoft.com/office/drawing/2010/main" val="0"/>
+                        </a:ext>
+                      </a:extLst>
+                    </a:blip>
+                    <a:stretch>
+                      <a:fillRect/>
+                    </a:stretch>
+                  </pic:blipFill>
+                  <pic:spPr>
+                    <a:xfrm>
+                      <a:off x="0" y="0"/>
+                      <a:ext cx="4762500" cy="4762500"/>
+                    </a:xfrm>
+                    <a:prstGeom prst="rect">
+                      <a:avLst/>
+                    </a:prstGeom>
+                  </pic:spPr>
+                </pic:pic>
+              </a:graphicData>
+            </a:graphic>
+          </wp:inline>
+        </w:drawing>
+      </w:r>
+    </w:p>
+    <w:p>
+      <w:pPr>
+        <w:ind w:left="360"/>
+      </w:pPr>
+      <w:r>
+        <w:t xml:space="preserve">From the figure, one can depict that Ember </w:t>
+      </w:r>
+      <w:proofErr w:type="spellStart"/>
+      <w:r>
+        <w:t>js</w:t>
+      </w:r>
+      <w:proofErr w:type="spellEnd"/>
+      <w:r>
+        <w:t xml:space="preserve"> takes relatively much higher time (1495.76 </w:t>
+      </w:r>
+      <w:proofErr w:type="spellStart"/>
+      <w:r>
+        <w:t>ms</w:t>
+      </w:r>
+      <w:proofErr w:type="spellEnd"/>
+      <w:r>
+        <w:t xml:space="preserve">) to render the list of 339 items. It takes almost 36 times higher time than that of react.js which is the least time </w:t>
+      </w:r>
+      <w:proofErr w:type="spellStart"/>
+      <w:r>
+        <w:t>i.e</w:t>
+      </w:r>
+      <w:proofErr w:type="spellEnd"/>
+      <w:r>
+        <w:t xml:space="preserve"> 41.49 </w:t>
+      </w:r>
+      <w:proofErr w:type="spellStart"/>
+      <w:r>
+        <w:t>ms</w:t>
+      </w:r>
+      <w:proofErr w:type="spellEnd"/>
+      <w:r>
+        <w:t xml:space="preserve">. Angular &amp; Vue.js takes 269.36 </w:t>
+      </w:r>
+      <w:proofErr w:type="spellStart"/>
+      <w:r>
+        <w:t>ms</w:t>
+      </w:r>
+      <w:proofErr w:type="spellEnd"/>
+      <w:r>
+        <w:t xml:space="preserve"> and 232.33 </w:t>
+      </w:r>
+      <w:proofErr w:type="spellStart"/>
+      <w:r>
+        <w:t>ms</w:t>
+      </w:r>
+      <w:proofErr w:type="spellEnd"/>
+      <w:r>
+        <w:t xml:space="preserve"> respectively which is much lesser than </w:t>
+      </w:r>
+      <w:proofErr w:type="spellStart"/>
+      <w:r>
+        <w:t>Emberjs</w:t>
+      </w:r>
+      <w:proofErr w:type="spellEnd"/>
+      <w:r>
+        <w:t>.</w:t>
+      </w:r>
+    </w:p>
+    <w:p>
+      <w:pPr>
+        <w:ind w:left="360"/>
+      </w:pPr>
+      <w:proofErr w:type="gramStart"/>
+      <w:r>
+        <w:t>Overall</w:t>
+      </w:r>
+      <w:proofErr w:type="gramEnd"/>
+      <w:r>
+        <w:t xml:space="preserve"> the speed &amp; </w:t>
+      </w:r>
+      <w:r>
+        <w:t>interactivity</w:t>
+      </w:r>
+      <w:r>
+        <w:t xml:space="preserve"> of apps built using the Angular framework is not that good compared to the other frameworks. On the other hand, apps built using the react frameworks perform well in terms of speed and interactivity.</w:t>
+      </w:r>
+      <w:r>
+        <w:t xml:space="preserve"> </w:t>
+      </w:r>
+      <w:proofErr w:type="spellStart"/>
+      <w:r>
+        <w:t>EmberJs</w:t>
+      </w:r>
+      <w:proofErr w:type="spellEnd"/>
+      <w:r>
+        <w:t xml:space="preserve"> also performs well when it comes to speed. If we talk about the LOC aspect of the framework. Angular &amp; React needs a large amount of code compared to </w:t>
+      </w:r>
+      <w:proofErr w:type="spellStart"/>
+      <w:r>
+        <w:t>vue</w:t>
+      </w:r>
+      <w:proofErr w:type="spellEnd"/>
+      <w:r>
+        <w:t xml:space="preserve"> and </w:t>
+      </w:r>
+      <w:proofErr w:type="spellStart"/>
+      <w:r>
+        <w:t>emberjs</w:t>
+      </w:r>
+      <w:proofErr w:type="spellEnd"/>
+      <w:r>
+        <w:t xml:space="preserve">. </w:t>
+      </w:r>
+      <w:proofErr w:type="spellStart"/>
+      <w:r>
+        <w:t>EmberJs</w:t>
+      </w:r>
+      <w:proofErr w:type="spellEnd"/>
+      <w:r>
+        <w:t xml:space="preserve"> needs the least amount of code.</w:t>
+      </w:r>
+      <w:r>
+        <w:t xml:space="preserve"> </w:t>
+      </w:r>
+      <w:proofErr w:type="gramStart"/>
+      <w:r>
+        <w:t>So</w:t>
+      </w:r>
+      <w:proofErr w:type="gramEnd"/>
+      <w:r>
+        <w:t xml:space="preserve"> all in all </w:t>
+      </w:r>
+      <w:proofErr w:type="spellStart"/>
+      <w:r>
+        <w:t>emberjs</w:t>
+      </w:r>
+      <w:proofErr w:type="spellEnd"/>
+      <w:r>
+        <w:t xml:space="preserve"> performs well in the browser with less amount of code.</w:t>
+      </w:r>
     </w:p>
     <w:sectPr>
-      <w:footerReference w:type="default" r:id="rId49"/>
+      <w:footerReference w:type="default" r:id="rId52"/>
       <w:pgSz w:w="11906" w:h="16838"/>
       <w:pgMar w:top="1440" w:right="1440" w:bottom="1440" w:left="1440" w:header="708" w:footer="708" w:gutter="0"/>
       <w:cols w:space="708"/>

</xml_diff>